<commit_message>
Updated Increment 2 Report
</commit_message>
<xml_diff>
--- a/Documents/Increment 2 Report.docx
+++ b/Documents/Increment 2 Report.docx
@@ -1,6 +1,6 @@
 
 <file path=word/document.xml><?xml version="1.0" encoding="utf-8"?>
-<w:document xmlns:ve="http://schemas.openxmlformats.org/markup-compatibility/2006" xmlns:o="urn:schemas-microsoft-com:office:office" xmlns:r="http://schemas.openxmlformats.org/officeDocument/2006/relationships" xmlns:m="http://schemas.openxmlformats.org/officeDocument/2006/math" xmlns:v="urn:schemas-microsoft-com:vml" xmlns:wp="http://schemas.openxmlformats.org/drawingml/2006/wordprocessingDrawing" xmlns:w10="urn:schemas-microsoft-com:office:word" xmlns:w="http://schemas.openxmlformats.org/wordprocessingml/2006/main" xmlns:wne="http://schemas.microsoft.com/office/word/2006/wordml">
+<w:document xmlns:wpc="http://schemas.microsoft.com/office/word/2010/wordprocessingCanvas" xmlns:mc="http://schemas.openxmlformats.org/markup-compatibility/2006" xmlns:o="urn:schemas-microsoft-com:office:office" xmlns:r="http://schemas.openxmlformats.org/officeDocument/2006/relationships" xmlns:m="http://schemas.openxmlformats.org/officeDocument/2006/math" xmlns:v="urn:schemas-microsoft-com:vml" xmlns:wp14="http://schemas.microsoft.com/office/word/2010/wordprocessingDrawing" xmlns:wp="http://schemas.openxmlformats.org/drawingml/2006/wordprocessingDrawing" xmlns:w10="urn:schemas-microsoft-com:office:word" xmlns:w="http://schemas.openxmlformats.org/wordprocessingml/2006/main" xmlns:w14="http://schemas.microsoft.com/office/word/2010/wordml" xmlns:wpg="http://schemas.microsoft.com/office/word/2010/wordprocessingGroup" xmlns:wpi="http://schemas.microsoft.com/office/word/2010/wordprocessingInk" xmlns:wne="http://schemas.microsoft.com/office/word/2006/wordml" xmlns:wps="http://schemas.microsoft.com/office/word/2010/wordprocessingShape" mc:Ignorable="w14 wp14">
   <w:body>
     <w:sdt>
       <w:sdtPr>
@@ -25,7 +25,7 @@
           <w:tblPr>
             <w:tblW w:w="5000" w:type="pct"/>
             <w:jc w:val="center"/>
-            <w:tblLook w:val="04A0"/>
+            <w:tblLook w:val="04A0" w:firstRow="1" w:lastRow="0" w:firstColumn="1" w:lastColumn="0" w:noHBand="0" w:noVBand="1"/>
           </w:tblPr>
           <w:tblGrid>
             <w:gridCol w:w="10296"/>
@@ -43,12 +43,10 @@
                 </w:rPr>
                 <w:alias w:val="Company"/>
                 <w:id w:val="15524243"/>
-                <w:placeholder>
-                  <w:docPart w:val="D540D90C8BE140AF94A6FCAF0EC86C4B"/>
-                </w:placeholder>
                 <w:dataBinding w:prefixMappings="xmlns:ns0='http://schemas.openxmlformats.org/officeDocument/2006/extended-properties'" w:xpath="/ns0:Properties[1]/ns0:Company[1]" w:storeItemID="{6668398D-A668-4E3E-A5EB-62B293D839F1}"/>
                 <w:text/>
               </w:sdtPr>
+              <w:sdtEndPr/>
               <w:sdtContent>
                 <w:tc>
                   <w:tcPr>
@@ -106,6 +104,7 @@
                 <w:dataBinding w:prefixMappings="xmlns:ns0='http://schemas.openxmlformats.org/package/2006/metadata/core-properties' xmlns:ns1='http://purl.org/dc/elements/1.1/'" w:xpath="/ns0:coreProperties[1]/ns1:title[1]" w:storeItemID="{6C3C8BC8-F283-45AE-878A-BAB7291924A1}"/>
                 <w:text/>
               </w:sdtPr>
+              <w:sdtEndPr/>
               <w:sdtContent>
                 <w:tc>
                   <w:tcPr>
@@ -157,6 +156,7 @@
                 <w:dataBinding w:prefixMappings="xmlns:ns0='http://schemas.openxmlformats.org/package/2006/metadata/core-properties' xmlns:ns1='http://purl.org/dc/elements/1.1/'" w:xpath="/ns0:coreProperties[1]/ns1:subject[1]" w:storeItemID="{6C3C8BC8-F283-45AE-878A-BAB7291924A1}"/>
                 <w:text/>
               </w:sdtPr>
+              <w:sdtEndPr/>
               <w:sdtContent>
                 <w:tc>
                   <w:tcPr>
@@ -231,6 +231,7 @@
                 <w:dataBinding w:prefixMappings="xmlns:ns0='http://schemas.openxmlformats.org/package/2006/metadata/core-properties' xmlns:ns1='http://purl.org/dc/elements/1.1/'" w:xpath="/ns0:coreProperties[1]/ns1:creator[1]" w:storeItemID="{6C3C8BC8-F283-45AE-878A-BAB7291924A1}"/>
                 <w:text/>
               </w:sdtPr>
+              <w:sdtEndPr/>
               <w:sdtContent>
                 <w:tc>
                   <w:tcPr>
@@ -286,6 +287,7 @@
                   <w:calendar w:val="gregorian"/>
                 </w:date>
               </w:sdtPr>
+              <w:sdtEndPr/>
               <w:sdtContent>
                 <w:tc>
                   <w:tcPr>
@@ -320,7 +322,7 @@
           <w:tblPr>
             <w:tblpPr w:leftFromText="187" w:rightFromText="187" w:horzAnchor="margin" w:tblpXSpec="center" w:tblpYSpec="bottom"/>
             <w:tblW w:w="5000" w:type="pct"/>
-            <w:tblLook w:val="04A0"/>
+            <w:tblLook w:val="04A0" w:firstRow="1" w:lastRow="0" w:firstColumn="1" w:lastColumn="0" w:noHBand="0" w:noVBand="1"/>
           </w:tblPr>
           <w:tblGrid>
             <w:gridCol w:w="10296"/>
@@ -394,10 +396,10 @@
                     </pic:cNvPicPr>
                   </pic:nvPicPr>
                   <pic:blipFill>
-                    <a:blip r:embed="rId6" cstate="print">
+                    <a:blip r:embed="rId8" cstate="print">
                       <a:extLst>
                         <a:ext uri="{28A0092B-C50C-407E-A947-70E740481C1C}">
-                          <a14:useLocalDpi xmlns:a14="http://schemas.microsoft.com/office/drawing/2010/main" xmlns:wps="http://schemas.microsoft.com/office/word/2010/wordprocessingShape" xmlns:wpi="http://schemas.microsoft.com/office/word/2010/wordprocessingInk" xmlns:wpg="http://schemas.microsoft.com/office/word/2010/wordprocessingGroup" xmlns:w14="http://schemas.microsoft.com/office/word/2010/wordml" xmlns:w="http://schemas.openxmlformats.org/wordprocessingml/2006/main" xmlns:w10="urn:schemas-microsoft-com:office:word" xmlns:wp14="http://schemas.microsoft.com/office/word/2010/wordprocessingDrawing" xmlns:v="urn:schemas-microsoft-com:vml" xmlns:o="urn:schemas-microsoft-com:office:office" xmlns:mc="http://schemas.openxmlformats.org/markup-compatibility/2006" xmlns:wpc="http://schemas.microsoft.com/office/word/2010/wordprocessingCanvas" xmlns="" val="0"/>
+                          <a14:useLocalDpi xmlns:a14="http://schemas.microsoft.com/office/drawing/2010/main" val="0"/>
                         </a:ext>
                       </a:extLst>
                     </a:blip>
@@ -445,8 +447,6 @@
       <w:pPr>
         <w:pStyle w:val="Heading2"/>
       </w:pPr>
-      <w:bookmarkStart w:id="0" w:name="_GoBack"/>
-      <w:bookmarkEnd w:id="0"/>
     </w:p>
     <w:p>
       <w:pPr>
@@ -508,10 +508,10 @@
                     </pic:cNvPicPr>
                   </pic:nvPicPr>
                   <pic:blipFill>
-                    <a:blip r:embed="rId7" cstate="print">
+                    <a:blip r:embed="rId9" cstate="print">
                       <a:extLst>
                         <a:ext uri="{28A0092B-C50C-407E-A947-70E740481C1C}">
-                          <a14:useLocalDpi xmlns:a14="http://schemas.microsoft.com/office/drawing/2010/main" xmlns:wps="http://schemas.microsoft.com/office/word/2010/wordprocessingShape" xmlns:wpi="http://schemas.microsoft.com/office/word/2010/wordprocessingInk" xmlns:wpg="http://schemas.microsoft.com/office/word/2010/wordprocessingGroup" xmlns:w14="http://schemas.microsoft.com/office/word/2010/wordml" xmlns:w="http://schemas.openxmlformats.org/wordprocessingml/2006/main" xmlns:w10="urn:schemas-microsoft-com:office:word" xmlns:wp14="http://schemas.microsoft.com/office/word/2010/wordprocessingDrawing" xmlns:v="urn:schemas-microsoft-com:vml" xmlns:o="urn:schemas-microsoft-com:office:office" xmlns:mc="http://schemas.openxmlformats.org/markup-compatibility/2006" xmlns:wpc="http://schemas.microsoft.com/office/word/2010/wordprocessingCanvas" xmlns="" val="0"/>
+                          <a14:useLocalDpi xmlns:a14="http://schemas.microsoft.com/office/drawing/2010/main" val="0"/>
                         </a:ext>
                       </a:extLst>
                     </a:blip>
@@ -566,10 +566,10 @@
                     </pic:cNvPicPr>
                   </pic:nvPicPr>
                   <pic:blipFill>
-                    <a:blip r:embed="rId8" cstate="print">
+                    <a:blip r:embed="rId10" cstate="print">
                       <a:extLst>
                         <a:ext uri="{28A0092B-C50C-407E-A947-70E740481C1C}">
-                          <a14:useLocalDpi xmlns:a14="http://schemas.microsoft.com/office/drawing/2010/main" xmlns:wps="http://schemas.microsoft.com/office/word/2010/wordprocessingShape" xmlns:wpi="http://schemas.microsoft.com/office/word/2010/wordprocessingInk" xmlns:wpg="http://schemas.microsoft.com/office/word/2010/wordprocessingGroup" xmlns:w14="http://schemas.microsoft.com/office/word/2010/wordml" xmlns:w="http://schemas.openxmlformats.org/wordprocessingml/2006/main" xmlns:w10="urn:schemas-microsoft-com:office:word" xmlns:wp14="http://schemas.microsoft.com/office/word/2010/wordprocessingDrawing" xmlns:v="urn:schemas-microsoft-com:vml" xmlns:o="urn:schemas-microsoft-com:office:office" xmlns:mc="http://schemas.openxmlformats.org/markup-compatibility/2006" xmlns:wpc="http://schemas.microsoft.com/office/word/2010/wordprocessingCanvas" xmlns="" val="0"/>
+                          <a14:useLocalDpi xmlns:a14="http://schemas.microsoft.com/office/drawing/2010/main" val="0"/>
                         </a:ext>
                       </a:extLst>
                     </a:blip>
@@ -899,8 +899,8 @@
             <v:stroke joinstyle="miter"/>
             <v:path gradientshapeok="t" o:connecttype="rect"/>
           </v:shapetype>
-          <v:shape id="_x0000_s1042" type="#_x0000_t202" style="width:477.3pt;height:132.95pt;mso-height-percent:200;mso-position-horizontal-relative:char;mso-position-vertical-relative:line;mso-height-percent:200;mso-width-relative:margin;mso-height-relative:margin">
-            <v:textbox style="mso-next-textbox:#_x0000_s1042;mso-fit-shape-to-text:t">
+          <v:shape id="_x0000_s1031" type="#_x0000_t202" style="width:477.3pt;height:132.95pt;mso-height-percent:200;mso-left-percent:-10001;mso-top-percent:-10001;mso-position-horizontal:absolute;mso-position-horizontal-relative:char;mso-position-vertical:absolute;mso-position-vertical-relative:line;mso-height-percent:200;mso-left-percent:-10001;mso-top-percent:-10001;mso-width-relative:margin;mso-height-relative:margin">
+            <v:textbox style="mso-next-textbox:#_x0000_s1031;mso-fit-shape-to-text:t">
               <w:txbxContent>
                 <w:p>
                   <w:pPr>
@@ -1216,8 +1216,8 @@
           <w:color w:val="FF0000"/>
         </w:rPr>
         <w:pict>
-          <v:shape id="_x0000_s1043" type="#_x0000_t202" style="width:477.3pt;height:132.95pt;mso-height-percent:200;mso-position-horizontal-relative:char;mso-position-vertical-relative:line;mso-height-percent:200;mso-width-relative:margin;mso-height-relative:margin">
-            <v:textbox style="mso-next-textbox:#_x0000_s1043;mso-fit-shape-to-text:t">
+          <v:shape id="_x0000_s1030" type="#_x0000_t202" style="width:477.3pt;height:132.95pt;mso-height-percent:200;mso-left-percent:-10001;mso-top-percent:-10001;mso-position-horizontal:absolute;mso-position-horizontal-relative:char;mso-position-vertical:absolute;mso-position-vertical-relative:line;mso-height-percent:200;mso-left-percent:-10001;mso-top-percent:-10001;mso-width-relative:margin;mso-height-relative:margin">
+            <v:textbox style="mso-next-textbox:#_x0000_s1030;mso-fit-shape-to-text:t">
               <w:txbxContent>
                 <w:p>
                   <w:pPr>
@@ -1654,8 +1654,8 @@
           <w:color w:val="FF0000"/>
         </w:rPr>
         <w:pict>
-          <v:shape id="_x0000_s1044" type="#_x0000_t202" style="width:477.3pt;height:132.95pt;mso-height-percent:200;mso-position-horizontal-relative:char;mso-position-vertical-relative:line;mso-height-percent:200;mso-width-relative:margin;mso-height-relative:margin">
-            <v:textbox style="mso-next-textbox:#_x0000_s1044;mso-fit-shape-to-text:t">
+          <v:shape id="_x0000_s1029" type="#_x0000_t202" style="width:477.3pt;height:132.95pt;mso-height-percent:200;mso-left-percent:-10001;mso-top-percent:-10001;mso-position-horizontal:absolute;mso-position-horizontal-relative:char;mso-position-vertical:absolute;mso-position-vertical-relative:line;mso-height-percent:200;mso-left-percent:-10001;mso-top-percent:-10001;mso-width-relative:margin;mso-height-relative:margin">
+            <v:textbox style="mso-next-textbox:#_x0000_s1029;mso-fit-shape-to-text:t">
               <w:txbxContent>
                 <w:p>
                   <w:pPr>
@@ -2013,8 +2013,8 @@
           <w:color w:val="FF0000"/>
         </w:rPr>
         <w:pict>
-          <v:shape id="_x0000_s1045" type="#_x0000_t202" style="width:477.3pt;height:132.95pt;mso-height-percent:200;mso-position-horizontal-relative:char;mso-position-vertical-relative:line;mso-height-percent:200;mso-width-relative:margin;mso-height-relative:margin">
-            <v:textbox style="mso-next-textbox:#_x0000_s1045;mso-fit-shape-to-text:t">
+          <v:shape id="_x0000_s1028" type="#_x0000_t202" style="width:477.3pt;height:132.95pt;mso-height-percent:200;mso-left-percent:-10001;mso-top-percent:-10001;mso-position-horizontal:absolute;mso-position-horizontal-relative:char;mso-position-vertical:absolute;mso-position-vertical-relative:line;mso-height-percent:200;mso-left-percent:-10001;mso-top-percent:-10001;mso-width-relative:margin;mso-height-relative:margin">
+            <v:textbox style="mso-next-textbox:#_x0000_s1028;mso-fit-shape-to-text:t">
               <w:txbxContent>
                 <w:p>
                   <w:pPr>
@@ -2319,8 +2319,8 @@
           <w:color w:val="FF0000"/>
         </w:rPr>
         <w:pict>
-          <v:shape id="_x0000_s1046" type="#_x0000_t202" style="width:477.3pt;height:132.95pt;mso-height-percent:200;mso-position-horizontal-relative:char;mso-position-vertical-relative:line;mso-height-percent:200;mso-width-relative:margin;mso-height-relative:margin">
-            <v:textbox style="mso-next-textbox:#_x0000_s1046;mso-fit-shape-to-text:t">
+          <v:shape id="_x0000_s1027" type="#_x0000_t202" style="width:477.3pt;height:132.95pt;mso-height-percent:200;mso-left-percent:-10001;mso-top-percent:-10001;mso-position-horizontal:absolute;mso-position-horizontal-relative:char;mso-position-vertical:absolute;mso-position-vertical-relative:line;mso-height-percent:200;mso-left-percent:-10001;mso-top-percent:-10001;mso-width-relative:margin;mso-height-relative:margin">
+            <v:textbox style="mso-next-textbox:#_x0000_s1027;mso-fit-shape-to-text:t">
               <w:txbxContent>
                 <w:p>
                   <w:pPr>
@@ -2569,8 +2569,8 @@
           <w:color w:val="FF0000"/>
         </w:rPr>
         <w:pict>
-          <v:shape id="_x0000_s1047" type="#_x0000_t202" style="width:477.3pt;height:132.95pt;mso-height-percent:200;mso-position-horizontal-relative:char;mso-position-vertical-relative:line;mso-height-percent:200;mso-width-relative:margin;mso-height-relative:margin">
-            <v:textbox style="mso-next-textbox:#_x0000_s1047;mso-fit-shape-to-text:t">
+          <v:shape id="_x0000_s1026" type="#_x0000_t202" style="width:477.3pt;height:132.95pt;mso-height-percent:200;mso-left-percent:-10001;mso-top-percent:-10001;mso-position-horizontal:absolute;mso-position-horizontal-relative:char;mso-position-vertical:absolute;mso-position-vertical-relative:line;mso-height-percent:200;mso-left-percent:-10001;mso-top-percent:-10001;mso-width-relative:margin;mso-height-relative:margin">
+            <v:textbox style="mso-next-textbox:#_x0000_s1026;mso-fit-shape-to-text:t">
               <w:txbxContent>
                 <w:p>
                   <w:pPr>
@@ -3476,22 +3476,1549 @@
       </w:pPr>
       <w:proofErr w:type="spellStart"/>
       <w:r>
-        <w:t>StudentDataService</w:t>
+        <w:t>Account</w:t>
+      </w:r>
+      <w:r>
+        <w:t>Service</w:t>
       </w:r>
       <w:proofErr w:type="spellEnd"/>
     </w:p>
     <w:p>
       <w:r>
+        <w:t xml:space="preserve">Formerly, the service methods in this file simply returned strings for initial development purposes.  The methods now return structures usable by </w:t>
+      </w:r>
+      <w:r>
+        <w:t>the web application.  Login() and Register() are now serialized similar to the above examples, returning an XML list of the Account class fields or null if the credentials are not met.</w:t>
+      </w:r>
+    </w:p>
+    <w:p>
+      <w:pPr>
         <w:rPr>
-          <w:highlight w:val="yellow"/>
+          <w:color w:val="FF0000"/>
         </w:rPr>
-        <w:t>Add your changes here</w:t>
+      </w:pPr>
+      <w:r>
+        <w:rPr>
+          <w:color w:val="FF0000"/>
+        </w:rPr>
+      </w:r>
+      <w:r>
+        <w:rPr>
+          <w:color w:val="FF0000"/>
+        </w:rPr>
+        <w:pict>
+          <v:shape id="_x0000_s1035" type="#_x0000_t202" style="width:477.3pt;height:181.25pt;mso-left-percent:-10001;mso-top-percent:-10001;mso-position-horizontal:absolute;mso-position-horizontal-relative:char;mso-position-vertical:absolute;mso-position-vertical-relative:line;mso-left-percent:-10001;mso-top-percent:-10001;mso-width-relative:margin;mso-height-relative:margin">
+            <v:textbox style="mso-next-textbox:#_x0000_s1035">
+              <w:txbxContent>
+                <w:p>
+                  <w:pPr>
+                    <w:autoSpaceDE w:val="0"/>
+                    <w:autoSpaceDN w:val="0"/>
+                    <w:adjustRightInd w:val="0"/>
+                    <w:spacing w:after="0" w:line="240" w:lineRule="auto"/>
+                    <w:rPr>
+                      <w:rFonts w:ascii="Consolas" w:hAnsi="Consolas" w:cs="Consolas"/>
+                      <w:sz w:val="19"/>
+                      <w:szCs w:val="19"/>
+                    </w:rPr>
+                  </w:pPr>
+                  <w:r>
+                    <w:rPr>
+                      <w:rFonts w:ascii="Consolas" w:hAnsi="Consolas" w:cs="Consolas"/>
+                      <w:sz w:val="19"/>
+                      <w:szCs w:val="19"/>
+                    </w:rPr>
+                    <w:t xml:space="preserve">    [</w:t>
+                  </w:r>
+                  <w:proofErr w:type="spellStart"/>
+                  <w:r>
+                    <w:rPr>
+                      <w:rFonts w:ascii="Consolas" w:hAnsi="Consolas" w:cs="Consolas"/>
+                      <w:color w:val="2B91AF"/>
+                      <w:sz w:val="19"/>
+                      <w:szCs w:val="19"/>
+                    </w:rPr>
+                    <w:t>WebMethod</w:t>
+                  </w:r>
+                  <w:proofErr w:type="spellEnd"/>
+                  <w:r>
+                    <w:rPr>
+                      <w:rFonts w:ascii="Consolas" w:hAnsi="Consolas" w:cs="Consolas"/>
+                      <w:sz w:val="19"/>
+                      <w:szCs w:val="19"/>
+                    </w:rPr>
+                    <w:t>]</w:t>
+                  </w:r>
+                </w:p>
+                <w:p>
+                  <w:pPr>
+                    <w:autoSpaceDE w:val="0"/>
+                    <w:autoSpaceDN w:val="0"/>
+                    <w:adjustRightInd w:val="0"/>
+                    <w:spacing w:after="0" w:line="240" w:lineRule="auto"/>
+                    <w:rPr>
+                      <w:rFonts w:ascii="Consolas" w:hAnsi="Consolas" w:cs="Consolas"/>
+                      <w:sz w:val="19"/>
+                      <w:szCs w:val="19"/>
+                    </w:rPr>
+                  </w:pPr>
+                  <w:r>
+                    <w:rPr>
+                      <w:rFonts w:ascii="Consolas" w:hAnsi="Consolas" w:cs="Consolas"/>
+                      <w:sz w:val="19"/>
+                      <w:szCs w:val="19"/>
+                    </w:rPr>
+                    <w:t xml:space="preserve">    </w:t>
+                  </w:r>
+                  <w:proofErr w:type="gramStart"/>
+                  <w:r>
+                    <w:rPr>
+                      <w:rFonts w:ascii="Consolas" w:hAnsi="Consolas" w:cs="Consolas"/>
+                      <w:color w:val="0000FF"/>
+                      <w:sz w:val="19"/>
+                      <w:szCs w:val="19"/>
+                    </w:rPr>
+                    <w:t>public</w:t>
+                  </w:r>
+                  <w:proofErr w:type="gramEnd"/>
+                  <w:r>
+                    <w:rPr>
+                      <w:rFonts w:ascii="Consolas" w:hAnsi="Consolas" w:cs="Consolas"/>
+                      <w:sz w:val="19"/>
+                      <w:szCs w:val="19"/>
+                    </w:rPr>
+                    <w:t xml:space="preserve"> </w:t>
+                  </w:r>
+                  <w:r>
+                    <w:rPr>
+                      <w:rFonts w:ascii="Consolas" w:hAnsi="Consolas" w:cs="Consolas"/>
+                      <w:color w:val="2B91AF"/>
+                      <w:sz w:val="19"/>
+                      <w:szCs w:val="19"/>
+                    </w:rPr>
+                    <w:t>List</w:t>
+                  </w:r>
+                  <w:r>
+                    <w:rPr>
+                      <w:rFonts w:ascii="Consolas" w:hAnsi="Consolas" w:cs="Consolas"/>
+                      <w:sz w:val="19"/>
+                      <w:szCs w:val="19"/>
+                    </w:rPr>
+                    <w:t>&lt;</w:t>
+                  </w:r>
+                  <w:r>
+                    <w:rPr>
+                      <w:rFonts w:ascii="Consolas" w:hAnsi="Consolas" w:cs="Consolas"/>
+                      <w:color w:val="2B91AF"/>
+                      <w:sz w:val="19"/>
+                      <w:szCs w:val="19"/>
+                    </w:rPr>
+                    <w:t>Account</w:t>
+                  </w:r>
+                  <w:r>
+                    <w:rPr>
+                      <w:rFonts w:ascii="Consolas" w:hAnsi="Consolas" w:cs="Consolas"/>
+                      <w:sz w:val="19"/>
+                      <w:szCs w:val="19"/>
+                    </w:rPr>
+                    <w:t>&gt; Login</w:t>
+                  </w:r>
+                </w:p>
+                <w:p>
+                  <w:pPr>
+                    <w:autoSpaceDE w:val="0"/>
+                    <w:autoSpaceDN w:val="0"/>
+                    <w:adjustRightInd w:val="0"/>
+                    <w:spacing w:after="0" w:line="240" w:lineRule="auto"/>
+                    <w:rPr>
+                      <w:rFonts w:ascii="Consolas" w:hAnsi="Consolas" w:cs="Consolas"/>
+                      <w:sz w:val="19"/>
+                      <w:szCs w:val="19"/>
+                    </w:rPr>
+                  </w:pPr>
+                  <w:r>
+                    <w:rPr>
+                      <w:rFonts w:ascii="Consolas" w:hAnsi="Consolas" w:cs="Consolas"/>
+                      <w:sz w:val="19"/>
+                      <w:szCs w:val="19"/>
+                    </w:rPr>
+                    <w:tab/>
+                  </w:r>
+                  <w:r>
+                    <w:rPr>
+                      <w:rFonts w:ascii="Consolas" w:hAnsi="Consolas" w:cs="Consolas"/>
+                      <w:sz w:val="19"/>
+                      <w:szCs w:val="19"/>
+                    </w:rPr>
+                    <w:tab/>
+                    <w:t>(</w:t>
+                  </w:r>
+                </w:p>
+                <w:p>
+                  <w:pPr>
+                    <w:autoSpaceDE w:val="0"/>
+                    <w:autoSpaceDN w:val="0"/>
+                    <w:adjustRightInd w:val="0"/>
+                    <w:spacing w:after="0" w:line="240" w:lineRule="auto"/>
+                    <w:rPr>
+                      <w:rFonts w:ascii="Consolas" w:hAnsi="Consolas" w:cs="Consolas"/>
+                      <w:sz w:val="19"/>
+                      <w:szCs w:val="19"/>
+                    </w:rPr>
+                  </w:pPr>
+                  <w:r>
+                    <w:rPr>
+                      <w:rFonts w:ascii="Consolas" w:hAnsi="Consolas" w:cs="Consolas"/>
+                      <w:sz w:val="19"/>
+                      <w:szCs w:val="19"/>
+                    </w:rPr>
+                    <w:tab/>
+                  </w:r>
+                  <w:r>
+                    <w:rPr>
+                      <w:rFonts w:ascii="Consolas" w:hAnsi="Consolas" w:cs="Consolas"/>
+                      <w:sz w:val="19"/>
+                      <w:szCs w:val="19"/>
+                    </w:rPr>
+                    <w:tab/>
+                  </w:r>
+                  <w:proofErr w:type="gramStart"/>
+                  <w:r>
+                    <w:rPr>
+                      <w:rFonts w:ascii="Consolas" w:hAnsi="Consolas" w:cs="Consolas"/>
+                      <w:color w:val="0000FF"/>
+                      <w:sz w:val="19"/>
+                      <w:szCs w:val="19"/>
+                    </w:rPr>
+                    <w:t>string</w:t>
+                  </w:r>
+                  <w:proofErr w:type="gramEnd"/>
+                  <w:r>
+                    <w:rPr>
+                      <w:rFonts w:ascii="Consolas" w:hAnsi="Consolas" w:cs="Consolas"/>
+                      <w:sz w:val="19"/>
+                      <w:szCs w:val="19"/>
+                    </w:rPr>
+                    <w:t xml:space="preserve"> email,</w:t>
+                  </w:r>
+                  <w:r>
+                    <w:rPr>
+                      <w:rFonts w:ascii="Consolas" w:hAnsi="Consolas" w:cs="Consolas"/>
+                      <w:sz w:val="19"/>
+                      <w:szCs w:val="19"/>
+                    </w:rPr>
+                    <w:tab/>
+                  </w:r>
+                  <w:r>
+                    <w:rPr>
+                      <w:rFonts w:ascii="Consolas" w:hAnsi="Consolas" w:cs="Consolas"/>
+                      <w:sz w:val="19"/>
+                      <w:szCs w:val="19"/>
+                    </w:rPr>
+                    <w:tab/>
+                  </w:r>
+                  <w:r>
+                    <w:rPr>
+                      <w:rFonts w:ascii="Consolas" w:hAnsi="Consolas" w:cs="Consolas"/>
+                      <w:color w:val="008000"/>
+                      <w:sz w:val="19"/>
+                      <w:szCs w:val="19"/>
+                    </w:rPr>
+                    <w:t>// Email address for the account</w:t>
+                  </w:r>
+                </w:p>
+                <w:p>
+                  <w:pPr>
+                    <w:autoSpaceDE w:val="0"/>
+                    <w:autoSpaceDN w:val="0"/>
+                    <w:adjustRightInd w:val="0"/>
+                    <w:spacing w:after="0" w:line="240" w:lineRule="auto"/>
+                    <w:rPr>
+                      <w:rFonts w:ascii="Consolas" w:hAnsi="Consolas" w:cs="Consolas"/>
+                      <w:sz w:val="19"/>
+                      <w:szCs w:val="19"/>
+                    </w:rPr>
+                  </w:pPr>
+                  <w:r>
+                    <w:rPr>
+                      <w:rFonts w:ascii="Consolas" w:hAnsi="Consolas" w:cs="Consolas"/>
+                      <w:sz w:val="19"/>
+                      <w:szCs w:val="19"/>
+                    </w:rPr>
+                    <w:tab/>
+                  </w:r>
+                  <w:r>
+                    <w:rPr>
+                      <w:rFonts w:ascii="Consolas" w:hAnsi="Consolas" w:cs="Consolas"/>
+                      <w:sz w:val="19"/>
+                      <w:szCs w:val="19"/>
+                    </w:rPr>
+                    <w:tab/>
+                  </w:r>
+                  <w:proofErr w:type="gramStart"/>
+                  <w:r>
+                    <w:rPr>
+                      <w:rFonts w:ascii="Consolas" w:hAnsi="Consolas" w:cs="Consolas"/>
+                      <w:color w:val="0000FF"/>
+                      <w:sz w:val="19"/>
+                      <w:szCs w:val="19"/>
+                    </w:rPr>
+                    <w:t>string</w:t>
+                  </w:r>
+                  <w:proofErr w:type="gramEnd"/>
+                  <w:r>
+                    <w:rPr>
+                      <w:rFonts w:ascii="Consolas" w:hAnsi="Consolas" w:cs="Consolas"/>
+                      <w:sz w:val="19"/>
+                      <w:szCs w:val="19"/>
+                    </w:rPr>
+                    <w:t xml:space="preserve"> password</w:t>
+                  </w:r>
+                  <w:r>
+                    <w:rPr>
+                      <w:rFonts w:ascii="Consolas" w:hAnsi="Consolas" w:cs="Consolas"/>
+                      <w:sz w:val="19"/>
+                      <w:szCs w:val="19"/>
+                    </w:rPr>
+                    <w:tab/>
+                  </w:r>
+                  <w:r>
+                    <w:rPr>
+                      <w:rFonts w:ascii="Consolas" w:hAnsi="Consolas" w:cs="Consolas"/>
+                      <w:sz w:val="19"/>
+                      <w:szCs w:val="19"/>
+                    </w:rPr>
+                    <w:tab/>
+                  </w:r>
+                  <w:r>
+                    <w:rPr>
+                      <w:rFonts w:ascii="Consolas" w:hAnsi="Consolas" w:cs="Consolas"/>
+                      <w:color w:val="008000"/>
+                      <w:sz w:val="19"/>
+                      <w:szCs w:val="19"/>
+                    </w:rPr>
+                    <w:t>// Password</w:t>
+                  </w:r>
+                </w:p>
+                <w:p>
+                  <w:pPr>
+                    <w:autoSpaceDE w:val="0"/>
+                    <w:autoSpaceDN w:val="0"/>
+                    <w:adjustRightInd w:val="0"/>
+                    <w:spacing w:after="0" w:line="240" w:lineRule="auto"/>
+                    <w:rPr>
+                      <w:rFonts w:ascii="Consolas" w:hAnsi="Consolas" w:cs="Consolas"/>
+                      <w:sz w:val="19"/>
+                      <w:szCs w:val="19"/>
+                    </w:rPr>
+                  </w:pPr>
+                  <w:r>
+                    <w:rPr>
+                      <w:rFonts w:ascii="Consolas" w:hAnsi="Consolas" w:cs="Consolas"/>
+                      <w:sz w:val="19"/>
+                      <w:szCs w:val="19"/>
+                    </w:rPr>
+                    <w:tab/>
+                  </w:r>
+                  <w:r>
+                    <w:rPr>
+                      <w:rFonts w:ascii="Consolas" w:hAnsi="Consolas" w:cs="Consolas"/>
+                      <w:sz w:val="19"/>
+                      <w:szCs w:val="19"/>
+                    </w:rPr>
+                    <w:tab/>
+                    <w:t>);</w:t>
+                  </w:r>
+                </w:p>
+                <w:p>
+                  <w:pPr>
+                    <w:autoSpaceDE w:val="0"/>
+                    <w:autoSpaceDN w:val="0"/>
+                    <w:adjustRightInd w:val="0"/>
+                    <w:spacing w:after="0" w:line="240" w:lineRule="auto"/>
+                    <w:rPr>
+                      <w:rFonts w:ascii="Consolas" w:hAnsi="Consolas" w:cs="Consolas"/>
+                      <w:sz w:val="19"/>
+                      <w:szCs w:val="19"/>
+                    </w:rPr>
+                  </w:pPr>
+                  <w:r>
+                    <w:rPr>
+                      <w:rFonts w:ascii="Consolas" w:hAnsi="Consolas" w:cs="Consolas"/>
+                      <w:sz w:val="19"/>
+                      <w:szCs w:val="19"/>
+                    </w:rPr>
+                    <w:t xml:space="preserve">    [</w:t>
+                  </w:r>
+                  <w:proofErr w:type="spellStart"/>
+                  <w:r>
+                    <w:rPr>
+                      <w:rFonts w:ascii="Consolas" w:hAnsi="Consolas" w:cs="Consolas"/>
+                      <w:color w:val="2B91AF"/>
+                      <w:sz w:val="19"/>
+                      <w:szCs w:val="19"/>
+                    </w:rPr>
+                    <w:t>WebMethod</w:t>
+                  </w:r>
+                  <w:proofErr w:type="spellEnd"/>
+                  <w:r>
+                    <w:rPr>
+                      <w:rFonts w:ascii="Consolas" w:hAnsi="Consolas" w:cs="Consolas"/>
+                      <w:sz w:val="19"/>
+                      <w:szCs w:val="19"/>
+                    </w:rPr>
+                    <w:t>]</w:t>
+                  </w:r>
+                </w:p>
+                <w:p>
+                  <w:pPr>
+                    <w:autoSpaceDE w:val="0"/>
+                    <w:autoSpaceDN w:val="0"/>
+                    <w:adjustRightInd w:val="0"/>
+                    <w:spacing w:after="0" w:line="240" w:lineRule="auto"/>
+                    <w:rPr>
+                      <w:rFonts w:ascii="Consolas" w:hAnsi="Consolas" w:cs="Consolas"/>
+                      <w:sz w:val="19"/>
+                      <w:szCs w:val="19"/>
+                    </w:rPr>
+                  </w:pPr>
+                  <w:r>
+                    <w:rPr>
+                      <w:rFonts w:ascii="Consolas" w:hAnsi="Consolas" w:cs="Consolas"/>
+                      <w:sz w:val="19"/>
+                      <w:szCs w:val="19"/>
+                    </w:rPr>
+                    <w:t xml:space="preserve">    </w:t>
+                  </w:r>
+                  <w:proofErr w:type="gramStart"/>
+                  <w:r>
+                    <w:rPr>
+                      <w:rFonts w:ascii="Consolas" w:hAnsi="Consolas" w:cs="Consolas"/>
+                      <w:color w:val="0000FF"/>
+                      <w:sz w:val="19"/>
+                      <w:szCs w:val="19"/>
+                    </w:rPr>
+                    <w:t>public</w:t>
+                  </w:r>
+                  <w:proofErr w:type="gramEnd"/>
+                  <w:r>
+                    <w:rPr>
+                      <w:rFonts w:ascii="Consolas" w:hAnsi="Consolas" w:cs="Consolas"/>
+                      <w:sz w:val="19"/>
+                      <w:szCs w:val="19"/>
+                    </w:rPr>
+                    <w:t xml:space="preserve"> </w:t>
+                  </w:r>
+                  <w:r>
+                    <w:rPr>
+                      <w:rFonts w:ascii="Consolas" w:hAnsi="Consolas" w:cs="Consolas"/>
+                      <w:color w:val="2B91AF"/>
+                      <w:sz w:val="19"/>
+                      <w:szCs w:val="19"/>
+                    </w:rPr>
+                    <w:t>List</w:t>
+                  </w:r>
+                  <w:r>
+                    <w:rPr>
+                      <w:rFonts w:ascii="Consolas" w:hAnsi="Consolas" w:cs="Consolas"/>
+                      <w:sz w:val="19"/>
+                      <w:szCs w:val="19"/>
+                    </w:rPr>
+                    <w:t>&lt;</w:t>
+                  </w:r>
+                  <w:r>
+                    <w:rPr>
+                      <w:rFonts w:ascii="Consolas" w:hAnsi="Consolas" w:cs="Consolas"/>
+                      <w:color w:val="2B91AF"/>
+                      <w:sz w:val="19"/>
+                      <w:szCs w:val="19"/>
+                    </w:rPr>
+                    <w:t>Account</w:t>
+                  </w:r>
+                  <w:r>
+                    <w:rPr>
+                      <w:rFonts w:ascii="Consolas" w:hAnsi="Consolas" w:cs="Consolas"/>
+                      <w:sz w:val="19"/>
+                      <w:szCs w:val="19"/>
+                    </w:rPr>
+                    <w:t>&gt; Register</w:t>
+                  </w:r>
+                </w:p>
+                <w:p>
+                  <w:pPr>
+                    <w:autoSpaceDE w:val="0"/>
+                    <w:autoSpaceDN w:val="0"/>
+                    <w:adjustRightInd w:val="0"/>
+                    <w:spacing w:after="0" w:line="240" w:lineRule="auto"/>
+                    <w:rPr>
+                      <w:rFonts w:ascii="Consolas" w:hAnsi="Consolas" w:cs="Consolas"/>
+                      <w:sz w:val="19"/>
+                      <w:szCs w:val="19"/>
+                    </w:rPr>
+                  </w:pPr>
+                  <w:r>
+                    <w:rPr>
+                      <w:rFonts w:ascii="Consolas" w:hAnsi="Consolas" w:cs="Consolas"/>
+                      <w:sz w:val="19"/>
+                      <w:szCs w:val="19"/>
+                    </w:rPr>
+                    <w:tab/>
+                  </w:r>
+                  <w:r>
+                    <w:rPr>
+                      <w:rFonts w:ascii="Consolas" w:hAnsi="Consolas" w:cs="Consolas"/>
+                      <w:sz w:val="19"/>
+                      <w:szCs w:val="19"/>
+                    </w:rPr>
+                    <w:tab/>
+                    <w:t>(</w:t>
+                  </w:r>
+                </w:p>
+                <w:p>
+                  <w:pPr>
+                    <w:autoSpaceDE w:val="0"/>
+                    <w:autoSpaceDN w:val="0"/>
+                    <w:adjustRightInd w:val="0"/>
+                    <w:spacing w:after="0" w:line="240" w:lineRule="auto"/>
+                    <w:rPr>
+                      <w:rFonts w:ascii="Consolas" w:hAnsi="Consolas" w:cs="Consolas"/>
+                      <w:sz w:val="19"/>
+                      <w:szCs w:val="19"/>
+                    </w:rPr>
+                  </w:pPr>
+                  <w:r>
+                    <w:rPr>
+                      <w:rFonts w:ascii="Consolas" w:hAnsi="Consolas" w:cs="Consolas"/>
+                      <w:sz w:val="19"/>
+                      <w:szCs w:val="19"/>
+                    </w:rPr>
+                    <w:tab/>
+                  </w:r>
+                  <w:r>
+                    <w:rPr>
+                      <w:rFonts w:ascii="Consolas" w:hAnsi="Consolas" w:cs="Consolas"/>
+                      <w:sz w:val="19"/>
+                      <w:szCs w:val="19"/>
+                    </w:rPr>
+                    <w:tab/>
+                  </w:r>
+                  <w:proofErr w:type="gramStart"/>
+                  <w:r>
+                    <w:rPr>
+                      <w:rFonts w:ascii="Consolas" w:hAnsi="Consolas" w:cs="Consolas"/>
+                      <w:color w:val="0000FF"/>
+                      <w:sz w:val="19"/>
+                      <w:szCs w:val="19"/>
+                    </w:rPr>
+                    <w:t>string</w:t>
+                  </w:r>
+                  <w:proofErr w:type="gramEnd"/>
+                  <w:r>
+                    <w:rPr>
+                      <w:rFonts w:ascii="Consolas" w:hAnsi="Consolas" w:cs="Consolas"/>
+                      <w:sz w:val="19"/>
+                      <w:szCs w:val="19"/>
+                    </w:rPr>
+                    <w:t xml:space="preserve"> email,</w:t>
+                  </w:r>
+                  <w:r>
+                    <w:rPr>
+                      <w:rFonts w:ascii="Consolas" w:hAnsi="Consolas" w:cs="Consolas"/>
+                      <w:sz w:val="19"/>
+                      <w:szCs w:val="19"/>
+                    </w:rPr>
+                    <w:tab/>
+                  </w:r>
+                  <w:r>
+                    <w:rPr>
+                      <w:rFonts w:ascii="Consolas" w:hAnsi="Consolas" w:cs="Consolas"/>
+                      <w:sz w:val="19"/>
+                      <w:szCs w:val="19"/>
+                    </w:rPr>
+                    <w:tab/>
+                  </w:r>
+                  <w:r>
+                    <w:rPr>
+                      <w:rFonts w:ascii="Consolas" w:hAnsi="Consolas" w:cs="Consolas"/>
+                      <w:sz w:val="19"/>
+                      <w:szCs w:val="19"/>
+                    </w:rPr>
+                    <w:tab/>
+                  </w:r>
+                  <w:r>
+                    <w:rPr>
+                      <w:rFonts w:ascii="Consolas" w:hAnsi="Consolas" w:cs="Consolas"/>
+                      <w:color w:val="008000"/>
+                      <w:sz w:val="19"/>
+                      <w:szCs w:val="19"/>
+                    </w:rPr>
+                    <w:t>// Email address</w:t>
+                  </w:r>
+                </w:p>
+                <w:p>
+                  <w:pPr>
+                    <w:autoSpaceDE w:val="0"/>
+                    <w:autoSpaceDN w:val="0"/>
+                    <w:adjustRightInd w:val="0"/>
+                    <w:spacing w:after="0" w:line="240" w:lineRule="auto"/>
+                    <w:rPr>
+                      <w:rFonts w:ascii="Consolas" w:hAnsi="Consolas" w:cs="Consolas"/>
+                      <w:sz w:val="19"/>
+                      <w:szCs w:val="19"/>
+                    </w:rPr>
+                  </w:pPr>
+                  <w:r>
+                    <w:rPr>
+                      <w:rFonts w:ascii="Consolas" w:hAnsi="Consolas" w:cs="Consolas"/>
+                      <w:sz w:val="19"/>
+                      <w:szCs w:val="19"/>
+                    </w:rPr>
+                    <w:tab/>
+                  </w:r>
+                  <w:r>
+                    <w:rPr>
+                      <w:rFonts w:ascii="Consolas" w:hAnsi="Consolas" w:cs="Consolas"/>
+                      <w:sz w:val="19"/>
+                      <w:szCs w:val="19"/>
+                    </w:rPr>
+                    <w:tab/>
+                  </w:r>
+                  <w:proofErr w:type="gramStart"/>
+                  <w:r>
+                    <w:rPr>
+                      <w:rFonts w:ascii="Consolas" w:hAnsi="Consolas" w:cs="Consolas"/>
+                      <w:color w:val="0000FF"/>
+                      <w:sz w:val="19"/>
+                      <w:szCs w:val="19"/>
+                    </w:rPr>
+                    <w:t>string</w:t>
+                  </w:r>
+                  <w:proofErr w:type="gramEnd"/>
+                  <w:r>
+                    <w:rPr>
+                      <w:rFonts w:ascii="Consolas" w:hAnsi="Consolas" w:cs="Consolas"/>
+                      <w:sz w:val="19"/>
+                      <w:szCs w:val="19"/>
+                    </w:rPr>
+                    <w:t xml:space="preserve"> password,</w:t>
+                  </w:r>
+                  <w:r>
+                    <w:rPr>
+                      <w:rFonts w:ascii="Consolas" w:hAnsi="Consolas" w:cs="Consolas"/>
+                      <w:sz w:val="19"/>
+                      <w:szCs w:val="19"/>
+                    </w:rPr>
+                    <w:tab/>
+                  </w:r>
+                  <w:r>
+                    <w:rPr>
+                      <w:rFonts w:ascii="Consolas" w:hAnsi="Consolas" w:cs="Consolas"/>
+                      <w:sz w:val="19"/>
+                      <w:szCs w:val="19"/>
+                    </w:rPr>
+                    <w:tab/>
+                  </w:r>
+                  <w:r>
+                    <w:rPr>
+                      <w:rFonts w:ascii="Consolas" w:hAnsi="Consolas" w:cs="Consolas"/>
+                      <w:color w:val="008000"/>
+                      <w:sz w:val="19"/>
+                      <w:szCs w:val="19"/>
+                    </w:rPr>
+                    <w:t>// Password</w:t>
+                  </w:r>
+                </w:p>
+                <w:p>
+                  <w:pPr>
+                    <w:autoSpaceDE w:val="0"/>
+                    <w:autoSpaceDN w:val="0"/>
+                    <w:adjustRightInd w:val="0"/>
+                    <w:spacing w:after="0" w:line="240" w:lineRule="auto"/>
+                    <w:rPr>
+                      <w:rFonts w:ascii="Consolas" w:hAnsi="Consolas" w:cs="Consolas"/>
+                      <w:sz w:val="19"/>
+                      <w:szCs w:val="19"/>
+                    </w:rPr>
+                  </w:pPr>
+                  <w:r>
+                    <w:rPr>
+                      <w:rFonts w:ascii="Consolas" w:hAnsi="Consolas" w:cs="Consolas"/>
+                      <w:sz w:val="19"/>
+                      <w:szCs w:val="19"/>
+                    </w:rPr>
+                    <w:tab/>
+                  </w:r>
+                  <w:r>
+                    <w:rPr>
+                      <w:rFonts w:ascii="Consolas" w:hAnsi="Consolas" w:cs="Consolas"/>
+                      <w:sz w:val="19"/>
+                      <w:szCs w:val="19"/>
+                    </w:rPr>
+                    <w:tab/>
+                  </w:r>
+                  <w:proofErr w:type="gramStart"/>
+                  <w:r>
+                    <w:rPr>
+                      <w:rFonts w:ascii="Consolas" w:hAnsi="Consolas" w:cs="Consolas"/>
+                      <w:color w:val="0000FF"/>
+                      <w:sz w:val="19"/>
+                      <w:szCs w:val="19"/>
+                    </w:rPr>
+                    <w:t>string</w:t>
+                  </w:r>
+                  <w:proofErr w:type="gramEnd"/>
+                  <w:r>
+                    <w:rPr>
+                      <w:rFonts w:ascii="Consolas" w:hAnsi="Consolas" w:cs="Consolas"/>
+                      <w:sz w:val="19"/>
+                      <w:szCs w:val="19"/>
+                    </w:rPr>
+                    <w:t xml:space="preserve"> </w:t>
+                  </w:r>
+                  <w:proofErr w:type="spellStart"/>
+                  <w:r>
+                    <w:rPr>
+                      <w:rFonts w:ascii="Consolas" w:hAnsi="Consolas" w:cs="Consolas"/>
+                      <w:sz w:val="19"/>
+                      <w:szCs w:val="19"/>
+                    </w:rPr>
+                    <w:t>passwordRepeat</w:t>
+                  </w:r>
+                  <w:proofErr w:type="spellEnd"/>
+                  <w:r>
+                    <w:rPr>
+                      <w:rFonts w:ascii="Consolas" w:hAnsi="Consolas" w:cs="Consolas"/>
+                      <w:sz w:val="19"/>
+                      <w:szCs w:val="19"/>
+                    </w:rPr>
+                    <w:t>,</w:t>
+                  </w:r>
+                  <w:r>
+                    <w:rPr>
+                      <w:rFonts w:ascii="Consolas" w:hAnsi="Consolas" w:cs="Consolas"/>
+                      <w:sz w:val="19"/>
+                      <w:szCs w:val="19"/>
+                    </w:rPr>
+                    <w:tab/>
+                  </w:r>
+                  <w:r>
+                    <w:rPr>
+                      <w:rFonts w:ascii="Consolas" w:hAnsi="Consolas" w:cs="Consolas"/>
+                      <w:color w:val="008000"/>
+                      <w:sz w:val="19"/>
+                      <w:szCs w:val="19"/>
+                    </w:rPr>
+                    <w:t>// Password confirmation</w:t>
+                  </w:r>
+                </w:p>
+                <w:p>
+                  <w:pPr>
+                    <w:autoSpaceDE w:val="0"/>
+                    <w:autoSpaceDN w:val="0"/>
+                    <w:adjustRightInd w:val="0"/>
+                    <w:spacing w:after="0" w:line="240" w:lineRule="auto"/>
+                    <w:rPr>
+                      <w:rFonts w:ascii="Consolas" w:hAnsi="Consolas" w:cs="Consolas"/>
+                      <w:sz w:val="19"/>
+                      <w:szCs w:val="19"/>
+                    </w:rPr>
+                  </w:pPr>
+                  <w:r>
+                    <w:rPr>
+                      <w:rFonts w:ascii="Consolas" w:hAnsi="Consolas" w:cs="Consolas"/>
+                      <w:sz w:val="19"/>
+                      <w:szCs w:val="19"/>
+                    </w:rPr>
+                    <w:t xml:space="preserve">        </w:t>
+                  </w:r>
+                  <w:proofErr w:type="gramStart"/>
+                  <w:r>
+                    <w:rPr>
+                      <w:rFonts w:ascii="Consolas" w:hAnsi="Consolas" w:cs="Consolas"/>
+                      <w:color w:val="0000FF"/>
+                      <w:sz w:val="19"/>
+                      <w:szCs w:val="19"/>
+                    </w:rPr>
+                    <w:t>string</w:t>
+                  </w:r>
+                  <w:proofErr w:type="gramEnd"/>
+                  <w:r>
+                    <w:rPr>
+                      <w:rFonts w:ascii="Consolas" w:hAnsi="Consolas" w:cs="Consolas"/>
+                      <w:sz w:val="19"/>
+                      <w:szCs w:val="19"/>
+                    </w:rPr>
+                    <w:t xml:space="preserve"> </w:t>
+                  </w:r>
+                  <w:proofErr w:type="spellStart"/>
+                  <w:r>
+                    <w:rPr>
+                      <w:rFonts w:ascii="Consolas" w:hAnsi="Consolas" w:cs="Consolas"/>
+                      <w:sz w:val="19"/>
+                      <w:szCs w:val="19"/>
+                    </w:rPr>
+                    <w:t>realName</w:t>
+                  </w:r>
+                  <w:proofErr w:type="spellEnd"/>
+                  <w:r>
+                    <w:rPr>
+                      <w:rFonts w:ascii="Consolas" w:hAnsi="Consolas" w:cs="Consolas"/>
+                      <w:sz w:val="19"/>
+                      <w:szCs w:val="19"/>
+                    </w:rPr>
+                    <w:t xml:space="preserve">,        </w:t>
+                  </w:r>
+                  <w:r>
+                    <w:rPr>
+                      <w:rFonts w:ascii="Consolas" w:hAnsi="Consolas" w:cs="Consolas"/>
+                      <w:color w:val="008000"/>
+                      <w:sz w:val="19"/>
+                      <w:szCs w:val="19"/>
+                    </w:rPr>
+                    <w:t>// Real name</w:t>
+                  </w:r>
+                </w:p>
+                <w:p>
+                  <w:pPr>
+                    <w:autoSpaceDE w:val="0"/>
+                    <w:autoSpaceDN w:val="0"/>
+                    <w:adjustRightInd w:val="0"/>
+                    <w:spacing w:after="0" w:line="240" w:lineRule="auto"/>
+                    <w:rPr>
+                      <w:rFonts w:ascii="Consolas" w:hAnsi="Consolas" w:cs="Consolas"/>
+                      <w:sz w:val="19"/>
+                      <w:szCs w:val="19"/>
+                    </w:rPr>
+                  </w:pPr>
+                  <w:r>
+                    <w:rPr>
+                      <w:rFonts w:ascii="Consolas" w:hAnsi="Consolas" w:cs="Consolas"/>
+                      <w:sz w:val="19"/>
+                      <w:szCs w:val="19"/>
+                    </w:rPr>
+                    <w:tab/>
+                  </w:r>
+                  <w:r>
+                    <w:rPr>
+                      <w:rFonts w:ascii="Consolas" w:hAnsi="Consolas" w:cs="Consolas"/>
+                      <w:sz w:val="19"/>
+                      <w:szCs w:val="19"/>
+                    </w:rPr>
+                    <w:tab/>
+                  </w:r>
+                  <w:proofErr w:type="spellStart"/>
+                  <w:proofErr w:type="gramStart"/>
+                  <w:r>
+                    <w:rPr>
+                      <w:rFonts w:ascii="Consolas" w:hAnsi="Consolas" w:cs="Consolas"/>
+                      <w:color w:val="0000FF"/>
+                      <w:sz w:val="19"/>
+                      <w:szCs w:val="19"/>
+                    </w:rPr>
+                    <w:t>int</w:t>
+                  </w:r>
+                  <w:proofErr w:type="spellEnd"/>
+                  <w:proofErr w:type="gramEnd"/>
+                  <w:r>
+                    <w:rPr>
+                      <w:rFonts w:ascii="Consolas" w:hAnsi="Consolas" w:cs="Consolas"/>
+                      <w:sz w:val="19"/>
+                      <w:szCs w:val="19"/>
+                    </w:rPr>
+                    <w:t xml:space="preserve"> type</w:t>
+                  </w:r>
+                  <w:r>
+                    <w:rPr>
+                      <w:rFonts w:ascii="Consolas" w:hAnsi="Consolas" w:cs="Consolas"/>
+                      <w:sz w:val="19"/>
+                      <w:szCs w:val="19"/>
+                    </w:rPr>
+                    <w:tab/>
+                  </w:r>
+                  <w:r>
+                    <w:rPr>
+                      <w:rFonts w:ascii="Consolas" w:hAnsi="Consolas" w:cs="Consolas"/>
+                      <w:sz w:val="19"/>
+                      <w:szCs w:val="19"/>
+                    </w:rPr>
+                    <w:tab/>
+                  </w:r>
+                  <w:r>
+                    <w:rPr>
+                      <w:rFonts w:ascii="Consolas" w:hAnsi="Consolas" w:cs="Consolas"/>
+                      <w:sz w:val="19"/>
+                      <w:szCs w:val="19"/>
+                    </w:rPr>
+                    <w:tab/>
+                  </w:r>
+                  <w:r>
+                    <w:rPr>
+                      <w:rFonts w:ascii="Consolas" w:hAnsi="Consolas" w:cs="Consolas"/>
+                      <w:sz w:val="19"/>
+                      <w:szCs w:val="19"/>
+                    </w:rPr>
+                    <w:tab/>
+                  </w:r>
+                  <w:r>
+                    <w:rPr>
+                      <w:rFonts w:ascii="Consolas" w:hAnsi="Consolas" w:cs="Consolas"/>
+                      <w:color w:val="008000"/>
+                      <w:sz w:val="19"/>
+                      <w:szCs w:val="19"/>
+                    </w:rPr>
+                    <w:t>// Type of account to create</w:t>
+                  </w:r>
+                </w:p>
+                <w:p>
+                  <w:pPr>
+                    <w:autoSpaceDE w:val="0"/>
+                    <w:autoSpaceDN w:val="0"/>
+                    <w:adjustRightInd w:val="0"/>
+                    <w:spacing w:after="0" w:line="240" w:lineRule="auto"/>
+                    <w:rPr>
+                      <w:rFonts w:ascii="Consolas" w:hAnsi="Consolas" w:cs="Consolas"/>
+                      <w:sz w:val="19"/>
+                      <w:szCs w:val="19"/>
+                    </w:rPr>
+                  </w:pPr>
+                  <w:r>
+                    <w:rPr>
+                      <w:rFonts w:ascii="Consolas" w:hAnsi="Consolas" w:cs="Consolas"/>
+                      <w:sz w:val="19"/>
+                      <w:szCs w:val="19"/>
+                    </w:rPr>
+                    <w:tab/>
+                  </w:r>
+                  <w:r>
+                    <w:rPr>
+                      <w:rFonts w:ascii="Consolas" w:hAnsi="Consolas" w:cs="Consolas"/>
+                      <w:sz w:val="19"/>
+                      <w:szCs w:val="19"/>
+                    </w:rPr>
+                    <w:tab/>
+                    <w:t>)</w:t>
+                  </w:r>
+                  <w:r>
+                    <w:rPr>
+                      <w:rFonts w:ascii="Consolas" w:hAnsi="Consolas" w:cs="Consolas"/>
+                      <w:sz w:val="19"/>
+                      <w:szCs w:val="19"/>
+                    </w:rPr>
+                    <w:t>;</w:t>
+                  </w:r>
+                </w:p>
+                <w:p>
+                  <w:pPr>
+                    <w:autoSpaceDE w:val="0"/>
+                    <w:autoSpaceDN w:val="0"/>
+                    <w:adjustRightInd w:val="0"/>
+                    <w:spacing w:after="0" w:line="240" w:lineRule="auto"/>
+                    <w:rPr>
+                      <w:rFonts w:ascii="Consolas" w:hAnsi="Consolas" w:cs="Consolas"/>
+                      <w:sz w:val="19"/>
+                      <w:szCs w:val="19"/>
+                    </w:rPr>
+                  </w:pPr>
+                </w:p>
+              </w:txbxContent>
+            </v:textbox>
+            <w10:wrap type="none"/>
+            <w10:anchorlock/>
+          </v:shape>
+        </w:pict>
+      </w:r>
+    </w:p>
+    <w:p>
+      <w:r>
+        <w:rPr>
+          <w:color w:val="FF0000"/>
+        </w:rPr>
+      </w:r>
+      <w:r>
+        <w:rPr>
+          <w:color w:val="FF0000"/>
+        </w:rPr>
+        <w:pict>
+          <v:shape id="_x0000_s1033" type="#_x0000_t202" style="width:477.3pt;height:132.95pt;mso-height-percent:200;mso-left-percent:-10001;mso-top-percent:-10001;mso-position-horizontal:absolute;mso-position-horizontal-relative:char;mso-position-vertical:absolute;mso-position-vertical-relative:line;mso-height-percent:200;mso-left-percent:-10001;mso-top-percent:-10001;mso-width-relative:margin;mso-height-relative:margin">
+            <v:textbox style="mso-next-textbox:#_x0000_s1033;mso-fit-shape-to-text:t">
+              <w:txbxContent>
+                <w:p>
+                  <w:pPr>
+                    <w:autoSpaceDE w:val="0"/>
+                    <w:autoSpaceDN w:val="0"/>
+                    <w:adjustRightInd w:val="0"/>
+                    <w:spacing w:after="0" w:line="240" w:lineRule="auto"/>
+                    <w:rPr>
+                      <w:rFonts w:ascii="Consolas" w:hAnsi="Consolas" w:cs="Consolas"/>
+                      <w:sz w:val="19"/>
+                      <w:szCs w:val="19"/>
+                    </w:rPr>
+                  </w:pPr>
+                  <w:r>
+                    <w:rPr>
+                      <w:rFonts w:ascii="Courier New" w:hAnsi="Courier New" w:cs="Courier New"/>
+                      <w:noProof/>
+                      <w:sz w:val="20"/>
+                      <w:szCs w:val="20"/>
+                    </w:rPr>
+                    <w:t xml:space="preserve">    </w:t>
+                  </w:r>
+                  <w:r>
+                    <w:rPr>
+                      <w:rFonts w:ascii="Consolas" w:hAnsi="Consolas" w:cs="Consolas"/>
+                      <w:sz w:val="19"/>
+                      <w:szCs w:val="19"/>
+                    </w:rPr>
+                    <w:t>[</w:t>
+                  </w:r>
+                  <w:proofErr w:type="spellStart"/>
+                  <w:r>
+                    <w:rPr>
+                      <w:rFonts w:ascii="Consolas" w:hAnsi="Consolas" w:cs="Consolas"/>
+                      <w:color w:val="2B91AF"/>
+                      <w:sz w:val="19"/>
+                      <w:szCs w:val="19"/>
+                    </w:rPr>
+                    <w:t>Serializable</w:t>
+                  </w:r>
+                  <w:proofErr w:type="spellEnd"/>
+                  <w:r>
+                    <w:rPr>
+                      <w:rFonts w:ascii="Consolas" w:hAnsi="Consolas" w:cs="Consolas"/>
+                      <w:sz w:val="19"/>
+                      <w:szCs w:val="19"/>
+                    </w:rPr>
+                    <w:t>]</w:t>
+                  </w:r>
+                </w:p>
+                <w:p>
+                  <w:pPr>
+                    <w:autoSpaceDE w:val="0"/>
+                    <w:autoSpaceDN w:val="0"/>
+                    <w:adjustRightInd w:val="0"/>
+                    <w:spacing w:after="0" w:line="240" w:lineRule="auto"/>
+                    <w:rPr>
+                      <w:rFonts w:ascii="Consolas" w:hAnsi="Consolas" w:cs="Consolas"/>
+                      <w:sz w:val="19"/>
+                      <w:szCs w:val="19"/>
+                    </w:rPr>
+                  </w:pPr>
+                  <w:proofErr w:type="gramStart"/>
+                  <w:r>
+                    <w:rPr>
+                      <w:rFonts w:ascii="Consolas" w:hAnsi="Consolas" w:cs="Consolas"/>
+                      <w:color w:val="0000FF"/>
+                      <w:sz w:val="19"/>
+                      <w:szCs w:val="19"/>
+                    </w:rPr>
+                    <w:t>public</w:t>
+                  </w:r>
+                  <w:proofErr w:type="gramEnd"/>
+                  <w:r>
+                    <w:rPr>
+                      <w:rFonts w:ascii="Consolas" w:hAnsi="Consolas" w:cs="Consolas"/>
+                      <w:sz w:val="19"/>
+                      <w:szCs w:val="19"/>
+                    </w:rPr>
+                    <w:t xml:space="preserve"> </w:t>
+                  </w:r>
+                  <w:r>
+                    <w:rPr>
+                      <w:rFonts w:ascii="Consolas" w:hAnsi="Consolas" w:cs="Consolas"/>
+                      <w:color w:val="0000FF"/>
+                      <w:sz w:val="19"/>
+                      <w:szCs w:val="19"/>
+                    </w:rPr>
+                    <w:t>class</w:t>
+                  </w:r>
+                  <w:r>
+                    <w:rPr>
+                      <w:rFonts w:ascii="Consolas" w:hAnsi="Consolas" w:cs="Consolas"/>
+                      <w:sz w:val="19"/>
+                      <w:szCs w:val="19"/>
+                    </w:rPr>
+                    <w:t xml:space="preserve"> </w:t>
+                  </w:r>
+                  <w:r>
+                    <w:rPr>
+                      <w:rFonts w:ascii="Consolas" w:hAnsi="Consolas" w:cs="Consolas"/>
+                      <w:color w:val="2B91AF"/>
+                      <w:sz w:val="19"/>
+                      <w:szCs w:val="19"/>
+                    </w:rPr>
+                    <w:t>Account</w:t>
+                  </w:r>
+                </w:p>
+                <w:p>
+                  <w:pPr>
+                    <w:autoSpaceDE w:val="0"/>
+                    <w:autoSpaceDN w:val="0"/>
+                    <w:adjustRightInd w:val="0"/>
+                    <w:spacing w:after="0" w:line="240" w:lineRule="auto"/>
+                    <w:rPr>
+                      <w:rFonts w:ascii="Consolas" w:hAnsi="Consolas" w:cs="Consolas"/>
+                      <w:sz w:val="19"/>
+                      <w:szCs w:val="19"/>
+                    </w:rPr>
+                  </w:pPr>
+                  <w:r>
+                    <w:rPr>
+                      <w:rFonts w:ascii="Consolas" w:hAnsi="Consolas" w:cs="Consolas"/>
+                      <w:sz w:val="19"/>
+                      <w:szCs w:val="19"/>
+                    </w:rPr>
+                    <w:t>{</w:t>
+                  </w:r>
+                </w:p>
+                <w:p>
+                  <w:pPr>
+                    <w:autoSpaceDE w:val="0"/>
+                    <w:autoSpaceDN w:val="0"/>
+                    <w:adjustRightInd w:val="0"/>
+                    <w:spacing w:after="0" w:line="240" w:lineRule="auto"/>
+                    <w:rPr>
+                      <w:rFonts w:ascii="Consolas" w:hAnsi="Consolas" w:cs="Consolas"/>
+                      <w:sz w:val="19"/>
+                      <w:szCs w:val="19"/>
+                    </w:rPr>
+                  </w:pPr>
+                  <w:r>
+                    <w:rPr>
+                      <w:rFonts w:ascii="Consolas" w:hAnsi="Consolas" w:cs="Consolas"/>
+                      <w:sz w:val="19"/>
+                      <w:szCs w:val="19"/>
+                    </w:rPr>
+                    <w:t xml:space="preserve">    </w:t>
+                  </w:r>
+                  <w:proofErr w:type="gramStart"/>
+                  <w:r>
+                    <w:rPr>
+                      <w:rFonts w:ascii="Consolas" w:hAnsi="Consolas" w:cs="Consolas"/>
+                      <w:color w:val="0000FF"/>
+                      <w:sz w:val="19"/>
+                      <w:szCs w:val="19"/>
+                    </w:rPr>
+                    <w:t>public</w:t>
+                  </w:r>
+                  <w:proofErr w:type="gramEnd"/>
+                  <w:r>
+                    <w:rPr>
+                      <w:rFonts w:ascii="Consolas" w:hAnsi="Consolas" w:cs="Consolas"/>
+                      <w:sz w:val="19"/>
+                      <w:szCs w:val="19"/>
+                    </w:rPr>
+                    <w:t xml:space="preserve"> </w:t>
+                  </w:r>
+                  <w:proofErr w:type="spellStart"/>
+                  <w:r>
+                    <w:rPr>
+                      <w:rFonts w:ascii="Consolas" w:hAnsi="Consolas" w:cs="Consolas"/>
+                      <w:color w:val="0000FF"/>
+                      <w:sz w:val="19"/>
+                      <w:szCs w:val="19"/>
+                    </w:rPr>
+                    <w:t>int</w:t>
+                  </w:r>
+                  <w:proofErr w:type="spellEnd"/>
+                  <w:r>
+                    <w:rPr>
+                      <w:rFonts w:ascii="Consolas" w:hAnsi="Consolas" w:cs="Consolas"/>
+                      <w:sz w:val="19"/>
+                      <w:szCs w:val="19"/>
+                    </w:rPr>
+                    <w:t xml:space="preserve"> id;</w:t>
+                  </w:r>
+                </w:p>
+                <w:p>
+                  <w:pPr>
+                    <w:autoSpaceDE w:val="0"/>
+                    <w:autoSpaceDN w:val="0"/>
+                    <w:adjustRightInd w:val="0"/>
+                    <w:spacing w:after="0" w:line="240" w:lineRule="auto"/>
+                    <w:rPr>
+                      <w:rFonts w:ascii="Consolas" w:hAnsi="Consolas" w:cs="Consolas"/>
+                      <w:sz w:val="19"/>
+                      <w:szCs w:val="19"/>
+                    </w:rPr>
+                  </w:pPr>
+                  <w:r>
+                    <w:rPr>
+                      <w:rFonts w:ascii="Consolas" w:hAnsi="Consolas" w:cs="Consolas"/>
+                      <w:sz w:val="19"/>
+                      <w:szCs w:val="19"/>
+                    </w:rPr>
+                    <w:t xml:space="preserve">    </w:t>
+                  </w:r>
+                  <w:proofErr w:type="gramStart"/>
+                  <w:r>
+                    <w:rPr>
+                      <w:rFonts w:ascii="Consolas" w:hAnsi="Consolas" w:cs="Consolas"/>
+                      <w:color w:val="0000FF"/>
+                      <w:sz w:val="19"/>
+                      <w:szCs w:val="19"/>
+                    </w:rPr>
+                    <w:t>public</w:t>
+                  </w:r>
+                  <w:proofErr w:type="gramEnd"/>
+                  <w:r>
+                    <w:rPr>
+                      <w:rFonts w:ascii="Consolas" w:hAnsi="Consolas" w:cs="Consolas"/>
+                      <w:sz w:val="19"/>
+                      <w:szCs w:val="19"/>
+                    </w:rPr>
+                    <w:t xml:space="preserve"> </w:t>
+                  </w:r>
+                  <w:proofErr w:type="spellStart"/>
+                  <w:r>
+                    <w:rPr>
+                      <w:rFonts w:ascii="Consolas" w:hAnsi="Consolas" w:cs="Consolas"/>
+                      <w:color w:val="0000FF"/>
+                      <w:sz w:val="19"/>
+                      <w:szCs w:val="19"/>
+                    </w:rPr>
+                    <w:t>int</w:t>
+                  </w:r>
+                  <w:proofErr w:type="spellEnd"/>
+                  <w:r>
+                    <w:rPr>
+                      <w:rFonts w:ascii="Consolas" w:hAnsi="Consolas" w:cs="Consolas"/>
+                      <w:sz w:val="19"/>
+                      <w:szCs w:val="19"/>
+                    </w:rPr>
+                    <w:t xml:space="preserve"> </w:t>
+                  </w:r>
+                  <w:proofErr w:type="spellStart"/>
+                  <w:r>
+                    <w:rPr>
+                      <w:rFonts w:ascii="Consolas" w:hAnsi="Consolas" w:cs="Consolas"/>
+                      <w:sz w:val="19"/>
+                      <w:szCs w:val="19"/>
+                    </w:rPr>
+                    <w:t>accountType</w:t>
+                  </w:r>
+                  <w:proofErr w:type="spellEnd"/>
+                  <w:r>
+                    <w:rPr>
+                      <w:rFonts w:ascii="Consolas" w:hAnsi="Consolas" w:cs="Consolas"/>
+                      <w:sz w:val="19"/>
+                      <w:szCs w:val="19"/>
+                    </w:rPr>
+                    <w:t>;</w:t>
+                  </w:r>
+                </w:p>
+                <w:p>
+                  <w:pPr>
+                    <w:autoSpaceDE w:val="0"/>
+                    <w:autoSpaceDN w:val="0"/>
+                    <w:adjustRightInd w:val="0"/>
+                    <w:spacing w:after="0" w:line="240" w:lineRule="auto"/>
+                    <w:rPr>
+                      <w:rFonts w:ascii="Consolas" w:hAnsi="Consolas" w:cs="Consolas"/>
+                      <w:sz w:val="19"/>
+                      <w:szCs w:val="19"/>
+                    </w:rPr>
+                  </w:pPr>
+                  <w:r>
+                    <w:rPr>
+                      <w:rFonts w:ascii="Consolas" w:hAnsi="Consolas" w:cs="Consolas"/>
+                      <w:sz w:val="19"/>
+                      <w:szCs w:val="19"/>
+                    </w:rPr>
+                    <w:t xml:space="preserve">    </w:t>
+                  </w:r>
+                  <w:proofErr w:type="gramStart"/>
+                  <w:r>
+                    <w:rPr>
+                      <w:rFonts w:ascii="Consolas" w:hAnsi="Consolas" w:cs="Consolas"/>
+                      <w:color w:val="0000FF"/>
+                      <w:sz w:val="19"/>
+                      <w:szCs w:val="19"/>
+                    </w:rPr>
+                    <w:t>public</w:t>
+                  </w:r>
+                  <w:proofErr w:type="gramEnd"/>
+                  <w:r>
+                    <w:rPr>
+                      <w:rFonts w:ascii="Consolas" w:hAnsi="Consolas" w:cs="Consolas"/>
+                      <w:sz w:val="19"/>
+                      <w:szCs w:val="19"/>
+                    </w:rPr>
+                    <w:t xml:space="preserve"> </w:t>
+                  </w:r>
+                  <w:proofErr w:type="spellStart"/>
+                  <w:r>
+                    <w:rPr>
+                      <w:rFonts w:ascii="Consolas" w:hAnsi="Consolas" w:cs="Consolas"/>
+                      <w:color w:val="0000FF"/>
+                      <w:sz w:val="19"/>
+                      <w:szCs w:val="19"/>
+                    </w:rPr>
+                    <w:t>int</w:t>
+                  </w:r>
+                  <w:proofErr w:type="spellEnd"/>
+                  <w:r>
+                    <w:rPr>
+                      <w:rFonts w:ascii="Consolas" w:hAnsi="Consolas" w:cs="Consolas"/>
+                      <w:sz w:val="19"/>
+                      <w:szCs w:val="19"/>
+                    </w:rPr>
+                    <w:t xml:space="preserve"> </w:t>
+                  </w:r>
+                  <w:proofErr w:type="spellStart"/>
+                  <w:r>
+                    <w:rPr>
+                      <w:rFonts w:ascii="Consolas" w:hAnsi="Consolas" w:cs="Consolas"/>
+                      <w:sz w:val="19"/>
+                      <w:szCs w:val="19"/>
+                    </w:rPr>
+                    <w:t>linkedID</w:t>
+                  </w:r>
+                  <w:proofErr w:type="spellEnd"/>
+                  <w:r>
+                    <w:rPr>
+                      <w:rFonts w:ascii="Consolas" w:hAnsi="Consolas" w:cs="Consolas"/>
+                      <w:sz w:val="19"/>
+                      <w:szCs w:val="19"/>
+                    </w:rPr>
+                    <w:t>;</w:t>
+                  </w:r>
+                </w:p>
+                <w:p>
+                  <w:pPr>
+                    <w:autoSpaceDE w:val="0"/>
+                    <w:autoSpaceDN w:val="0"/>
+                    <w:adjustRightInd w:val="0"/>
+                    <w:spacing w:after="0" w:line="240" w:lineRule="auto"/>
+                    <w:rPr>
+                      <w:rFonts w:ascii="Consolas" w:hAnsi="Consolas" w:cs="Consolas"/>
+                      <w:sz w:val="19"/>
+                      <w:szCs w:val="19"/>
+                    </w:rPr>
+                  </w:pPr>
+                  <w:r>
+                    <w:rPr>
+                      <w:rFonts w:ascii="Consolas" w:hAnsi="Consolas" w:cs="Consolas"/>
+                      <w:sz w:val="19"/>
+                      <w:szCs w:val="19"/>
+                    </w:rPr>
+                    <w:t xml:space="preserve">    </w:t>
+                  </w:r>
+                  <w:proofErr w:type="gramStart"/>
+                  <w:r>
+                    <w:rPr>
+                      <w:rFonts w:ascii="Consolas" w:hAnsi="Consolas" w:cs="Consolas"/>
+                      <w:color w:val="0000FF"/>
+                      <w:sz w:val="19"/>
+                      <w:szCs w:val="19"/>
+                    </w:rPr>
+                    <w:t>public</w:t>
+                  </w:r>
+                  <w:proofErr w:type="gramEnd"/>
+                  <w:r>
+                    <w:rPr>
+                      <w:rFonts w:ascii="Consolas" w:hAnsi="Consolas" w:cs="Consolas"/>
+                      <w:sz w:val="19"/>
+                      <w:szCs w:val="19"/>
+                    </w:rPr>
+                    <w:t xml:space="preserve"> </w:t>
+                  </w:r>
+                  <w:r>
+                    <w:rPr>
+                      <w:rFonts w:ascii="Consolas" w:hAnsi="Consolas" w:cs="Consolas"/>
+                      <w:color w:val="0000FF"/>
+                      <w:sz w:val="19"/>
+                      <w:szCs w:val="19"/>
+                    </w:rPr>
+                    <w:t>string</w:t>
+                  </w:r>
+                  <w:r>
+                    <w:rPr>
+                      <w:rFonts w:ascii="Consolas" w:hAnsi="Consolas" w:cs="Consolas"/>
+                      <w:sz w:val="19"/>
+                      <w:szCs w:val="19"/>
+                    </w:rPr>
+                    <w:t xml:space="preserve"> </w:t>
+                  </w:r>
+                  <w:proofErr w:type="spellStart"/>
+                  <w:r>
+                    <w:rPr>
+                      <w:rFonts w:ascii="Consolas" w:hAnsi="Consolas" w:cs="Consolas"/>
+                      <w:sz w:val="19"/>
+                      <w:szCs w:val="19"/>
+                    </w:rPr>
+                    <w:t>emailAddress</w:t>
+                  </w:r>
+                  <w:proofErr w:type="spellEnd"/>
+                  <w:r>
+                    <w:rPr>
+                      <w:rFonts w:ascii="Consolas" w:hAnsi="Consolas" w:cs="Consolas"/>
+                      <w:sz w:val="19"/>
+                      <w:szCs w:val="19"/>
+                    </w:rPr>
+                    <w:t>;</w:t>
+                  </w:r>
+                </w:p>
+                <w:p>
+                  <w:pPr>
+                    <w:autoSpaceDE w:val="0"/>
+                    <w:autoSpaceDN w:val="0"/>
+                    <w:adjustRightInd w:val="0"/>
+                    <w:spacing w:after="0" w:line="240" w:lineRule="auto"/>
+                    <w:rPr>
+                      <w:rFonts w:ascii="Consolas" w:hAnsi="Consolas" w:cs="Consolas"/>
+                      <w:sz w:val="19"/>
+                      <w:szCs w:val="19"/>
+                    </w:rPr>
+                  </w:pPr>
+                  <w:r>
+                    <w:rPr>
+                      <w:rFonts w:ascii="Consolas" w:hAnsi="Consolas" w:cs="Consolas"/>
+                      <w:sz w:val="19"/>
+                      <w:szCs w:val="19"/>
+                    </w:rPr>
+                    <w:t xml:space="preserve">    </w:t>
+                  </w:r>
+                  <w:proofErr w:type="gramStart"/>
+                  <w:r>
+                    <w:rPr>
+                      <w:rFonts w:ascii="Consolas" w:hAnsi="Consolas" w:cs="Consolas"/>
+                      <w:color w:val="0000FF"/>
+                      <w:sz w:val="19"/>
+                      <w:szCs w:val="19"/>
+                    </w:rPr>
+                    <w:t>public</w:t>
+                  </w:r>
+                  <w:proofErr w:type="gramEnd"/>
+                  <w:r>
+                    <w:rPr>
+                      <w:rFonts w:ascii="Consolas" w:hAnsi="Consolas" w:cs="Consolas"/>
+                      <w:sz w:val="19"/>
+                      <w:szCs w:val="19"/>
+                    </w:rPr>
+                    <w:t xml:space="preserve"> </w:t>
+                  </w:r>
+                  <w:r>
+                    <w:rPr>
+                      <w:rFonts w:ascii="Consolas" w:hAnsi="Consolas" w:cs="Consolas"/>
+                      <w:color w:val="0000FF"/>
+                      <w:sz w:val="19"/>
+                      <w:szCs w:val="19"/>
+                    </w:rPr>
+                    <w:t>string</w:t>
+                  </w:r>
+                  <w:r>
+                    <w:rPr>
+                      <w:rFonts w:ascii="Consolas" w:hAnsi="Consolas" w:cs="Consolas"/>
+                      <w:sz w:val="19"/>
+                      <w:szCs w:val="19"/>
+                    </w:rPr>
+                    <w:t xml:space="preserve"> password;</w:t>
+                  </w:r>
+                </w:p>
+                <w:p>
+                  <w:pPr>
+                    <w:autoSpaceDE w:val="0"/>
+                    <w:autoSpaceDN w:val="0"/>
+                    <w:adjustRightInd w:val="0"/>
+                    <w:spacing w:after="0" w:line="240" w:lineRule="auto"/>
+                    <w:rPr>
+                      <w:rFonts w:ascii="Consolas" w:hAnsi="Consolas" w:cs="Consolas"/>
+                      <w:sz w:val="19"/>
+                      <w:szCs w:val="19"/>
+                    </w:rPr>
+                  </w:pPr>
+                  <w:r>
+                    <w:rPr>
+                      <w:rFonts w:ascii="Consolas" w:hAnsi="Consolas" w:cs="Consolas"/>
+                      <w:sz w:val="19"/>
+                      <w:szCs w:val="19"/>
+                    </w:rPr>
+                    <w:t xml:space="preserve">    </w:t>
+                  </w:r>
+                  <w:proofErr w:type="gramStart"/>
+                  <w:r>
+                    <w:rPr>
+                      <w:rFonts w:ascii="Consolas" w:hAnsi="Consolas" w:cs="Consolas"/>
+                      <w:color w:val="0000FF"/>
+                      <w:sz w:val="19"/>
+                      <w:szCs w:val="19"/>
+                    </w:rPr>
+                    <w:t>public</w:t>
+                  </w:r>
+                  <w:proofErr w:type="gramEnd"/>
+                  <w:r>
+                    <w:rPr>
+                      <w:rFonts w:ascii="Consolas" w:hAnsi="Consolas" w:cs="Consolas"/>
+                      <w:sz w:val="19"/>
+                      <w:szCs w:val="19"/>
+                    </w:rPr>
+                    <w:t xml:space="preserve"> </w:t>
+                  </w:r>
+                  <w:r>
+                    <w:rPr>
+                      <w:rFonts w:ascii="Consolas" w:hAnsi="Consolas" w:cs="Consolas"/>
+                      <w:color w:val="0000FF"/>
+                      <w:sz w:val="19"/>
+                      <w:szCs w:val="19"/>
+                    </w:rPr>
+                    <w:t>string</w:t>
+                  </w:r>
+                  <w:r>
+                    <w:rPr>
+                      <w:rFonts w:ascii="Consolas" w:hAnsi="Consolas" w:cs="Consolas"/>
+                      <w:sz w:val="19"/>
+                      <w:szCs w:val="19"/>
+                    </w:rPr>
+                    <w:t xml:space="preserve"> </w:t>
+                  </w:r>
+                  <w:proofErr w:type="spellStart"/>
+                  <w:r>
+                    <w:rPr>
+                      <w:rFonts w:ascii="Consolas" w:hAnsi="Consolas" w:cs="Consolas"/>
+                      <w:sz w:val="19"/>
+                      <w:szCs w:val="19"/>
+                    </w:rPr>
+                    <w:t>realName</w:t>
+                  </w:r>
+                  <w:proofErr w:type="spellEnd"/>
+                  <w:r>
+                    <w:rPr>
+                      <w:rFonts w:ascii="Consolas" w:hAnsi="Consolas" w:cs="Consolas"/>
+                      <w:sz w:val="19"/>
+                      <w:szCs w:val="19"/>
+                    </w:rPr>
+                    <w:t>;</w:t>
+                  </w:r>
+                </w:p>
+                <w:p>
+                  <w:r>
+                    <w:t>…</w:t>
+                  </w:r>
+                </w:p>
+              </w:txbxContent>
+            </v:textbox>
+            <w10:wrap type="none"/>
+            <w10:anchorlock/>
+          </v:shape>
+        </w:pict>
       </w:r>
     </w:p>
     <w:p>
       <w:pPr>
         <w:pStyle w:val="Heading1"/>
       </w:pPr>
+    </w:p>
+    <w:p>
+      <w:pPr>
+        <w:pStyle w:val="Heading1"/>
+      </w:pPr>
+    </w:p>
+    <w:p>
+      <w:pPr>
+        <w:pStyle w:val="Heading1"/>
+      </w:pPr>
+      <w:bookmarkStart w:id="0" w:name="_GoBack"/>
+      <w:bookmarkEnd w:id="0"/>
       <w:r>
         <w:t>Testing</w:t>
       </w:r>
@@ -3550,10 +5077,10 @@
                     </pic:cNvPicPr>
                   </pic:nvPicPr>
                   <pic:blipFill>
-                    <a:blip r:embed="rId9" cstate="print">
+                    <a:blip r:embed="rId11" cstate="print">
                       <a:extLst>
                         <a:ext uri="{28A0092B-C50C-407E-A947-70E740481C1C}">
-                          <a14:useLocalDpi xmlns:a14="http://schemas.microsoft.com/office/drawing/2010/main" xmlns:wps="http://schemas.microsoft.com/office/word/2010/wordprocessingShape" xmlns:wpi="http://schemas.microsoft.com/office/word/2010/wordprocessingInk" xmlns:wpg="http://schemas.microsoft.com/office/word/2010/wordprocessingGroup" xmlns:w14="http://schemas.microsoft.com/office/word/2010/wordml" xmlns:w="http://schemas.openxmlformats.org/wordprocessingml/2006/main" xmlns:w10="urn:schemas-microsoft-com:office:word" xmlns:wp14="http://schemas.microsoft.com/office/word/2010/wordprocessingDrawing" xmlns:v="urn:schemas-microsoft-com:vml" xmlns:o="urn:schemas-microsoft-com:office:office" xmlns:mc="http://schemas.openxmlformats.org/markup-compatibility/2006" xmlns:wpc="http://schemas.microsoft.com/office/word/2010/wordprocessingCanvas" xmlns="" val="0"/>
+                          <a14:useLocalDpi xmlns:a14="http://schemas.microsoft.com/office/drawing/2010/main" val="0"/>
                         </a:ext>
                       </a:extLst>
                     </a:blip>
@@ -3622,7 +5149,6 @@
           <w:szCs w:val="22"/>
           <w:lang w:eastAsia="en-US" w:bidi="ar-SA"/>
         </w:rPr>
-        <w:lastRenderedPageBreak/>
         <w:drawing>
           <wp:inline distT="0" distB="0" distL="0" distR="0">
             <wp:extent cx="2812691" cy="2129051"/>
@@ -3641,10 +5167,10 @@
                     </pic:cNvPicPr>
                   </pic:nvPicPr>
                   <pic:blipFill>
-                    <a:blip r:embed="rId10" cstate="print">
+                    <a:blip r:embed="rId12" cstate="print">
                       <a:extLst>
                         <a:ext uri="{28A0092B-C50C-407E-A947-70E740481C1C}">
-                          <a14:useLocalDpi xmlns:a14="http://schemas.microsoft.com/office/drawing/2010/main" xmlns:wps="http://schemas.microsoft.com/office/word/2010/wordprocessingShape" xmlns:wpi="http://schemas.microsoft.com/office/word/2010/wordprocessingInk" xmlns:wpg="http://schemas.microsoft.com/office/word/2010/wordprocessingGroup" xmlns:w14="http://schemas.microsoft.com/office/word/2010/wordml" xmlns:w="http://schemas.openxmlformats.org/wordprocessingml/2006/main" xmlns:w10="urn:schemas-microsoft-com:office:word" xmlns:wp14="http://schemas.microsoft.com/office/word/2010/wordprocessingDrawing" xmlns:v="urn:schemas-microsoft-com:vml" xmlns:o="urn:schemas-microsoft-com:office:office" xmlns:mc="http://schemas.openxmlformats.org/markup-compatibility/2006" xmlns:wpc="http://schemas.microsoft.com/office/word/2010/wordprocessingCanvas" xmlns="" val="0"/>
+                          <a14:useLocalDpi xmlns:a14="http://schemas.microsoft.com/office/drawing/2010/main" val="0"/>
                         </a:ext>
                       </a:extLst>
                     </a:blip>
@@ -3675,6 +5201,165 @@
     </w:p>
     <w:p>
       <w:pPr>
+        <w:pStyle w:val="Heading3"/>
+      </w:pPr>
+      <w:r>
+        <w:lastRenderedPageBreak/>
+        <w:t>Other</w:t>
+      </w:r>
+    </w:p>
+    <w:p>
+      <w:pPr>
+        <w:pStyle w:val="Standard"/>
+        <w:rPr>
+          <w:rFonts w:asciiTheme="minorHAnsi" w:eastAsiaTheme="minorHAnsi" w:hAnsiTheme="minorHAnsi" w:cstheme="minorBidi"/>
+          <w:kern w:val="0"/>
+          <w:sz w:val="22"/>
+          <w:szCs w:val="22"/>
+          <w:lang w:eastAsia="en-US" w:bidi="ar-SA"/>
+        </w:rPr>
+      </w:pPr>
+      <w:r>
+        <w:rPr>
+          <w:rFonts w:asciiTheme="minorHAnsi" w:eastAsiaTheme="minorHAnsi" w:hAnsiTheme="minorHAnsi" w:cstheme="minorBidi"/>
+          <w:kern w:val="0"/>
+          <w:sz w:val="22"/>
+          <w:szCs w:val="22"/>
+          <w:lang w:eastAsia="en-US" w:bidi="ar-SA"/>
+        </w:rPr>
+        <w:t>Research was done on several other features that are to be included in the parental management options, including:</w:t>
+      </w:r>
+    </w:p>
+    <w:p>
+      <w:pPr>
+        <w:pStyle w:val="Standard"/>
+        <w:rPr>
+          <w:rFonts w:asciiTheme="minorHAnsi" w:eastAsiaTheme="minorHAnsi" w:hAnsiTheme="minorHAnsi" w:cstheme="minorBidi"/>
+          <w:kern w:val="0"/>
+          <w:sz w:val="22"/>
+          <w:szCs w:val="22"/>
+          <w:lang w:eastAsia="en-US" w:bidi="ar-SA"/>
+        </w:rPr>
+      </w:pPr>
+    </w:p>
+    <w:p>
+      <w:pPr>
+        <w:pStyle w:val="Standard"/>
+        <w:numPr>
+          <w:ilvl w:val="0"/>
+          <w:numId w:val="1"/>
+        </w:numPr>
+        <w:rPr>
+          <w:rFonts w:asciiTheme="minorHAnsi" w:eastAsiaTheme="minorHAnsi" w:hAnsiTheme="minorHAnsi" w:cstheme="minorBidi"/>
+          <w:kern w:val="0"/>
+          <w:sz w:val="22"/>
+          <w:szCs w:val="22"/>
+          <w:lang w:eastAsia="en-US" w:bidi="ar-SA"/>
+        </w:rPr>
+      </w:pPr>
+      <w:r>
+        <w:rPr>
+          <w:rFonts w:asciiTheme="minorHAnsi" w:eastAsiaTheme="minorHAnsi" w:hAnsiTheme="minorHAnsi" w:cstheme="minorBidi"/>
+          <w:kern w:val="0"/>
+          <w:sz w:val="22"/>
+          <w:szCs w:val="22"/>
+          <w:lang w:eastAsia="en-US" w:bidi="ar-SA"/>
+        </w:rPr>
+        <w:t>Root access</w:t>
+      </w:r>
+    </w:p>
+    <w:p>
+      <w:pPr>
+        <w:pStyle w:val="Standard"/>
+        <w:numPr>
+          <w:ilvl w:val="0"/>
+          <w:numId w:val="1"/>
+        </w:numPr>
+        <w:rPr>
+          <w:rFonts w:asciiTheme="minorHAnsi" w:eastAsiaTheme="minorHAnsi" w:hAnsiTheme="minorHAnsi" w:cstheme="minorBidi"/>
+          <w:kern w:val="0"/>
+          <w:sz w:val="22"/>
+          <w:szCs w:val="22"/>
+          <w:lang w:eastAsia="en-US" w:bidi="ar-SA"/>
+        </w:rPr>
+      </w:pPr>
+      <w:r>
+        <w:rPr>
+          <w:rFonts w:asciiTheme="minorHAnsi" w:eastAsiaTheme="minorHAnsi" w:hAnsiTheme="minorHAnsi" w:cstheme="minorBidi"/>
+          <w:kern w:val="0"/>
+          <w:sz w:val="22"/>
+          <w:szCs w:val="22"/>
+          <w:lang w:eastAsia="en-US" w:bidi="ar-SA"/>
+        </w:rPr>
+        <w:t>Task killing</w:t>
+      </w:r>
+    </w:p>
+    <w:p>
+      <w:pPr>
+        <w:pStyle w:val="Standard"/>
+        <w:numPr>
+          <w:ilvl w:val="0"/>
+          <w:numId w:val="1"/>
+        </w:numPr>
+        <w:rPr>
+          <w:rFonts w:asciiTheme="minorHAnsi" w:eastAsiaTheme="minorHAnsi" w:hAnsiTheme="minorHAnsi" w:cstheme="minorBidi"/>
+          <w:kern w:val="0"/>
+          <w:sz w:val="22"/>
+          <w:szCs w:val="22"/>
+          <w:lang w:eastAsia="en-US" w:bidi="ar-SA"/>
+        </w:rPr>
+      </w:pPr>
+      <w:r>
+        <w:rPr>
+          <w:rFonts w:asciiTheme="minorHAnsi" w:eastAsiaTheme="minorHAnsi" w:hAnsiTheme="minorHAnsi" w:cstheme="minorBidi"/>
+          <w:kern w:val="0"/>
+          <w:sz w:val="22"/>
+          <w:szCs w:val="22"/>
+          <w:lang w:eastAsia="en-US" w:bidi="ar-SA"/>
+        </w:rPr>
+        <w:t>Screenshot taking</w:t>
+      </w:r>
+    </w:p>
+    <w:p>
+      <w:pPr>
+        <w:pStyle w:val="Standard"/>
+        <w:numPr>
+          <w:ilvl w:val="0"/>
+          <w:numId w:val="1"/>
+        </w:numPr>
+        <w:rPr>
+          <w:rFonts w:asciiTheme="minorHAnsi" w:eastAsiaTheme="minorHAnsi" w:hAnsiTheme="minorHAnsi" w:cstheme="minorBidi"/>
+          <w:kern w:val="0"/>
+          <w:sz w:val="22"/>
+          <w:szCs w:val="22"/>
+          <w:lang w:eastAsia="en-US" w:bidi="ar-SA"/>
+        </w:rPr>
+      </w:pPr>
+      <w:r>
+        <w:rPr>
+          <w:rFonts w:asciiTheme="minorHAnsi" w:eastAsiaTheme="minorHAnsi" w:hAnsiTheme="minorHAnsi" w:cstheme="minorBidi"/>
+          <w:kern w:val="0"/>
+          <w:sz w:val="22"/>
+          <w:szCs w:val="22"/>
+          <w:lang w:eastAsia="en-US" w:bidi="ar-SA"/>
+        </w:rPr>
+        <w:t>Time spent using apps</w:t>
+      </w:r>
+    </w:p>
+    <w:p>
+      <w:pPr>
+        <w:pStyle w:val="Standard"/>
+        <w:rPr>
+          <w:rFonts w:asciiTheme="minorHAnsi" w:eastAsiaTheme="minorHAnsi" w:hAnsiTheme="minorHAnsi" w:cstheme="minorBidi"/>
+          <w:kern w:val="0"/>
+          <w:sz w:val="22"/>
+          <w:szCs w:val="22"/>
+          <w:lang w:eastAsia="en-US" w:bidi="ar-SA"/>
+        </w:rPr>
+      </w:pPr>
+    </w:p>
+    <w:p>
+      <w:pPr>
         <w:pStyle w:val="Standard"/>
         <w:rPr>
           <w:rFonts w:asciiTheme="minorHAnsi" w:hAnsiTheme="minorHAnsi"/>
@@ -3682,6 +5367,14 @@
           <w:szCs w:val="22"/>
         </w:rPr>
       </w:pPr>
+      <w:r>
+        <w:rPr>
+          <w:rFonts w:asciiTheme="minorHAnsi" w:hAnsiTheme="minorHAnsi"/>
+          <w:sz w:val="22"/>
+          <w:szCs w:val="22"/>
+        </w:rPr>
+        <w:t>At this point in development, the prototype functionality for all of the above is incomplete, unethical, or undoable.  Time spent on these features in future iterations will be integrated directly into the application GUI if it is decided to implement them.</w:t>
+      </w:r>
     </w:p>
     <w:p>
       <w:pPr>
@@ -3733,159 +5426,6 @@
                 <pic:pic xmlns:pic="http://schemas.openxmlformats.org/drawingml/2006/picture">
                   <pic:nvPicPr>
                     <pic:cNvPr id="0" name="Picture 16" descr="Screenshot_2013-03-21-14-08-39"/>
-                    <pic:cNvPicPr>
-                      <a:picLocks noChangeAspect="1" noChangeArrowheads="1"/>
-                    </pic:cNvPicPr>
-                  </pic:nvPicPr>
-                  <pic:blipFill>
-                    <a:blip r:embed="rId11" cstate="print"/>
-                    <a:srcRect/>
-                    <a:stretch>
-                      <a:fillRect/>
-                    </a:stretch>
-                  </pic:blipFill>
-                  <pic:spPr bwMode="auto">
-                    <a:xfrm>
-                      <a:off x="0" y="0"/>
-                      <a:ext cx="1954530" cy="3474720"/>
-                    </a:xfrm>
-                    <a:prstGeom prst="rect">
-                      <a:avLst/>
-                    </a:prstGeom>
-                    <a:noFill/>
-                    <a:ln w="9525">
-                      <a:noFill/>
-                      <a:miter lim="800000"/>
-                      <a:headEnd/>
-                      <a:tailEnd/>
-                    </a:ln>
-                  </pic:spPr>
-                </pic:pic>
-              </a:graphicData>
-            </a:graphic>
-          </wp:inline>
-        </w:drawing>
-      </w:r>
-    </w:p>
-    <w:p>
-      <w:pPr>
-        <w:pStyle w:val="Caption"/>
-        <w:rPr>
-          <w:color w:val="auto"/>
-        </w:rPr>
-      </w:pPr>
-      <w:r>
-        <w:rPr>
-          <w:color w:val="auto"/>
-        </w:rPr>
-        <w:t>When the user first enters the application, it will display a login screen. Once they log in once, the application will save their username and password to automatically log them in for future uses.</w:t>
-      </w:r>
-    </w:p>
-    <w:p>
-      <w:pPr>
-        <w:keepNext/>
-      </w:pPr>
-      <w:r>
-        <w:rPr>
-          <w:noProof/>
-        </w:rPr>
-        <w:lastRenderedPageBreak/>
-        <w:drawing>
-          <wp:inline distT="0" distB="0" distL="0" distR="0">
-            <wp:extent cx="1954530" cy="3474720"/>
-            <wp:effectExtent l="19050" t="0" r="7620" b="0"/>
-            <wp:docPr id="17" name="Picture 17" descr="Screenshot_2013-03-21-14-09-41"/>
-            <wp:cNvGraphicFramePr>
-              <a:graphicFrameLocks xmlns:a="http://schemas.openxmlformats.org/drawingml/2006/main" noChangeAspect="1"/>
-            </wp:cNvGraphicFramePr>
-            <a:graphic xmlns:a="http://schemas.openxmlformats.org/drawingml/2006/main">
-              <a:graphicData uri="http://schemas.openxmlformats.org/drawingml/2006/picture">
-                <pic:pic xmlns:pic="http://schemas.openxmlformats.org/drawingml/2006/picture">
-                  <pic:nvPicPr>
-                    <pic:cNvPr id="0" name="Picture 17" descr="Screenshot_2013-03-21-14-09-41"/>
-                    <pic:cNvPicPr>
-                      <a:picLocks noChangeAspect="1" noChangeArrowheads="1"/>
-                    </pic:cNvPicPr>
-                  </pic:nvPicPr>
-                  <pic:blipFill>
-                    <a:blip r:embed="rId12" cstate="print"/>
-                    <a:srcRect/>
-                    <a:stretch>
-                      <a:fillRect/>
-                    </a:stretch>
-                  </pic:blipFill>
-                  <pic:spPr bwMode="auto">
-                    <a:xfrm>
-                      <a:off x="0" y="0"/>
-                      <a:ext cx="1954530" cy="3474720"/>
-                    </a:xfrm>
-                    <a:prstGeom prst="rect">
-                      <a:avLst/>
-                    </a:prstGeom>
-                    <a:noFill/>
-                    <a:ln w="9525">
-                      <a:noFill/>
-                      <a:miter lim="800000"/>
-                      <a:headEnd/>
-                      <a:tailEnd/>
-                    </a:ln>
-                  </pic:spPr>
-                </pic:pic>
-              </a:graphicData>
-            </a:graphic>
-          </wp:inline>
-        </w:drawing>
-      </w:r>
-    </w:p>
-    <w:p>
-      <w:pPr>
-        <w:pStyle w:val="Caption"/>
-        <w:rPr>
-          <w:color w:val="auto"/>
-        </w:rPr>
-      </w:pPr>
-      <w:r>
-        <w:rPr>
-          <w:color w:val="auto"/>
-        </w:rPr>
-        <w:t>The text entry fields have attributes which specify how they should be used. For instance, the email keyboard displays “@” and “.</w:t>
-      </w:r>
-      <w:proofErr w:type="gramStart"/>
-      <w:r>
-        <w:rPr>
-          <w:color w:val="auto"/>
-        </w:rPr>
-        <w:t>com”,</w:t>
-      </w:r>
-      <w:proofErr w:type="gramEnd"/>
-      <w:r>
-        <w:rPr>
-          <w:color w:val="auto"/>
-        </w:rPr>
-        <w:t xml:space="preserve"> and the password field displays the dots instead of characters.</w:t>
-      </w:r>
-    </w:p>
-    <w:p>
-      <w:pPr>
-        <w:pStyle w:val="Caption"/>
-      </w:pPr>
-      <w:r>
-        <w:rPr>
-          <w:noProof/>
-        </w:rPr>
-        <w:drawing>
-          <wp:inline distT="0" distB="0" distL="0" distR="0">
-            <wp:extent cx="1954530" cy="3474720"/>
-            <wp:effectExtent l="19050" t="0" r="7620" b="0"/>
-            <wp:docPr id="18" name="Picture 18" descr="Screenshot_2013-03-21-14-09-47"/>
-            <wp:cNvGraphicFramePr>
-              <a:graphicFrameLocks xmlns:a="http://schemas.openxmlformats.org/drawingml/2006/main" noChangeAspect="1"/>
-            </wp:cNvGraphicFramePr>
-            <a:graphic xmlns:a="http://schemas.openxmlformats.org/drawingml/2006/main">
-              <a:graphicData uri="http://schemas.openxmlformats.org/drawingml/2006/picture">
-                <pic:pic xmlns:pic="http://schemas.openxmlformats.org/drawingml/2006/picture">
-                  <pic:nvPicPr>
-                    <pic:cNvPr id="0" name="Picture 18" descr="Screenshot_2013-03-21-14-09-47"/>
                     <pic:cNvPicPr>
                       <a:picLocks noChangeAspect="1" noChangeArrowheads="1"/>
                     </pic:cNvPicPr>
@@ -3931,18 +5471,12 @@
         <w:rPr>
           <w:color w:val="auto"/>
         </w:rPr>
-        <w:t>This is the skeleton of a parent’s main account page. This will be fleshed out once our database is deployed to the cloud instance and we can retrieve the data needed to be displayed on each of these pages</w:t>
-      </w:r>
-      <w:r>
-        <w:rPr>
-          <w:color w:val="auto"/>
-        </w:rPr>
-        <w:t>.</w:t>
+        <w:t>When the user first enters the application, it will display a login screen. Once they log in once, the application will save their username and password to automatically log them in for future uses.</w:t>
       </w:r>
     </w:p>
     <w:p>
       <w:pPr>
-        <w:pStyle w:val="Caption"/>
+        <w:keepNext/>
       </w:pPr>
       <w:r>
         <w:rPr>
@@ -3953,7 +5487,7 @@
           <wp:inline distT="0" distB="0" distL="0" distR="0">
             <wp:extent cx="1954530" cy="3474720"/>
             <wp:effectExtent l="19050" t="0" r="7620" b="0"/>
-            <wp:docPr id="2" name="Picture 20" descr="Screenshot_2013-03-21-14-10-34"/>
+            <wp:docPr id="17" name="Picture 17" descr="Screenshot_2013-03-21-14-09-41"/>
             <wp:cNvGraphicFramePr>
               <a:graphicFrameLocks xmlns:a="http://schemas.openxmlformats.org/drawingml/2006/main" noChangeAspect="1"/>
             </wp:cNvGraphicFramePr>
@@ -3961,7 +5495,7 @@
               <a:graphicData uri="http://schemas.openxmlformats.org/drawingml/2006/picture">
                 <pic:pic xmlns:pic="http://schemas.openxmlformats.org/drawingml/2006/picture">
                   <pic:nvPicPr>
-                    <pic:cNvPr id="0" name="Picture 20" descr="Screenshot_2013-03-21-14-10-34"/>
+                    <pic:cNvPr id="0" name="Picture 17" descr="Screenshot_2013-03-21-14-09-41"/>
                     <pic:cNvPicPr>
                       <a:picLocks noChangeAspect="1" noChangeArrowheads="1"/>
                     </pic:cNvPicPr>
@@ -4007,12 +5541,26 @@
         <w:rPr>
           <w:color w:val="auto"/>
         </w:rPr>
-        <w:t>On the register page, the user can enter the information required to create a new account. This data will be sent to the server and entered into the database.</w:t>
+        <w:t>The text entry fields have attributes which specify how they should be used. For instance, the email keyboard displays “@” and “.</w:t>
+      </w:r>
+      <w:proofErr w:type="gramStart"/>
+      <w:r>
+        <w:rPr>
+          <w:color w:val="auto"/>
+        </w:rPr>
+        <w:t>com”,</w:t>
+      </w:r>
+      <w:proofErr w:type="gramEnd"/>
+      <w:r>
+        <w:rPr>
+          <w:color w:val="auto"/>
+        </w:rPr>
+        <w:t xml:space="preserve"> and the password field displays the dots instead of characters.</w:t>
       </w:r>
     </w:p>
     <w:p>
       <w:pPr>
-        <w:keepNext/>
+        <w:pStyle w:val="Caption"/>
       </w:pPr>
       <w:r>
         <w:rPr>
@@ -4022,7 +5570,7 @@
           <wp:inline distT="0" distB="0" distL="0" distR="0">
             <wp:extent cx="1954530" cy="3474720"/>
             <wp:effectExtent l="19050" t="0" r="7620" b="0"/>
-            <wp:docPr id="1" name="Picture 21" descr="Screenshot_2013-03-21-14-10-45"/>
+            <wp:docPr id="18" name="Picture 18" descr="Screenshot_2013-03-21-14-09-47"/>
             <wp:cNvGraphicFramePr>
               <a:graphicFrameLocks xmlns:a="http://schemas.openxmlformats.org/drawingml/2006/main" noChangeAspect="1"/>
             </wp:cNvGraphicFramePr>
@@ -4030,7 +5578,7 @@
               <a:graphicData uri="http://schemas.openxmlformats.org/drawingml/2006/picture">
                 <pic:pic xmlns:pic="http://schemas.openxmlformats.org/drawingml/2006/picture">
                   <pic:nvPicPr>
-                    <pic:cNvPr id="0" name="Picture 21" descr="Screenshot_2013-03-21-14-10-45"/>
+                    <pic:cNvPr id="0" name="Picture 18" descr="Screenshot_2013-03-21-14-09-47"/>
                     <pic:cNvPicPr>
                       <a:picLocks noChangeAspect="1" noChangeArrowheads="1"/>
                     </pic:cNvPicPr>
@@ -4076,6 +5624,151 @@
         <w:rPr>
           <w:color w:val="auto"/>
         </w:rPr>
+        <w:t>This is the skeleton of a parent’s main account page. This will be fleshed out once our database is deployed to the cloud instance and we can retrieve the data needed to be displayed on each of these pages</w:t>
+      </w:r>
+      <w:r>
+        <w:rPr>
+          <w:color w:val="auto"/>
+        </w:rPr>
+        <w:t>.</w:t>
+      </w:r>
+    </w:p>
+    <w:p>
+      <w:pPr>
+        <w:pStyle w:val="Caption"/>
+      </w:pPr>
+      <w:r>
+        <w:rPr>
+          <w:noProof/>
+        </w:rPr>
+        <w:lastRenderedPageBreak/>
+        <w:drawing>
+          <wp:inline distT="0" distB="0" distL="0" distR="0">
+            <wp:extent cx="1954530" cy="3474720"/>
+            <wp:effectExtent l="19050" t="0" r="7620" b="0"/>
+            <wp:docPr id="2" name="Picture 20" descr="Screenshot_2013-03-21-14-10-34"/>
+            <wp:cNvGraphicFramePr>
+              <a:graphicFrameLocks xmlns:a="http://schemas.openxmlformats.org/drawingml/2006/main" noChangeAspect="1"/>
+            </wp:cNvGraphicFramePr>
+            <a:graphic xmlns:a="http://schemas.openxmlformats.org/drawingml/2006/main">
+              <a:graphicData uri="http://schemas.openxmlformats.org/drawingml/2006/picture">
+                <pic:pic xmlns:pic="http://schemas.openxmlformats.org/drawingml/2006/picture">
+                  <pic:nvPicPr>
+                    <pic:cNvPr id="0" name="Picture 20" descr="Screenshot_2013-03-21-14-10-34"/>
+                    <pic:cNvPicPr>
+                      <a:picLocks noChangeAspect="1" noChangeArrowheads="1"/>
+                    </pic:cNvPicPr>
+                  </pic:nvPicPr>
+                  <pic:blipFill>
+                    <a:blip r:embed="rId16" cstate="print"/>
+                    <a:srcRect/>
+                    <a:stretch>
+                      <a:fillRect/>
+                    </a:stretch>
+                  </pic:blipFill>
+                  <pic:spPr bwMode="auto">
+                    <a:xfrm>
+                      <a:off x="0" y="0"/>
+                      <a:ext cx="1954530" cy="3474720"/>
+                    </a:xfrm>
+                    <a:prstGeom prst="rect">
+                      <a:avLst/>
+                    </a:prstGeom>
+                    <a:noFill/>
+                    <a:ln w="9525">
+                      <a:noFill/>
+                      <a:miter lim="800000"/>
+                      <a:headEnd/>
+                      <a:tailEnd/>
+                    </a:ln>
+                  </pic:spPr>
+                </pic:pic>
+              </a:graphicData>
+            </a:graphic>
+          </wp:inline>
+        </w:drawing>
+      </w:r>
+    </w:p>
+    <w:p>
+      <w:pPr>
+        <w:pStyle w:val="Caption"/>
+        <w:rPr>
+          <w:color w:val="auto"/>
+        </w:rPr>
+      </w:pPr>
+      <w:r>
+        <w:rPr>
+          <w:color w:val="auto"/>
+        </w:rPr>
+        <w:t>On the register page, the user can enter the information required to create a new account. This data will be sent to the server and entered into the database.</w:t>
+      </w:r>
+    </w:p>
+    <w:p>
+      <w:pPr>
+        <w:keepNext/>
+      </w:pPr>
+      <w:r>
+        <w:rPr>
+          <w:noProof/>
+        </w:rPr>
+        <w:drawing>
+          <wp:inline distT="0" distB="0" distL="0" distR="0">
+            <wp:extent cx="1954530" cy="3474720"/>
+            <wp:effectExtent l="19050" t="0" r="7620" b="0"/>
+            <wp:docPr id="1" name="Picture 21" descr="Screenshot_2013-03-21-14-10-45"/>
+            <wp:cNvGraphicFramePr>
+              <a:graphicFrameLocks xmlns:a="http://schemas.openxmlformats.org/drawingml/2006/main" noChangeAspect="1"/>
+            </wp:cNvGraphicFramePr>
+            <a:graphic xmlns:a="http://schemas.openxmlformats.org/drawingml/2006/main">
+              <a:graphicData uri="http://schemas.openxmlformats.org/drawingml/2006/picture">
+                <pic:pic xmlns:pic="http://schemas.openxmlformats.org/drawingml/2006/picture">
+                  <pic:nvPicPr>
+                    <pic:cNvPr id="0" name="Picture 21" descr="Screenshot_2013-03-21-14-10-45"/>
+                    <pic:cNvPicPr>
+                      <a:picLocks noChangeAspect="1" noChangeArrowheads="1"/>
+                    </pic:cNvPicPr>
+                  </pic:nvPicPr>
+                  <pic:blipFill>
+                    <a:blip r:embed="rId17" cstate="print"/>
+                    <a:srcRect/>
+                    <a:stretch>
+                      <a:fillRect/>
+                    </a:stretch>
+                  </pic:blipFill>
+                  <pic:spPr bwMode="auto">
+                    <a:xfrm>
+                      <a:off x="0" y="0"/>
+                      <a:ext cx="1954530" cy="3474720"/>
+                    </a:xfrm>
+                    <a:prstGeom prst="rect">
+                      <a:avLst/>
+                    </a:prstGeom>
+                    <a:noFill/>
+                    <a:ln w="9525">
+                      <a:noFill/>
+                      <a:miter lim="800000"/>
+                      <a:headEnd/>
+                      <a:tailEnd/>
+                    </a:ln>
+                  </pic:spPr>
+                </pic:pic>
+              </a:graphicData>
+            </a:graphic>
+          </wp:inline>
+        </w:drawing>
+      </w:r>
+    </w:p>
+    <w:p>
+      <w:pPr>
+        <w:pStyle w:val="Caption"/>
+        <w:rPr>
+          <w:color w:val="auto"/>
+        </w:rPr>
+      </w:pPr>
+      <w:r>
+        <w:rPr>
+          <w:color w:val="auto"/>
+        </w:rPr>
         <w:t xml:space="preserve">The assignments page currently just uses a </w:t>
       </w:r>
       <w:proofErr w:type="spellStart"/>
@@ -4143,7 +5836,7 @@
         <w:tblStyle w:val="LightShading1"/>
         <w:tblW w:w="10368" w:type="dxa"/>
         <w:tblLayout w:type="fixed"/>
-        <w:tblLook w:val="04A0"/>
+        <w:tblLook w:val="04A0" w:firstRow="1" w:lastRow="0" w:firstColumn="1" w:lastColumn="0" w:noHBand="0" w:noVBand="1"/>
       </w:tblPr>
       <w:tblGrid>
         <w:gridCol w:w="1010"/>
@@ -4155,12 +5848,12 @@
       </w:tblGrid>
       <w:tr>
         <w:trPr>
-          <w:cnfStyle w:val="100000000000"/>
+          <w:cnfStyle w:val="100000000000" w:firstRow="1" w:lastRow="0" w:firstColumn="0" w:lastColumn="0" w:oddVBand="0" w:evenVBand="0" w:oddHBand="0" w:evenHBand="0" w:firstRowFirstColumn="0" w:firstRowLastColumn="0" w:lastRowFirstColumn="0" w:lastRowLastColumn="0"/>
           <w:trHeight w:val="255"/>
         </w:trPr>
         <w:tc>
           <w:tcPr>
-            <w:cnfStyle w:val="001000000000"/>
+            <w:cnfStyle w:val="001000000000" w:firstRow="0" w:lastRow="0" w:firstColumn="1" w:lastColumn="0" w:oddVBand="0" w:evenVBand="0" w:oddHBand="0" w:evenHBand="0" w:firstRowFirstColumn="0" w:firstRowLastColumn="0" w:lastRowFirstColumn="0" w:lastRowLastColumn="0"/>
             <w:tcW w:w="1010" w:type="dxa"/>
             <w:noWrap/>
             <w:hideMark/>
@@ -4191,7 +5884,7 @@
           </w:tcPr>
           <w:p>
             <w:pPr>
-              <w:cnfStyle w:val="100000000000"/>
+              <w:cnfStyle w:val="100000000000" w:firstRow="1" w:lastRow="0" w:firstColumn="0" w:lastColumn="0" w:oddVBand="0" w:evenVBand="0" w:oddHBand="0" w:evenHBand="0" w:firstRowFirstColumn="0" w:firstRowLastColumn="0" w:lastRowFirstColumn="0" w:lastRowLastColumn="0"/>
               <w:rPr>
                 <w:rFonts w:ascii="Arial" w:eastAsia="Times New Roman" w:hAnsi="Arial" w:cs="Arial"/>
                 <w:sz w:val="20"/>
@@ -4216,7 +5909,7 @@
           </w:tcPr>
           <w:p>
             <w:pPr>
-              <w:cnfStyle w:val="100000000000"/>
+              <w:cnfStyle w:val="100000000000" w:firstRow="1" w:lastRow="0" w:firstColumn="0" w:lastColumn="0" w:oddVBand="0" w:evenVBand="0" w:oddHBand="0" w:evenHBand="0" w:firstRowFirstColumn="0" w:firstRowLastColumn="0" w:lastRowFirstColumn="0" w:lastRowLastColumn="0"/>
               <w:rPr>
                 <w:rFonts w:ascii="Arial" w:eastAsia="Times New Roman" w:hAnsi="Arial" w:cs="Arial"/>
                 <w:sz w:val="20"/>
@@ -4241,7 +5934,7 @@
           </w:tcPr>
           <w:p>
             <w:pPr>
-              <w:cnfStyle w:val="100000000000"/>
+              <w:cnfStyle w:val="100000000000" w:firstRow="1" w:lastRow="0" w:firstColumn="0" w:lastColumn="0" w:oddVBand="0" w:evenVBand="0" w:oddHBand="0" w:evenHBand="0" w:firstRowFirstColumn="0" w:firstRowLastColumn="0" w:lastRowFirstColumn="0" w:lastRowLastColumn="0"/>
               <w:rPr>
                 <w:rFonts w:ascii="Arial" w:eastAsia="Times New Roman" w:hAnsi="Arial" w:cs="Arial"/>
                 <w:sz w:val="20"/>
@@ -4267,7 +5960,7 @@
           </w:tcPr>
           <w:p>
             <w:pPr>
-              <w:cnfStyle w:val="100000000000"/>
+              <w:cnfStyle w:val="100000000000" w:firstRow="1" w:lastRow="0" w:firstColumn="0" w:lastColumn="0" w:oddVBand="0" w:evenVBand="0" w:oddHBand="0" w:evenHBand="0" w:firstRowFirstColumn="0" w:firstRowLastColumn="0" w:lastRowFirstColumn="0" w:lastRowLastColumn="0"/>
               <w:rPr>
                 <w:rFonts w:ascii="Arial" w:eastAsia="Times New Roman" w:hAnsi="Arial" w:cs="Arial"/>
                 <w:sz w:val="20"/>
@@ -4287,12 +5980,12 @@
       </w:tr>
       <w:tr>
         <w:trPr>
-          <w:cnfStyle w:val="000000100000"/>
+          <w:cnfStyle w:val="000000100000" w:firstRow="0" w:lastRow="0" w:firstColumn="0" w:lastColumn="0" w:oddVBand="0" w:evenVBand="0" w:oddHBand="1" w:evenHBand="0" w:firstRowFirstColumn="0" w:firstRowLastColumn="0" w:lastRowFirstColumn="0" w:lastRowLastColumn="0"/>
           <w:trHeight w:val="255"/>
         </w:trPr>
         <w:tc>
           <w:tcPr>
-            <w:cnfStyle w:val="001000000000"/>
+            <w:cnfStyle w:val="001000000000" w:firstRow="0" w:lastRow="0" w:firstColumn="1" w:lastColumn="0" w:oddVBand="0" w:evenVBand="0" w:oddHBand="0" w:evenHBand="0" w:firstRowFirstColumn="0" w:firstRowLastColumn="0" w:lastRowFirstColumn="0" w:lastRowLastColumn="0"/>
             <w:tcW w:w="1010" w:type="dxa"/>
             <w:noWrap/>
             <w:hideMark/>
@@ -4325,7 +6018,7 @@
           </w:tcPr>
           <w:p>
             <w:pPr>
-              <w:cnfStyle w:val="000000100000"/>
+              <w:cnfStyle w:val="000000100000" w:firstRow="0" w:lastRow="0" w:firstColumn="0" w:lastColumn="0" w:oddVBand="0" w:evenVBand="0" w:oddHBand="1" w:evenHBand="0" w:firstRowFirstColumn="0" w:firstRowLastColumn="0" w:lastRowFirstColumn="0" w:lastRowLastColumn="0"/>
               <w:rPr>
                 <w:rFonts w:ascii="Arial" w:eastAsia="Times New Roman" w:hAnsi="Arial" w:cs="Arial"/>
                 <w:sz w:val="20"/>
@@ -4350,7 +6043,7 @@
           </w:tcPr>
           <w:p>
             <w:pPr>
-              <w:cnfStyle w:val="000000100000"/>
+              <w:cnfStyle w:val="000000100000" w:firstRow="0" w:lastRow="0" w:firstColumn="0" w:lastColumn="0" w:oddVBand="0" w:evenVBand="0" w:oddHBand="1" w:evenHBand="0" w:firstRowFirstColumn="0" w:firstRowLastColumn="0" w:lastRowFirstColumn="0" w:lastRowLastColumn="0"/>
               <w:rPr>
                 <w:rFonts w:ascii="Arial" w:eastAsia="Times New Roman" w:hAnsi="Arial" w:cs="Arial"/>
                 <w:sz w:val="20"/>
@@ -4376,7 +6069,7 @@
           </w:tcPr>
           <w:p>
             <w:pPr>
-              <w:cnfStyle w:val="000000100000"/>
+              <w:cnfStyle w:val="000000100000" w:firstRow="0" w:lastRow="0" w:firstColumn="0" w:lastColumn="0" w:oddVBand="0" w:evenVBand="0" w:oddHBand="1" w:evenHBand="0" w:firstRowFirstColumn="0" w:firstRowLastColumn="0" w:lastRowFirstColumn="0" w:lastRowLastColumn="0"/>
               <w:rPr>
                 <w:rFonts w:ascii="Arial" w:eastAsia="Times New Roman" w:hAnsi="Arial" w:cs="Arial"/>
                 <w:sz w:val="20"/>
@@ -4412,7 +6105,7 @@
           <w:p>
             <w:pPr>
               <w:jc w:val="right"/>
-              <w:cnfStyle w:val="000000100000"/>
+              <w:cnfStyle w:val="000000100000" w:firstRow="0" w:lastRow="0" w:firstColumn="0" w:lastColumn="0" w:oddVBand="0" w:evenVBand="0" w:oddHBand="1" w:evenHBand="0" w:firstRowFirstColumn="0" w:firstRowLastColumn="0" w:lastRowFirstColumn="0" w:lastRowLastColumn="0"/>
               <w:rPr>
                 <w:rFonts w:ascii="Arial" w:eastAsia="Times New Roman" w:hAnsi="Arial" w:cs="Arial"/>
                 <w:sz w:val="20"/>
@@ -4436,7 +6129,7 @@
         </w:trPr>
         <w:tc>
           <w:tcPr>
-            <w:cnfStyle w:val="001000000000"/>
+            <w:cnfStyle w:val="001000000000" w:firstRow="0" w:lastRow="0" w:firstColumn="1" w:lastColumn="0" w:oddVBand="0" w:evenVBand="0" w:oddHBand="0" w:evenHBand="0" w:firstRowFirstColumn="0" w:firstRowLastColumn="0" w:lastRowFirstColumn="0" w:lastRowLastColumn="0"/>
             <w:tcW w:w="1010" w:type="dxa"/>
             <w:noWrap/>
             <w:hideMark/>
@@ -4469,7 +6162,7 @@
           </w:tcPr>
           <w:p>
             <w:pPr>
-              <w:cnfStyle w:val="000000000000"/>
+              <w:cnfStyle w:val="000000000000" w:firstRow="0" w:lastRow="0" w:firstColumn="0" w:lastColumn="0" w:oddVBand="0" w:evenVBand="0" w:oddHBand="0" w:evenHBand="0" w:firstRowFirstColumn="0" w:firstRowLastColumn="0" w:lastRowFirstColumn="0" w:lastRowLastColumn="0"/>
               <w:rPr>
                 <w:rFonts w:ascii="Arial" w:eastAsia="Times New Roman" w:hAnsi="Arial" w:cs="Arial"/>
                 <w:sz w:val="20"/>
@@ -4494,7 +6187,7 @@
           </w:tcPr>
           <w:p>
             <w:pPr>
-              <w:cnfStyle w:val="000000000000"/>
+              <w:cnfStyle w:val="000000000000" w:firstRow="0" w:lastRow="0" w:firstColumn="0" w:lastColumn="0" w:oddVBand="0" w:evenVBand="0" w:oddHBand="0" w:evenHBand="0" w:firstRowFirstColumn="0" w:firstRowLastColumn="0" w:lastRowFirstColumn="0" w:lastRowLastColumn="0"/>
               <w:rPr>
                 <w:rFonts w:ascii="Arial" w:eastAsia="Times New Roman" w:hAnsi="Arial" w:cs="Arial"/>
                 <w:sz w:val="20"/>
@@ -4520,7 +6213,7 @@
           </w:tcPr>
           <w:p>
             <w:pPr>
-              <w:cnfStyle w:val="000000000000"/>
+              <w:cnfStyle w:val="000000000000" w:firstRow="0" w:lastRow="0" w:firstColumn="0" w:lastColumn="0" w:oddVBand="0" w:evenVBand="0" w:oddHBand="0" w:evenHBand="0" w:firstRowFirstColumn="0" w:firstRowLastColumn="0" w:lastRowFirstColumn="0" w:lastRowLastColumn="0"/>
               <w:rPr>
                 <w:rFonts w:ascii="Arial" w:eastAsia="Times New Roman" w:hAnsi="Arial" w:cs="Arial"/>
                 <w:sz w:val="20"/>
@@ -4556,7 +6249,7 @@
           <w:p>
             <w:pPr>
               <w:jc w:val="right"/>
-              <w:cnfStyle w:val="000000000000"/>
+              <w:cnfStyle w:val="000000000000" w:firstRow="0" w:lastRow="0" w:firstColumn="0" w:lastColumn="0" w:oddVBand="0" w:evenVBand="0" w:oddHBand="0" w:evenHBand="0" w:firstRowFirstColumn="0" w:firstRowLastColumn="0" w:lastRowFirstColumn="0" w:lastRowLastColumn="0"/>
               <w:rPr>
                 <w:rFonts w:ascii="Arial" w:eastAsia="Times New Roman" w:hAnsi="Arial" w:cs="Arial"/>
                 <w:sz w:val="20"/>
@@ -4576,12 +6269,12 @@
       </w:tr>
       <w:tr>
         <w:trPr>
-          <w:cnfStyle w:val="000000100000"/>
+          <w:cnfStyle w:val="000000100000" w:firstRow="0" w:lastRow="0" w:firstColumn="0" w:lastColumn="0" w:oddVBand="0" w:evenVBand="0" w:oddHBand="1" w:evenHBand="0" w:firstRowFirstColumn="0" w:firstRowLastColumn="0" w:lastRowFirstColumn="0" w:lastRowLastColumn="0"/>
           <w:trHeight w:val="255"/>
         </w:trPr>
         <w:tc>
           <w:tcPr>
-            <w:cnfStyle w:val="001000000000"/>
+            <w:cnfStyle w:val="001000000000" w:firstRow="0" w:lastRow="0" w:firstColumn="1" w:lastColumn="0" w:oddVBand="0" w:evenVBand="0" w:oddHBand="0" w:evenHBand="0" w:firstRowFirstColumn="0" w:firstRowLastColumn="0" w:lastRowFirstColumn="0" w:lastRowLastColumn="0"/>
             <w:tcW w:w="1010" w:type="dxa"/>
             <w:noWrap/>
             <w:hideMark/>
@@ -4614,7 +6307,7 @@
           </w:tcPr>
           <w:p>
             <w:pPr>
-              <w:cnfStyle w:val="000000100000"/>
+              <w:cnfStyle w:val="000000100000" w:firstRow="0" w:lastRow="0" w:firstColumn="0" w:lastColumn="0" w:oddVBand="0" w:evenVBand="0" w:oddHBand="1" w:evenHBand="0" w:firstRowFirstColumn="0" w:firstRowLastColumn="0" w:lastRowFirstColumn="0" w:lastRowLastColumn="0"/>
               <w:rPr>
                 <w:rFonts w:ascii="Arial" w:eastAsia="Times New Roman" w:hAnsi="Arial" w:cs="Arial"/>
                 <w:sz w:val="20"/>
@@ -4639,7 +6332,7 @@
           </w:tcPr>
           <w:p>
             <w:pPr>
-              <w:cnfStyle w:val="000000100000"/>
+              <w:cnfStyle w:val="000000100000" w:firstRow="0" w:lastRow="0" w:firstColumn="0" w:lastColumn="0" w:oddVBand="0" w:evenVBand="0" w:oddHBand="1" w:evenHBand="0" w:firstRowFirstColumn="0" w:firstRowLastColumn="0" w:lastRowFirstColumn="0" w:lastRowLastColumn="0"/>
               <w:rPr>
                 <w:rFonts w:ascii="Arial" w:eastAsia="Times New Roman" w:hAnsi="Arial" w:cs="Arial"/>
                 <w:sz w:val="20"/>
@@ -4665,7 +6358,7 @@
           </w:tcPr>
           <w:p>
             <w:pPr>
-              <w:cnfStyle w:val="000000100000"/>
+              <w:cnfStyle w:val="000000100000" w:firstRow="0" w:lastRow="0" w:firstColumn="0" w:lastColumn="0" w:oddVBand="0" w:evenVBand="0" w:oddHBand="1" w:evenHBand="0" w:firstRowFirstColumn="0" w:firstRowLastColumn="0" w:lastRowFirstColumn="0" w:lastRowLastColumn="0"/>
               <w:rPr>
                 <w:rFonts w:ascii="Arial" w:eastAsia="Times New Roman" w:hAnsi="Arial" w:cs="Arial"/>
                 <w:sz w:val="20"/>
@@ -4701,7 +6394,7 @@
           <w:p>
             <w:pPr>
               <w:jc w:val="right"/>
-              <w:cnfStyle w:val="000000100000"/>
+              <w:cnfStyle w:val="000000100000" w:firstRow="0" w:lastRow="0" w:firstColumn="0" w:lastColumn="0" w:oddVBand="0" w:evenVBand="0" w:oddHBand="1" w:evenHBand="0" w:firstRowFirstColumn="0" w:firstRowLastColumn="0" w:lastRowFirstColumn="0" w:lastRowLastColumn="0"/>
               <w:rPr>
                 <w:rFonts w:ascii="Arial" w:eastAsia="Times New Roman" w:hAnsi="Arial" w:cs="Arial"/>
                 <w:sz w:val="20"/>
@@ -4725,7 +6418,7 @@
         </w:trPr>
         <w:tc>
           <w:tcPr>
-            <w:cnfStyle w:val="001000000000"/>
+            <w:cnfStyle w:val="001000000000" w:firstRow="0" w:lastRow="0" w:firstColumn="1" w:lastColumn="0" w:oddVBand="0" w:evenVBand="0" w:oddHBand="0" w:evenHBand="0" w:firstRowFirstColumn="0" w:firstRowLastColumn="0" w:lastRowFirstColumn="0" w:lastRowLastColumn="0"/>
             <w:tcW w:w="1010" w:type="dxa"/>
             <w:noWrap/>
             <w:hideMark/>
@@ -4758,7 +6451,7 @@
           </w:tcPr>
           <w:p>
             <w:pPr>
-              <w:cnfStyle w:val="000000000000"/>
+              <w:cnfStyle w:val="000000000000" w:firstRow="0" w:lastRow="0" w:firstColumn="0" w:lastColumn="0" w:oddVBand="0" w:evenVBand="0" w:oddHBand="0" w:evenHBand="0" w:firstRowFirstColumn="0" w:firstRowLastColumn="0" w:lastRowFirstColumn="0" w:lastRowLastColumn="0"/>
               <w:rPr>
                 <w:rFonts w:ascii="Arial" w:eastAsia="Times New Roman" w:hAnsi="Arial" w:cs="Arial"/>
                 <w:sz w:val="20"/>
@@ -4783,7 +6476,7 @@
           </w:tcPr>
           <w:p>
             <w:pPr>
-              <w:cnfStyle w:val="000000000000"/>
+              <w:cnfStyle w:val="000000000000" w:firstRow="0" w:lastRow="0" w:firstColumn="0" w:lastColumn="0" w:oddVBand="0" w:evenVBand="0" w:oddHBand="0" w:evenHBand="0" w:firstRowFirstColumn="0" w:firstRowLastColumn="0" w:lastRowFirstColumn="0" w:lastRowLastColumn="0"/>
               <w:rPr>
                 <w:rFonts w:ascii="Arial" w:eastAsia="Times New Roman" w:hAnsi="Arial" w:cs="Arial"/>
                 <w:sz w:val="20"/>
@@ -4845,7 +6538,7 @@
           </w:tcPr>
           <w:p>
             <w:pPr>
-              <w:cnfStyle w:val="000000000000"/>
+              <w:cnfStyle w:val="000000000000" w:firstRow="0" w:lastRow="0" w:firstColumn="0" w:lastColumn="0" w:oddVBand="0" w:evenVBand="0" w:oddHBand="0" w:evenHBand="0" w:firstRowFirstColumn="0" w:firstRowLastColumn="0" w:lastRowFirstColumn="0" w:lastRowLastColumn="0"/>
               <w:rPr>
                 <w:rFonts w:ascii="Arial" w:eastAsia="Times New Roman" w:hAnsi="Arial" w:cs="Arial"/>
                 <w:sz w:val="20"/>
@@ -4871,7 +6564,7 @@
           <w:p>
             <w:pPr>
               <w:jc w:val="right"/>
-              <w:cnfStyle w:val="000000000000"/>
+              <w:cnfStyle w:val="000000000000" w:firstRow="0" w:lastRow="0" w:firstColumn="0" w:lastColumn="0" w:oddVBand="0" w:evenVBand="0" w:oddHBand="0" w:evenHBand="0" w:firstRowFirstColumn="0" w:firstRowLastColumn="0" w:lastRowFirstColumn="0" w:lastRowLastColumn="0"/>
               <w:rPr>
                 <w:rFonts w:ascii="Arial" w:eastAsia="Times New Roman" w:hAnsi="Arial" w:cs="Arial"/>
                 <w:sz w:val="20"/>
@@ -4891,12 +6584,12 @@
       </w:tr>
       <w:tr>
         <w:trPr>
-          <w:cnfStyle w:val="000000100000"/>
+          <w:cnfStyle w:val="000000100000" w:firstRow="0" w:lastRow="0" w:firstColumn="0" w:lastColumn="0" w:oddVBand="0" w:evenVBand="0" w:oddHBand="1" w:evenHBand="0" w:firstRowFirstColumn="0" w:firstRowLastColumn="0" w:lastRowFirstColumn="0" w:lastRowLastColumn="0"/>
           <w:trHeight w:val="255"/>
         </w:trPr>
         <w:tc>
           <w:tcPr>
-            <w:cnfStyle w:val="001000000000"/>
+            <w:cnfStyle w:val="001000000000" w:firstRow="0" w:lastRow="0" w:firstColumn="1" w:lastColumn="0" w:oddVBand="0" w:evenVBand="0" w:oddHBand="0" w:evenHBand="0" w:firstRowFirstColumn="0" w:firstRowLastColumn="0" w:lastRowFirstColumn="0" w:lastRowLastColumn="0"/>
             <w:tcW w:w="1010" w:type="dxa"/>
             <w:noWrap/>
             <w:hideMark/>
@@ -4929,7 +6622,7 @@
           </w:tcPr>
           <w:p>
             <w:pPr>
-              <w:cnfStyle w:val="000000100000"/>
+              <w:cnfStyle w:val="000000100000" w:firstRow="0" w:lastRow="0" w:firstColumn="0" w:lastColumn="0" w:oddVBand="0" w:evenVBand="0" w:oddHBand="1" w:evenHBand="0" w:firstRowFirstColumn="0" w:firstRowLastColumn="0" w:lastRowFirstColumn="0" w:lastRowLastColumn="0"/>
               <w:rPr>
                 <w:rFonts w:ascii="Arial" w:eastAsia="Times New Roman" w:hAnsi="Arial" w:cs="Arial"/>
                 <w:sz w:val="20"/>
@@ -4954,7 +6647,7 @@
           </w:tcPr>
           <w:p>
             <w:pPr>
-              <w:cnfStyle w:val="000000100000"/>
+              <w:cnfStyle w:val="000000100000" w:firstRow="0" w:lastRow="0" w:firstColumn="0" w:lastColumn="0" w:oddVBand="0" w:evenVBand="0" w:oddHBand="1" w:evenHBand="0" w:firstRowFirstColumn="0" w:firstRowLastColumn="0" w:lastRowFirstColumn="0" w:lastRowLastColumn="0"/>
               <w:rPr>
                 <w:rFonts w:ascii="Arial" w:eastAsia="Times New Roman" w:hAnsi="Arial" w:cs="Arial"/>
                 <w:sz w:val="20"/>
@@ -5016,7 +6709,7 @@
           </w:tcPr>
           <w:p>
             <w:pPr>
-              <w:cnfStyle w:val="000000100000"/>
+              <w:cnfStyle w:val="000000100000" w:firstRow="0" w:lastRow="0" w:firstColumn="0" w:lastColumn="0" w:oddVBand="0" w:evenVBand="0" w:oddHBand="1" w:evenHBand="0" w:firstRowFirstColumn="0" w:firstRowLastColumn="0" w:lastRowFirstColumn="0" w:lastRowLastColumn="0"/>
               <w:rPr>
                 <w:rFonts w:ascii="Arial" w:eastAsia="Times New Roman" w:hAnsi="Arial" w:cs="Arial"/>
                 <w:sz w:val="20"/>
@@ -5042,7 +6735,7 @@
           <w:p>
             <w:pPr>
               <w:jc w:val="right"/>
-              <w:cnfStyle w:val="000000100000"/>
+              <w:cnfStyle w:val="000000100000" w:firstRow="0" w:lastRow="0" w:firstColumn="0" w:lastColumn="0" w:oddVBand="0" w:evenVBand="0" w:oddHBand="1" w:evenHBand="0" w:firstRowFirstColumn="0" w:firstRowLastColumn="0" w:lastRowFirstColumn="0" w:lastRowLastColumn="0"/>
               <w:rPr>
                 <w:rFonts w:ascii="Arial" w:eastAsia="Times New Roman" w:hAnsi="Arial" w:cs="Arial"/>
                 <w:sz w:val="20"/>
@@ -5066,7 +6759,7 @@
         </w:trPr>
         <w:tc>
           <w:tcPr>
-            <w:cnfStyle w:val="001000000000"/>
+            <w:cnfStyle w:val="001000000000" w:firstRow="0" w:lastRow="0" w:firstColumn="1" w:lastColumn="0" w:oddVBand="0" w:evenVBand="0" w:oddHBand="0" w:evenHBand="0" w:firstRowFirstColumn="0" w:firstRowLastColumn="0" w:lastRowFirstColumn="0" w:lastRowLastColumn="0"/>
             <w:tcW w:w="1010" w:type="dxa"/>
             <w:noWrap/>
             <w:hideMark/>
@@ -5099,7 +6792,7 @@
           </w:tcPr>
           <w:p>
             <w:pPr>
-              <w:cnfStyle w:val="000000000000"/>
+              <w:cnfStyle w:val="000000000000" w:firstRow="0" w:lastRow="0" w:firstColumn="0" w:lastColumn="0" w:oddVBand="0" w:evenVBand="0" w:oddHBand="0" w:evenHBand="0" w:firstRowFirstColumn="0" w:firstRowLastColumn="0" w:lastRowFirstColumn="0" w:lastRowLastColumn="0"/>
               <w:rPr>
                 <w:rFonts w:ascii="Arial" w:eastAsia="Times New Roman" w:hAnsi="Arial" w:cs="Arial"/>
                 <w:sz w:val="20"/>
@@ -5124,7 +6817,7 @@
           </w:tcPr>
           <w:p>
             <w:pPr>
-              <w:cnfStyle w:val="000000000000"/>
+              <w:cnfStyle w:val="000000000000" w:firstRow="0" w:lastRow="0" w:firstColumn="0" w:lastColumn="0" w:oddVBand="0" w:evenVBand="0" w:oddHBand="0" w:evenHBand="0" w:firstRowFirstColumn="0" w:firstRowLastColumn="0" w:lastRowFirstColumn="0" w:lastRowLastColumn="0"/>
               <w:rPr>
                 <w:rFonts w:ascii="Arial" w:eastAsia="Times New Roman" w:hAnsi="Arial" w:cs="Arial"/>
                 <w:sz w:val="20"/>
@@ -5150,7 +6843,7 @@
           </w:tcPr>
           <w:p>
             <w:pPr>
-              <w:cnfStyle w:val="000000000000"/>
+              <w:cnfStyle w:val="000000000000" w:firstRow="0" w:lastRow="0" w:firstColumn="0" w:lastColumn="0" w:oddVBand="0" w:evenVBand="0" w:oddHBand="0" w:evenHBand="0" w:firstRowFirstColumn="0" w:firstRowLastColumn="0" w:lastRowFirstColumn="0" w:lastRowLastColumn="0"/>
               <w:rPr>
                 <w:rFonts w:ascii="Arial" w:eastAsia="Times New Roman" w:hAnsi="Arial" w:cs="Arial"/>
                 <w:sz w:val="20"/>
@@ -5176,7 +6869,7 @@
           <w:p>
             <w:pPr>
               <w:jc w:val="right"/>
-              <w:cnfStyle w:val="000000000000"/>
+              <w:cnfStyle w:val="000000000000" w:firstRow="0" w:lastRow="0" w:firstColumn="0" w:lastColumn="0" w:oddVBand="0" w:evenVBand="0" w:oddHBand="0" w:evenHBand="0" w:firstRowFirstColumn="0" w:firstRowLastColumn="0" w:lastRowFirstColumn="0" w:lastRowLastColumn="0"/>
               <w:rPr>
                 <w:rFonts w:ascii="Arial" w:eastAsia="Times New Roman" w:hAnsi="Arial" w:cs="Arial"/>
                 <w:sz w:val="20"/>
@@ -5196,12 +6889,12 @@
       </w:tr>
       <w:tr>
         <w:trPr>
-          <w:cnfStyle w:val="000000100000"/>
+          <w:cnfStyle w:val="000000100000" w:firstRow="0" w:lastRow="0" w:firstColumn="0" w:lastColumn="0" w:oddVBand="0" w:evenVBand="0" w:oddHBand="1" w:evenHBand="0" w:firstRowFirstColumn="0" w:firstRowLastColumn="0" w:lastRowFirstColumn="0" w:lastRowLastColumn="0"/>
           <w:trHeight w:val="255"/>
         </w:trPr>
         <w:tc>
           <w:tcPr>
-            <w:cnfStyle w:val="001000000000"/>
+            <w:cnfStyle w:val="001000000000" w:firstRow="0" w:lastRow="0" w:firstColumn="1" w:lastColumn="0" w:oddVBand="0" w:evenVBand="0" w:oddHBand="0" w:evenHBand="0" w:firstRowFirstColumn="0" w:firstRowLastColumn="0" w:lastRowFirstColumn="0" w:lastRowLastColumn="0"/>
             <w:tcW w:w="1010" w:type="dxa"/>
             <w:noWrap/>
             <w:hideMark/>
@@ -5234,7 +6927,7 @@
           </w:tcPr>
           <w:p>
             <w:pPr>
-              <w:cnfStyle w:val="000000100000"/>
+              <w:cnfStyle w:val="000000100000" w:firstRow="0" w:lastRow="0" w:firstColumn="0" w:lastColumn="0" w:oddVBand="0" w:evenVBand="0" w:oddHBand="1" w:evenHBand="0" w:firstRowFirstColumn="0" w:firstRowLastColumn="0" w:lastRowFirstColumn="0" w:lastRowLastColumn="0"/>
               <w:rPr>
                 <w:rFonts w:ascii="Arial" w:eastAsia="Times New Roman" w:hAnsi="Arial" w:cs="Arial"/>
                 <w:sz w:val="20"/>
@@ -5259,7 +6952,7 @@
           </w:tcPr>
           <w:p>
             <w:pPr>
-              <w:cnfStyle w:val="000000100000"/>
+              <w:cnfStyle w:val="000000100000" w:firstRow="0" w:lastRow="0" w:firstColumn="0" w:lastColumn="0" w:oddVBand="0" w:evenVBand="0" w:oddHBand="1" w:evenHBand="0" w:firstRowFirstColumn="0" w:firstRowLastColumn="0" w:lastRowFirstColumn="0" w:lastRowLastColumn="0"/>
               <w:rPr>
                 <w:rFonts w:ascii="Arial" w:eastAsia="Times New Roman" w:hAnsi="Arial" w:cs="Arial"/>
                 <w:sz w:val="20"/>
@@ -5285,7 +6978,7 @@
           </w:tcPr>
           <w:p>
             <w:pPr>
-              <w:cnfStyle w:val="000000100000"/>
+              <w:cnfStyle w:val="000000100000" w:firstRow="0" w:lastRow="0" w:firstColumn="0" w:lastColumn="0" w:oddVBand="0" w:evenVBand="0" w:oddHBand="1" w:evenHBand="0" w:firstRowFirstColumn="0" w:firstRowLastColumn="0" w:lastRowFirstColumn="0" w:lastRowLastColumn="0"/>
               <w:rPr>
                 <w:rFonts w:ascii="Arial" w:eastAsia="Times New Roman" w:hAnsi="Arial" w:cs="Arial"/>
                 <w:sz w:val="20"/>
@@ -5321,7 +7014,7 @@
           <w:p>
             <w:pPr>
               <w:jc w:val="right"/>
-              <w:cnfStyle w:val="000000100000"/>
+              <w:cnfStyle w:val="000000100000" w:firstRow="0" w:lastRow="0" w:firstColumn="0" w:lastColumn="0" w:oddVBand="0" w:evenVBand="0" w:oddHBand="1" w:evenHBand="0" w:firstRowFirstColumn="0" w:firstRowLastColumn="0" w:lastRowFirstColumn="0" w:lastRowLastColumn="0"/>
               <w:rPr>
                 <w:rFonts w:ascii="Arial" w:eastAsia="Times New Roman" w:hAnsi="Arial" w:cs="Arial"/>
                 <w:sz w:val="20"/>
@@ -5334,7 +7027,15 @@
                 <w:sz w:val="20"/>
                 <w:szCs w:val="20"/>
               </w:rPr>
-              <w:t>12.00</w:t>
+              <w:t>15</w:t>
+            </w:r>
+            <w:r>
+              <w:rPr>
+                <w:rFonts w:ascii="Arial" w:eastAsia="Times New Roman" w:hAnsi="Arial" w:cs="Arial"/>
+                <w:sz w:val="20"/>
+                <w:szCs w:val="20"/>
+              </w:rPr>
+              <w:t>.00</w:t>
             </w:r>
           </w:p>
         </w:tc>
@@ -5345,7 +7046,7 @@
         </w:trPr>
         <w:tc>
           <w:tcPr>
-            <w:cnfStyle w:val="001000000000"/>
+            <w:cnfStyle w:val="001000000000" w:firstRow="0" w:lastRow="0" w:firstColumn="1" w:lastColumn="0" w:oddVBand="0" w:evenVBand="0" w:oddHBand="0" w:evenHBand="0" w:firstRowFirstColumn="0" w:firstRowLastColumn="0" w:lastRowFirstColumn="0" w:lastRowLastColumn="0"/>
             <w:tcW w:w="1010" w:type="dxa"/>
             <w:noWrap/>
             <w:hideMark/>
@@ -5378,7 +7079,7 @@
           </w:tcPr>
           <w:p>
             <w:pPr>
-              <w:cnfStyle w:val="000000000000"/>
+              <w:cnfStyle w:val="000000000000" w:firstRow="0" w:lastRow="0" w:firstColumn="0" w:lastColumn="0" w:oddVBand="0" w:evenVBand="0" w:oddHBand="0" w:evenHBand="0" w:firstRowFirstColumn="0" w:firstRowLastColumn="0" w:lastRowFirstColumn="0" w:lastRowLastColumn="0"/>
               <w:rPr>
                 <w:rFonts w:ascii="Arial" w:eastAsia="Times New Roman" w:hAnsi="Arial" w:cs="Arial"/>
                 <w:sz w:val="20"/>
@@ -5403,7 +7104,7 @@
           </w:tcPr>
           <w:p>
             <w:pPr>
-              <w:cnfStyle w:val="000000000000"/>
+              <w:cnfStyle w:val="000000000000" w:firstRow="0" w:lastRow="0" w:firstColumn="0" w:lastColumn="0" w:oddVBand="0" w:evenVBand="0" w:oddHBand="0" w:evenHBand="0" w:firstRowFirstColumn="0" w:firstRowLastColumn="0" w:lastRowFirstColumn="0" w:lastRowLastColumn="0"/>
               <w:rPr>
                 <w:rFonts w:ascii="Arial" w:eastAsia="Times New Roman" w:hAnsi="Arial" w:cs="Arial"/>
                 <w:sz w:val="20"/>
@@ -5429,7 +7130,7 @@
           </w:tcPr>
           <w:p>
             <w:pPr>
-              <w:cnfStyle w:val="000000000000"/>
+              <w:cnfStyle w:val="000000000000" w:firstRow="0" w:lastRow="0" w:firstColumn="0" w:lastColumn="0" w:oddVBand="0" w:evenVBand="0" w:oddHBand="0" w:evenHBand="0" w:firstRowFirstColumn="0" w:firstRowLastColumn="0" w:lastRowFirstColumn="0" w:lastRowLastColumn="0"/>
               <w:rPr>
                 <w:rFonts w:ascii="Arial" w:eastAsia="Times New Roman" w:hAnsi="Arial" w:cs="Arial"/>
                 <w:sz w:val="20"/>
@@ -5455,7 +7156,7 @@
           <w:p>
             <w:pPr>
               <w:jc w:val="right"/>
-              <w:cnfStyle w:val="000000000000"/>
+              <w:cnfStyle w:val="000000000000" w:firstRow="0" w:lastRow="0" w:firstColumn="0" w:lastColumn="0" w:oddVBand="0" w:evenVBand="0" w:oddHBand="0" w:evenHBand="0" w:firstRowFirstColumn="0" w:firstRowLastColumn="0" w:lastRowFirstColumn="0" w:lastRowLastColumn="0"/>
               <w:rPr>
                 <w:rFonts w:ascii="Arial" w:eastAsia="Times New Roman" w:hAnsi="Arial" w:cs="Arial"/>
                 <w:sz w:val="20"/>
@@ -5475,12 +7176,12 @@
       </w:tr>
       <w:tr>
         <w:trPr>
-          <w:cnfStyle w:val="000000100000"/>
+          <w:cnfStyle w:val="000000100000" w:firstRow="0" w:lastRow="0" w:firstColumn="0" w:lastColumn="0" w:oddVBand="0" w:evenVBand="0" w:oddHBand="1" w:evenHBand="0" w:firstRowFirstColumn="0" w:firstRowLastColumn="0" w:lastRowFirstColumn="0" w:lastRowLastColumn="0"/>
           <w:trHeight w:val="255"/>
         </w:trPr>
         <w:tc>
           <w:tcPr>
-            <w:cnfStyle w:val="001000000000"/>
+            <w:cnfStyle w:val="001000000000" w:firstRow="0" w:lastRow="0" w:firstColumn="1" w:lastColumn="0" w:oddVBand="0" w:evenVBand="0" w:oddHBand="0" w:evenHBand="0" w:firstRowFirstColumn="0" w:firstRowLastColumn="0" w:lastRowFirstColumn="0" w:lastRowLastColumn="0"/>
             <w:tcW w:w="1010" w:type="dxa"/>
             <w:noWrap/>
             <w:hideMark/>
@@ -5513,7 +7214,7 @@
           </w:tcPr>
           <w:p>
             <w:pPr>
-              <w:cnfStyle w:val="000000100000"/>
+              <w:cnfStyle w:val="000000100000" w:firstRow="0" w:lastRow="0" w:firstColumn="0" w:lastColumn="0" w:oddVBand="0" w:evenVBand="0" w:oddHBand="1" w:evenHBand="0" w:firstRowFirstColumn="0" w:firstRowLastColumn="0" w:lastRowFirstColumn="0" w:lastRowLastColumn="0"/>
               <w:rPr>
                 <w:rFonts w:ascii="Arial" w:eastAsia="Times New Roman" w:hAnsi="Arial" w:cs="Arial"/>
                 <w:sz w:val="20"/>
@@ -5538,7 +7239,7 @@
           </w:tcPr>
           <w:p>
             <w:pPr>
-              <w:cnfStyle w:val="000000100000"/>
+              <w:cnfStyle w:val="000000100000" w:firstRow="0" w:lastRow="0" w:firstColumn="0" w:lastColumn="0" w:oddVBand="0" w:evenVBand="0" w:oddHBand="1" w:evenHBand="0" w:firstRowFirstColumn="0" w:firstRowLastColumn="0" w:lastRowFirstColumn="0" w:lastRowLastColumn="0"/>
               <w:rPr>
                 <w:rFonts w:ascii="Arial" w:eastAsia="Times New Roman" w:hAnsi="Arial" w:cs="Arial"/>
                 <w:sz w:val="20"/>
@@ -5564,7 +7265,7 @@
           </w:tcPr>
           <w:p>
             <w:pPr>
-              <w:cnfStyle w:val="000000100000"/>
+              <w:cnfStyle w:val="000000100000" w:firstRow="0" w:lastRow="0" w:firstColumn="0" w:lastColumn="0" w:oddVBand="0" w:evenVBand="0" w:oddHBand="1" w:evenHBand="0" w:firstRowFirstColumn="0" w:firstRowLastColumn="0" w:lastRowFirstColumn="0" w:lastRowLastColumn="0"/>
               <w:rPr>
                 <w:rFonts w:ascii="Arial" w:eastAsia="Times New Roman" w:hAnsi="Arial" w:cs="Arial"/>
                 <w:sz w:val="20"/>
@@ -5600,7 +7301,7 @@
           <w:p>
             <w:pPr>
               <w:jc w:val="right"/>
-              <w:cnfStyle w:val="000000100000"/>
+              <w:cnfStyle w:val="000000100000" w:firstRow="0" w:lastRow="0" w:firstColumn="0" w:lastColumn="0" w:oddVBand="0" w:evenVBand="0" w:oddHBand="1" w:evenHBand="0" w:firstRowFirstColumn="0" w:firstRowLastColumn="0" w:lastRowFirstColumn="0" w:lastRowLastColumn="0"/>
               <w:rPr>
                 <w:rFonts w:ascii="Arial" w:eastAsia="Times New Roman" w:hAnsi="Arial" w:cs="Arial"/>
                 <w:sz w:val="20"/>
@@ -5624,7 +7325,7 @@
         </w:trPr>
         <w:tc>
           <w:tcPr>
-            <w:cnfStyle w:val="001000000000"/>
+            <w:cnfStyle w:val="001000000000" w:firstRow="0" w:lastRow="0" w:firstColumn="1" w:lastColumn="0" w:oddVBand="0" w:evenVBand="0" w:oddHBand="0" w:evenHBand="0" w:firstRowFirstColumn="0" w:firstRowLastColumn="0" w:lastRowFirstColumn="0" w:lastRowLastColumn="0"/>
             <w:tcW w:w="1010" w:type="dxa"/>
             <w:noWrap/>
             <w:hideMark/>
@@ -5657,7 +7358,7 @@
           </w:tcPr>
           <w:p>
             <w:pPr>
-              <w:cnfStyle w:val="000000000000"/>
+              <w:cnfStyle w:val="000000000000" w:firstRow="0" w:lastRow="0" w:firstColumn="0" w:lastColumn="0" w:oddVBand="0" w:evenVBand="0" w:oddHBand="0" w:evenHBand="0" w:firstRowFirstColumn="0" w:firstRowLastColumn="0" w:lastRowFirstColumn="0" w:lastRowLastColumn="0"/>
               <w:rPr>
                 <w:rFonts w:ascii="Arial" w:eastAsia="Times New Roman" w:hAnsi="Arial" w:cs="Arial"/>
                 <w:sz w:val="20"/>
@@ -5682,7 +7383,7 @@
           </w:tcPr>
           <w:p>
             <w:pPr>
-              <w:cnfStyle w:val="000000000000"/>
+              <w:cnfStyle w:val="000000000000" w:firstRow="0" w:lastRow="0" w:firstColumn="0" w:lastColumn="0" w:oddVBand="0" w:evenVBand="0" w:oddHBand="0" w:evenHBand="0" w:firstRowFirstColumn="0" w:firstRowLastColumn="0" w:lastRowFirstColumn="0" w:lastRowLastColumn="0"/>
               <w:rPr>
                 <w:rFonts w:ascii="Arial" w:eastAsia="Times New Roman" w:hAnsi="Arial" w:cs="Arial"/>
                 <w:sz w:val="20"/>
@@ -5708,7 +7409,7 @@
           </w:tcPr>
           <w:p>
             <w:pPr>
-              <w:cnfStyle w:val="000000000000"/>
+              <w:cnfStyle w:val="000000000000" w:firstRow="0" w:lastRow="0" w:firstColumn="0" w:lastColumn="0" w:oddVBand="0" w:evenVBand="0" w:oddHBand="0" w:evenHBand="0" w:firstRowFirstColumn="0" w:firstRowLastColumn="0" w:lastRowFirstColumn="0" w:lastRowLastColumn="0"/>
               <w:rPr>
                 <w:rFonts w:ascii="Arial" w:eastAsia="Times New Roman" w:hAnsi="Arial" w:cs="Arial"/>
                 <w:sz w:val="20"/>
@@ -5734,7 +7435,7 @@
           <w:p>
             <w:pPr>
               <w:jc w:val="right"/>
-              <w:cnfStyle w:val="000000000000"/>
+              <w:cnfStyle w:val="000000000000" w:firstRow="0" w:lastRow="0" w:firstColumn="0" w:lastColumn="0" w:oddVBand="0" w:evenVBand="0" w:oddHBand="0" w:evenHBand="0" w:firstRowFirstColumn="0" w:firstRowLastColumn="0" w:lastRowFirstColumn="0" w:lastRowLastColumn="0"/>
               <w:rPr>
                 <w:rFonts w:ascii="Arial" w:eastAsia="Times New Roman" w:hAnsi="Arial" w:cs="Arial"/>
                 <w:sz w:val="20"/>
@@ -5754,12 +7455,12 @@
       </w:tr>
       <w:tr>
         <w:trPr>
-          <w:cnfStyle w:val="000000100000"/>
+          <w:cnfStyle w:val="000000100000" w:firstRow="0" w:lastRow="0" w:firstColumn="0" w:lastColumn="0" w:oddVBand="0" w:evenVBand="0" w:oddHBand="1" w:evenHBand="0" w:firstRowFirstColumn="0" w:firstRowLastColumn="0" w:lastRowFirstColumn="0" w:lastRowLastColumn="0"/>
           <w:trHeight w:val="255"/>
         </w:trPr>
         <w:tc>
           <w:tcPr>
-            <w:cnfStyle w:val="001000000000"/>
+            <w:cnfStyle w:val="001000000000" w:firstRow="0" w:lastRow="0" w:firstColumn="1" w:lastColumn="0" w:oddVBand="0" w:evenVBand="0" w:oddHBand="0" w:evenHBand="0" w:firstRowFirstColumn="0" w:firstRowLastColumn="0" w:lastRowFirstColumn="0" w:lastRowLastColumn="0"/>
             <w:tcW w:w="1010" w:type="dxa"/>
             <w:noWrap/>
             <w:hideMark/>
@@ -5792,7 +7493,7 @@
           </w:tcPr>
           <w:p>
             <w:pPr>
-              <w:cnfStyle w:val="000000100000"/>
+              <w:cnfStyle w:val="000000100000" w:firstRow="0" w:lastRow="0" w:firstColumn="0" w:lastColumn="0" w:oddVBand="0" w:evenVBand="0" w:oddHBand="1" w:evenHBand="0" w:firstRowFirstColumn="0" w:firstRowLastColumn="0" w:lastRowFirstColumn="0" w:lastRowLastColumn="0"/>
               <w:rPr>
                 <w:rFonts w:ascii="Arial" w:eastAsia="Times New Roman" w:hAnsi="Arial" w:cs="Arial"/>
                 <w:sz w:val="20"/>
@@ -5817,7 +7518,7 @@
           </w:tcPr>
           <w:p>
             <w:pPr>
-              <w:cnfStyle w:val="000000100000"/>
+              <w:cnfStyle w:val="000000100000" w:firstRow="0" w:lastRow="0" w:firstColumn="0" w:lastColumn="0" w:oddVBand="0" w:evenVBand="0" w:oddHBand="1" w:evenHBand="0" w:firstRowFirstColumn="0" w:firstRowLastColumn="0" w:lastRowFirstColumn="0" w:lastRowLastColumn="0"/>
               <w:rPr>
                 <w:rFonts w:ascii="Arial" w:eastAsia="Times New Roman" w:hAnsi="Arial" w:cs="Arial"/>
                 <w:sz w:val="20"/>
@@ -5843,7 +7544,7 @@
           </w:tcPr>
           <w:p>
             <w:pPr>
-              <w:cnfStyle w:val="000000100000"/>
+              <w:cnfStyle w:val="000000100000" w:firstRow="0" w:lastRow="0" w:firstColumn="0" w:lastColumn="0" w:oddVBand="0" w:evenVBand="0" w:oddHBand="1" w:evenHBand="0" w:firstRowFirstColumn="0" w:firstRowLastColumn="0" w:lastRowFirstColumn="0" w:lastRowLastColumn="0"/>
               <w:rPr>
                 <w:rFonts w:ascii="Arial" w:eastAsia="Times New Roman" w:hAnsi="Arial" w:cs="Arial"/>
                 <w:sz w:val="20"/>
@@ -5869,7 +7570,7 @@
           <w:p>
             <w:pPr>
               <w:jc w:val="right"/>
-              <w:cnfStyle w:val="000000100000"/>
+              <w:cnfStyle w:val="000000100000" w:firstRow="0" w:lastRow="0" w:firstColumn="0" w:lastColumn="0" w:oddVBand="0" w:evenVBand="0" w:oddHBand="1" w:evenHBand="0" w:firstRowFirstColumn="0" w:firstRowLastColumn="0" w:lastRowFirstColumn="0" w:lastRowLastColumn="0"/>
               <w:rPr>
                 <w:rFonts w:ascii="Arial" w:eastAsia="Times New Roman" w:hAnsi="Arial" w:cs="Arial"/>
                 <w:sz w:val="20"/>
@@ -5893,7 +7594,7 @@
         </w:trPr>
         <w:tc>
           <w:tcPr>
-            <w:cnfStyle w:val="001000000000"/>
+            <w:cnfStyle w:val="001000000000" w:firstRow="0" w:lastRow="0" w:firstColumn="1" w:lastColumn="0" w:oddVBand="0" w:evenVBand="0" w:oddHBand="0" w:evenHBand="0" w:firstRowFirstColumn="0" w:firstRowLastColumn="0" w:lastRowFirstColumn="0" w:lastRowLastColumn="0"/>
             <w:tcW w:w="1010" w:type="dxa"/>
             <w:noWrap/>
             <w:hideMark/>
@@ -5926,7 +7627,7 @@
           </w:tcPr>
           <w:p>
             <w:pPr>
-              <w:cnfStyle w:val="000000000000"/>
+              <w:cnfStyle w:val="000000000000" w:firstRow="0" w:lastRow="0" w:firstColumn="0" w:lastColumn="0" w:oddVBand="0" w:evenVBand="0" w:oddHBand="0" w:evenHBand="0" w:firstRowFirstColumn="0" w:firstRowLastColumn="0" w:lastRowFirstColumn="0" w:lastRowLastColumn="0"/>
               <w:rPr>
                 <w:rFonts w:ascii="Arial" w:eastAsia="Times New Roman" w:hAnsi="Arial" w:cs="Arial"/>
                 <w:sz w:val="20"/>
@@ -5951,7 +7652,7 @@
           </w:tcPr>
           <w:p>
             <w:pPr>
-              <w:cnfStyle w:val="000000000000"/>
+              <w:cnfStyle w:val="000000000000" w:firstRow="0" w:lastRow="0" w:firstColumn="0" w:lastColumn="0" w:oddVBand="0" w:evenVBand="0" w:oddHBand="0" w:evenHBand="0" w:firstRowFirstColumn="0" w:firstRowLastColumn="0" w:lastRowFirstColumn="0" w:lastRowLastColumn="0"/>
               <w:rPr>
                 <w:rFonts w:ascii="Arial" w:eastAsia="Times New Roman" w:hAnsi="Arial" w:cs="Arial"/>
                 <w:sz w:val="20"/>
@@ -5977,7 +7678,7 @@
           </w:tcPr>
           <w:p>
             <w:pPr>
-              <w:cnfStyle w:val="000000000000"/>
+              <w:cnfStyle w:val="000000000000" w:firstRow="0" w:lastRow="0" w:firstColumn="0" w:lastColumn="0" w:oddVBand="0" w:evenVBand="0" w:oddHBand="0" w:evenHBand="0" w:firstRowFirstColumn="0" w:firstRowLastColumn="0" w:lastRowFirstColumn="0" w:lastRowLastColumn="0"/>
               <w:rPr>
                 <w:rFonts w:ascii="Arial" w:eastAsia="Times New Roman" w:hAnsi="Arial" w:cs="Arial"/>
                 <w:sz w:val="20"/>
@@ -6003,7 +7704,7 @@
           <w:p>
             <w:pPr>
               <w:jc w:val="right"/>
-              <w:cnfStyle w:val="000000000000"/>
+              <w:cnfStyle w:val="000000000000" w:firstRow="0" w:lastRow="0" w:firstColumn="0" w:lastColumn="0" w:oddVBand="0" w:evenVBand="0" w:oddHBand="0" w:evenHBand="0" w:firstRowFirstColumn="0" w:firstRowLastColumn="0" w:lastRowFirstColumn="0" w:lastRowLastColumn="0"/>
               <w:rPr>
                 <w:rFonts w:ascii="Arial" w:eastAsia="Times New Roman" w:hAnsi="Arial" w:cs="Arial"/>
                 <w:sz w:val="20"/>
@@ -6023,12 +7724,12 @@
       </w:tr>
       <w:tr>
         <w:trPr>
-          <w:cnfStyle w:val="000000100000"/>
+          <w:cnfStyle w:val="000000100000" w:firstRow="0" w:lastRow="0" w:firstColumn="0" w:lastColumn="0" w:oddVBand="0" w:evenVBand="0" w:oddHBand="1" w:evenHBand="0" w:firstRowFirstColumn="0" w:firstRowLastColumn="0" w:lastRowFirstColumn="0" w:lastRowLastColumn="0"/>
           <w:trHeight w:val="255"/>
         </w:trPr>
         <w:tc>
           <w:tcPr>
-            <w:cnfStyle w:val="001000000000"/>
+            <w:cnfStyle w:val="001000000000" w:firstRow="0" w:lastRow="0" w:firstColumn="1" w:lastColumn="0" w:oddVBand="0" w:evenVBand="0" w:oddHBand="0" w:evenHBand="0" w:firstRowFirstColumn="0" w:firstRowLastColumn="0" w:lastRowFirstColumn="0" w:lastRowLastColumn="0"/>
             <w:tcW w:w="1010" w:type="dxa"/>
             <w:noWrap/>
             <w:hideMark/>
@@ -6061,7 +7762,7 @@
           </w:tcPr>
           <w:p>
             <w:pPr>
-              <w:cnfStyle w:val="000000100000"/>
+              <w:cnfStyle w:val="000000100000" w:firstRow="0" w:lastRow="0" w:firstColumn="0" w:lastColumn="0" w:oddVBand="0" w:evenVBand="0" w:oddHBand="1" w:evenHBand="0" w:firstRowFirstColumn="0" w:firstRowLastColumn="0" w:lastRowFirstColumn="0" w:lastRowLastColumn="0"/>
               <w:rPr>
                 <w:rFonts w:ascii="Arial" w:eastAsia="Times New Roman" w:hAnsi="Arial" w:cs="Arial"/>
                 <w:sz w:val="20"/>
@@ -6086,7 +7787,7 @@
           </w:tcPr>
           <w:p>
             <w:pPr>
-              <w:cnfStyle w:val="000000100000"/>
+              <w:cnfStyle w:val="000000100000" w:firstRow="0" w:lastRow="0" w:firstColumn="0" w:lastColumn="0" w:oddVBand="0" w:evenVBand="0" w:oddHBand="1" w:evenHBand="0" w:firstRowFirstColumn="0" w:firstRowLastColumn="0" w:lastRowFirstColumn="0" w:lastRowLastColumn="0"/>
               <w:rPr>
                 <w:rFonts w:ascii="Arial" w:eastAsia="Times New Roman" w:hAnsi="Arial" w:cs="Arial"/>
                 <w:sz w:val="20"/>
@@ -6112,7 +7813,7 @@
           </w:tcPr>
           <w:p>
             <w:pPr>
-              <w:cnfStyle w:val="000000100000"/>
+              <w:cnfStyle w:val="000000100000" w:firstRow="0" w:lastRow="0" w:firstColumn="0" w:lastColumn="0" w:oddVBand="0" w:evenVBand="0" w:oddHBand="1" w:evenHBand="0" w:firstRowFirstColumn="0" w:firstRowLastColumn="0" w:lastRowFirstColumn="0" w:lastRowLastColumn="0"/>
               <w:rPr>
                 <w:rFonts w:ascii="Arial" w:eastAsia="Times New Roman" w:hAnsi="Arial" w:cs="Arial"/>
                 <w:sz w:val="20"/>
@@ -6138,7 +7839,7 @@
           <w:p>
             <w:pPr>
               <w:jc w:val="right"/>
-              <w:cnfStyle w:val="000000100000"/>
+              <w:cnfStyle w:val="000000100000" w:firstRow="0" w:lastRow="0" w:firstColumn="0" w:lastColumn="0" w:oddVBand="0" w:evenVBand="0" w:oddHBand="1" w:evenHBand="0" w:firstRowFirstColumn="0" w:firstRowLastColumn="0" w:lastRowFirstColumn="0" w:lastRowLastColumn="0"/>
               <w:rPr>
                 <w:rFonts w:ascii="Arial" w:eastAsia="Times New Roman" w:hAnsi="Arial" w:cs="Arial"/>
                 <w:sz w:val="20"/>
@@ -6171,12 +7872,13 @@
         <w:t xml:space="preserve">There were only two tasks not completed for this iteration. The first, making a teacher website for adding grades, was deferred to a later iteration. We wanted to make sure we had a fully featured application for Android as soon as possible, so we decided this was an optional task, and would only be completed if we had time after the application was essentially complete. The second task was postponed. The research into disabling applications is still continuing, but it is not clear whether this feature will be possible on an un-rooted Android phone. If this feature is not possible, we will replace it with another one. </w:t>
       </w:r>
     </w:p>
+    <w:p/>
     <w:tbl>
       <w:tblPr>
         <w:tblStyle w:val="LightShading1"/>
         <w:tblW w:w="0" w:type="auto"/>
         <w:tblLayout w:type="fixed"/>
-        <w:tblLook w:val="04A0"/>
+        <w:tblLook w:val="04A0" w:firstRow="1" w:lastRow="0" w:firstColumn="1" w:lastColumn="0" w:noHBand="0" w:noVBand="1"/>
       </w:tblPr>
       <w:tblGrid>
         <w:gridCol w:w="1008"/>
@@ -6187,12 +7889,12 @@
       </w:tblGrid>
       <w:tr>
         <w:trPr>
-          <w:cnfStyle w:val="100000000000"/>
+          <w:cnfStyle w:val="100000000000" w:firstRow="1" w:lastRow="0" w:firstColumn="0" w:lastColumn="0" w:oddVBand="0" w:evenVBand="0" w:oddHBand="0" w:evenHBand="0" w:firstRowFirstColumn="0" w:firstRowLastColumn="0" w:lastRowFirstColumn="0" w:lastRowLastColumn="0"/>
           <w:trHeight w:val="255"/>
         </w:trPr>
         <w:tc>
           <w:tcPr>
-            <w:cnfStyle w:val="001000000000"/>
+            <w:cnfStyle w:val="001000000000" w:firstRow="0" w:lastRow="0" w:firstColumn="1" w:lastColumn="0" w:oddVBand="0" w:evenVBand="0" w:oddHBand="0" w:evenHBand="0" w:firstRowFirstColumn="0" w:firstRowLastColumn="0" w:lastRowFirstColumn="0" w:lastRowLastColumn="0"/>
             <w:tcW w:w="1008" w:type="dxa"/>
             <w:noWrap/>
             <w:hideMark/>
@@ -6211,6 +7913,7 @@
                 <w:sz w:val="20"/>
                 <w:szCs w:val="20"/>
               </w:rPr>
+              <w:lastRenderedPageBreak/>
               <w:t>Product</w:t>
             </w:r>
           </w:p>
@@ -6223,7 +7926,7 @@
           </w:tcPr>
           <w:p>
             <w:pPr>
-              <w:cnfStyle w:val="100000000000"/>
+              <w:cnfStyle w:val="100000000000" w:firstRow="1" w:lastRow="0" w:firstColumn="0" w:lastColumn="0" w:oddVBand="0" w:evenVBand="0" w:oddHBand="0" w:evenHBand="0" w:firstRowFirstColumn="0" w:firstRowLastColumn="0" w:lastRowFirstColumn="0" w:lastRowLastColumn="0"/>
               <w:rPr>
                 <w:rFonts w:ascii="Arial" w:eastAsia="Times New Roman" w:hAnsi="Arial" w:cs="Arial"/>
                 <w:sz w:val="20"/>
@@ -6248,7 +7951,7 @@
           </w:tcPr>
           <w:p>
             <w:pPr>
-              <w:cnfStyle w:val="100000000000"/>
+              <w:cnfStyle w:val="100000000000" w:firstRow="1" w:lastRow="0" w:firstColumn="0" w:lastColumn="0" w:oddVBand="0" w:evenVBand="0" w:oddHBand="0" w:evenHBand="0" w:firstRowFirstColumn="0" w:firstRowLastColumn="0" w:lastRowFirstColumn="0" w:lastRowLastColumn="0"/>
               <w:rPr>
                 <w:rFonts w:ascii="Arial" w:eastAsia="Times New Roman" w:hAnsi="Arial" w:cs="Arial"/>
                 <w:sz w:val="20"/>
@@ -6273,7 +7976,7 @@
           </w:tcPr>
           <w:p>
             <w:pPr>
-              <w:cnfStyle w:val="100000000000"/>
+              <w:cnfStyle w:val="100000000000" w:firstRow="1" w:lastRow="0" w:firstColumn="0" w:lastColumn="0" w:oddVBand="0" w:evenVBand="0" w:oddHBand="0" w:evenHBand="0" w:firstRowFirstColumn="0" w:firstRowLastColumn="0" w:lastRowFirstColumn="0" w:lastRowLastColumn="0"/>
               <w:rPr>
                 <w:rFonts w:ascii="Arial" w:eastAsia="Times New Roman" w:hAnsi="Arial" w:cs="Arial"/>
                 <w:sz w:val="20"/>
@@ -6298,7 +8001,7 @@
           </w:tcPr>
           <w:p>
             <w:pPr>
-              <w:cnfStyle w:val="100000000000"/>
+              <w:cnfStyle w:val="100000000000" w:firstRow="1" w:lastRow="0" w:firstColumn="0" w:lastColumn="0" w:oddVBand="0" w:evenVBand="0" w:oddHBand="0" w:evenHBand="0" w:firstRowFirstColumn="0" w:firstRowLastColumn="0" w:lastRowFirstColumn="0" w:lastRowLastColumn="0"/>
               <w:rPr>
                 <w:rFonts w:ascii="Arial" w:eastAsia="Times New Roman" w:hAnsi="Arial" w:cs="Arial"/>
                 <w:sz w:val="20"/>
@@ -6311,28 +8014,19 @@
                 <w:sz w:val="20"/>
                 <w:szCs w:val="20"/>
               </w:rPr>
-              <w:t xml:space="preserve">Effort </w:t>
-            </w:r>
-            <w:r>
-              <w:rPr>
-                <w:rFonts w:ascii="Arial" w:eastAsia="Times New Roman" w:hAnsi="Arial" w:cs="Arial"/>
-                <w:sz w:val="20"/>
-                <w:szCs w:val="20"/>
-              </w:rPr>
-              <w:lastRenderedPageBreak/>
-              <w:t>remaining</w:t>
+              <w:t>Effort remaining</w:t>
             </w:r>
           </w:p>
         </w:tc>
       </w:tr>
       <w:tr>
         <w:trPr>
-          <w:cnfStyle w:val="000000100000"/>
+          <w:cnfStyle w:val="000000100000" w:firstRow="0" w:lastRow="0" w:firstColumn="0" w:lastColumn="0" w:oddVBand="0" w:evenVBand="0" w:oddHBand="1" w:evenHBand="0" w:firstRowFirstColumn="0" w:firstRowLastColumn="0" w:lastRowFirstColumn="0" w:lastRowLastColumn="0"/>
           <w:trHeight w:val="255"/>
         </w:trPr>
         <w:tc>
           <w:tcPr>
-            <w:cnfStyle w:val="001000000000"/>
+            <w:cnfStyle w:val="001000000000" w:firstRow="0" w:lastRow="0" w:firstColumn="1" w:lastColumn="0" w:oddVBand="0" w:evenVBand="0" w:oddHBand="0" w:evenHBand="0" w:firstRowFirstColumn="0" w:firstRowLastColumn="0" w:lastRowFirstColumn="0" w:lastRowLastColumn="0"/>
             <w:tcW w:w="1008" w:type="dxa"/>
             <w:noWrap/>
             <w:hideMark/>
@@ -6352,7 +8046,6 @@
                 <w:sz w:val="20"/>
                 <w:szCs w:val="20"/>
               </w:rPr>
-              <w:lastRenderedPageBreak/>
               <w:t>SternerLearn</w:t>
             </w:r>
             <w:proofErr w:type="spellEnd"/>
@@ -6366,7 +8059,7 @@
           </w:tcPr>
           <w:p>
             <w:pPr>
-              <w:cnfStyle w:val="000000100000"/>
+              <w:cnfStyle w:val="000000100000" w:firstRow="0" w:lastRow="0" w:firstColumn="0" w:lastColumn="0" w:oddVBand="0" w:evenVBand="0" w:oddHBand="1" w:evenHBand="0" w:firstRowFirstColumn="0" w:firstRowLastColumn="0" w:lastRowFirstColumn="0" w:lastRowLastColumn="0"/>
               <w:rPr>
                 <w:rFonts w:ascii="Arial" w:eastAsia="Times New Roman" w:hAnsi="Arial" w:cs="Arial"/>
                 <w:sz w:val="20"/>
@@ -6391,7 +8084,7 @@
           </w:tcPr>
           <w:p>
             <w:pPr>
-              <w:cnfStyle w:val="000000100000"/>
+              <w:cnfStyle w:val="000000100000" w:firstRow="0" w:lastRow="0" w:firstColumn="0" w:lastColumn="0" w:oddVBand="0" w:evenVBand="0" w:oddHBand="1" w:evenHBand="0" w:firstRowFirstColumn="0" w:firstRowLastColumn="0" w:lastRowFirstColumn="0" w:lastRowLastColumn="0"/>
               <w:rPr>
                 <w:rFonts w:ascii="Arial" w:eastAsia="Times New Roman" w:hAnsi="Arial" w:cs="Arial"/>
                 <w:sz w:val="20"/>
@@ -6416,7 +8109,7 @@
           </w:tcPr>
           <w:p>
             <w:pPr>
-              <w:cnfStyle w:val="000000100000"/>
+              <w:cnfStyle w:val="000000100000" w:firstRow="0" w:lastRow="0" w:firstColumn="0" w:lastColumn="0" w:oddVBand="0" w:evenVBand="0" w:oddHBand="1" w:evenHBand="0" w:firstRowFirstColumn="0" w:firstRowLastColumn="0" w:lastRowFirstColumn="0" w:lastRowLastColumn="0"/>
               <w:rPr>
                 <w:rFonts w:ascii="Arial" w:eastAsia="Times New Roman" w:hAnsi="Arial" w:cs="Arial"/>
                 <w:sz w:val="20"/>
@@ -6442,7 +8135,7 @@
           <w:p>
             <w:pPr>
               <w:jc w:val="right"/>
-              <w:cnfStyle w:val="000000100000"/>
+              <w:cnfStyle w:val="000000100000" w:firstRow="0" w:lastRow="0" w:firstColumn="0" w:lastColumn="0" w:oddVBand="0" w:evenVBand="0" w:oddHBand="1" w:evenHBand="0" w:firstRowFirstColumn="0" w:firstRowLastColumn="0" w:lastRowFirstColumn="0" w:lastRowLastColumn="0"/>
               <w:rPr>
                 <w:rFonts w:ascii="Arial" w:eastAsia="Times New Roman" w:hAnsi="Arial" w:cs="Arial"/>
                 <w:sz w:val="20"/>
@@ -6466,7 +8159,7 @@
         </w:trPr>
         <w:tc>
           <w:tcPr>
-            <w:cnfStyle w:val="001000000000"/>
+            <w:cnfStyle w:val="001000000000" w:firstRow="0" w:lastRow="0" w:firstColumn="1" w:lastColumn="0" w:oddVBand="0" w:evenVBand="0" w:oddHBand="0" w:evenHBand="0" w:firstRowFirstColumn="0" w:firstRowLastColumn="0" w:lastRowFirstColumn="0" w:lastRowLastColumn="0"/>
             <w:tcW w:w="1008" w:type="dxa"/>
             <w:noWrap/>
             <w:hideMark/>
@@ -6499,7 +8192,7 @@
           </w:tcPr>
           <w:p>
             <w:pPr>
-              <w:cnfStyle w:val="000000000000"/>
+              <w:cnfStyle w:val="000000000000" w:firstRow="0" w:lastRow="0" w:firstColumn="0" w:lastColumn="0" w:oddVBand="0" w:evenVBand="0" w:oddHBand="0" w:evenHBand="0" w:firstRowFirstColumn="0" w:firstRowLastColumn="0" w:lastRowFirstColumn="0" w:lastRowLastColumn="0"/>
               <w:rPr>
                 <w:rFonts w:ascii="Arial" w:eastAsia="Times New Roman" w:hAnsi="Arial" w:cs="Arial"/>
                 <w:sz w:val="20"/>
@@ -6524,7 +8217,7 @@
           </w:tcPr>
           <w:p>
             <w:pPr>
-              <w:cnfStyle w:val="000000000000"/>
+              <w:cnfStyle w:val="000000000000" w:firstRow="0" w:lastRow="0" w:firstColumn="0" w:lastColumn="0" w:oddVBand="0" w:evenVBand="0" w:oddHBand="0" w:evenHBand="0" w:firstRowFirstColumn="0" w:firstRowLastColumn="0" w:lastRowFirstColumn="0" w:lastRowLastColumn="0"/>
               <w:rPr>
                 <w:rFonts w:ascii="Arial" w:eastAsia="Times New Roman" w:hAnsi="Arial" w:cs="Arial"/>
                 <w:sz w:val="20"/>
@@ -6549,7 +8242,7 @@
           </w:tcPr>
           <w:p>
             <w:pPr>
-              <w:cnfStyle w:val="000000000000"/>
+              <w:cnfStyle w:val="000000000000" w:firstRow="0" w:lastRow="0" w:firstColumn="0" w:lastColumn="0" w:oddVBand="0" w:evenVBand="0" w:oddHBand="0" w:evenHBand="0" w:firstRowFirstColumn="0" w:firstRowLastColumn="0" w:lastRowFirstColumn="0" w:lastRowLastColumn="0"/>
               <w:rPr>
                 <w:rFonts w:ascii="Arial" w:eastAsia="Times New Roman" w:hAnsi="Arial" w:cs="Arial"/>
                 <w:sz w:val="20"/>
@@ -6585,7 +8278,7 @@
           <w:p>
             <w:pPr>
               <w:jc w:val="right"/>
-              <w:cnfStyle w:val="000000000000"/>
+              <w:cnfStyle w:val="000000000000" w:firstRow="0" w:lastRow="0" w:firstColumn="0" w:lastColumn="0" w:oddVBand="0" w:evenVBand="0" w:oddHBand="0" w:evenHBand="0" w:firstRowFirstColumn="0" w:firstRowLastColumn="0" w:lastRowFirstColumn="0" w:lastRowLastColumn="0"/>
               <w:rPr>
                 <w:rFonts w:ascii="Arial" w:eastAsia="Times New Roman" w:hAnsi="Arial" w:cs="Arial"/>
                 <w:sz w:val="20"/>
@@ -6622,29 +8315,14 @@
       </w:r>
     </w:p>
     <w:p>
-      <w:hyperlink r:id="rId16" w:history="1">
+      <w:hyperlink r:id="rId18" w:history="1">
         <w:r>
           <w:rPr>
             <w:rStyle w:val="Hyperlink"/>
           </w:rPr>
-          <w:t>http://170.224.169.101/lab5/main.ht</w:t>
-        </w:r>
-        <w:r>
-          <w:rPr>
-            <w:rStyle w:val="Hyperlink"/>
-          </w:rPr>
-          <w:t>m</w:t>
-        </w:r>
-        <w:r>
-          <w:rPr>
-            <w:rStyle w:val="Hyperlink"/>
-          </w:rPr>
-          <w:t>l</w:t>
+          <w:t>http://170.224.169.101/lab5/main.html</w:t>
         </w:r>
       </w:hyperlink>
-      <w:r>
-        <w:t xml:space="preserve"> </w:t>
-      </w:r>
     </w:p>
     <w:p>
       <w:pPr>
@@ -6657,7 +8335,7 @@
       <w:proofErr w:type="spellEnd"/>
     </w:p>
     <w:p>
-      <w:hyperlink r:id="rId17" w:history="1">
+      <w:hyperlink r:id="rId19" w:history="1">
         <w:r>
           <w:rPr>
             <w:rStyle w:val="Hyperlink"/>
@@ -6695,22 +8373,22 @@
       </w:r>
     </w:p>
     <w:p>
-      <w:hyperlink r:id="rId18" w:history="1">
+      <w:hyperlink r:id="rId20" w:history="1">
         <w:r>
           <w:rPr>
             <w:rStyle w:val="Hyperlink"/>
           </w:rPr>
-          <w:t>http://170.224.169.101/Iteration1/AccountService.asmx</w:t>
+          <w:t>http://170.224.169.101/Iteration2/AccountService.asmx</w:t>
         </w:r>
       </w:hyperlink>
     </w:p>
     <w:p>
-      <w:hyperlink r:id="rId19" w:history="1">
+      <w:hyperlink r:id="rId21" w:history="1">
         <w:r>
           <w:rPr>
             <w:rStyle w:val="Hyperlink"/>
           </w:rPr>
-          <w:t>http://170.224.169.101/Iteration1/StudentDataService.asmx</w:t>
+          <w:t>http://170.224.169.101/Iteration2/StudentDataService.asmx</w:t>
         </w:r>
       </w:hyperlink>
       <w:r>
@@ -6718,48 +8396,16 @@
       </w:r>
     </w:p>
     <w:p>
-      <w:r>
-        <w:rPr>
-          <w:highlight w:val="yellow"/>
-        </w:rPr>
-        <w:t xml:space="preserve">Need to add the </w:t>
-      </w:r>
-      <w:proofErr w:type="spellStart"/>
-      <w:r>
-        <w:rPr>
-          <w:highlight w:val="yellow"/>
-        </w:rPr>
-        <w:t>ParentalManagementServ</w:t>
-      </w:r>
-      <w:r>
-        <w:rPr>
-          <w:highlight w:val="yellow"/>
-        </w:rPr>
-        <w:t>ice</w:t>
-      </w:r>
-      <w:proofErr w:type="spellEnd"/>
-      <w:r>
-        <w:rPr>
-          <w:highlight w:val="yellow"/>
-        </w:rPr>
-        <w:t xml:space="preserve"> and the </w:t>
-      </w:r>
-      <w:proofErr w:type="spellStart"/>
-      <w:r>
-        <w:rPr>
-          <w:highlight w:val="yellow"/>
-        </w:rPr>
-        <w:t>TableDisplay</w:t>
-      </w:r>
-      <w:proofErr w:type="spellEnd"/>
-      <w:r>
-        <w:rPr>
-          <w:highlight w:val="yellow"/>
-        </w:rPr>
-        <w:t xml:space="preserve"> here</w:t>
-      </w:r>
-      <w:r>
-        <w:t xml:space="preserve"> (and update the services that have already been deployed)</w:t>
+      <w:hyperlink r:id="rId22" w:history="1">
+        <w:r>
+          <w:rPr>
+            <w:rStyle w:val="Hyperlink"/>
+          </w:rPr>
+          <w:t>http://170.224.169.101/Iteration2/ParentalManagementService.asmx</w:t>
+        </w:r>
+      </w:hyperlink>
+      <w:r>
+        <w:t xml:space="preserve"> </w:t>
       </w:r>
     </w:p>
     <w:p>
@@ -6783,7 +8429,7 @@
           <w:szCs w:val="22"/>
         </w:rPr>
       </w:pPr>
-      <w:hyperlink r:id="rId20" w:history="1">
+      <w:hyperlink r:id="rId23" w:history="1">
         <w:r>
           <w:rPr>
             <w:rFonts w:asciiTheme="minorHAnsi" w:eastAsia="Times New Roman" w:hAnsiTheme="minorHAnsi"/>
@@ -6806,8 +8452,105 @@
 </w:document>
 </file>
 
+<file path=word/numbering.xml><?xml version="1.0" encoding="utf-8"?>
+<w:numbering xmlns:wpc="http://schemas.microsoft.com/office/word/2010/wordprocessingCanvas" xmlns:mc="http://schemas.openxmlformats.org/markup-compatibility/2006" xmlns:o="urn:schemas-microsoft-com:office:office" xmlns:r="http://schemas.openxmlformats.org/officeDocument/2006/relationships" xmlns:m="http://schemas.openxmlformats.org/officeDocument/2006/math" xmlns:v="urn:schemas-microsoft-com:vml" xmlns:wp14="http://schemas.microsoft.com/office/word/2010/wordprocessingDrawing" xmlns:wp="http://schemas.openxmlformats.org/drawingml/2006/wordprocessingDrawing" xmlns:w10="urn:schemas-microsoft-com:office:word" xmlns:w="http://schemas.openxmlformats.org/wordprocessingml/2006/main" xmlns:w14="http://schemas.microsoft.com/office/word/2010/wordml" xmlns:wpg="http://schemas.microsoft.com/office/word/2010/wordprocessingGroup" xmlns:wpi="http://schemas.microsoft.com/office/word/2010/wordprocessingInk" xmlns:wne="http://schemas.microsoft.com/office/word/2006/wordml" xmlns:wps="http://schemas.microsoft.com/office/word/2010/wordprocessingShape" mc:Ignorable="w14 wp14">
+  <w:abstractNum w:abstractNumId="0">
+    <w:nsid w:val="79296A0C"/>
+    <w:multiLevelType w:val="hybridMultilevel"/>
+    <w:tmpl w:val="0ACA57C8"/>
+    <w:lvl w:ilvl="0" w:tplc="0409000F">
+      <w:start w:val="1"/>
+      <w:numFmt w:val="decimal"/>
+      <w:lvlText w:val="%1."/>
+      <w:lvlJc w:val="left"/>
+      <w:pPr>
+        <w:ind w:left="720" w:hanging="360"/>
+      </w:pPr>
+      <w:rPr>
+        <w:rFonts w:hint="default"/>
+      </w:rPr>
+    </w:lvl>
+    <w:lvl w:ilvl="1" w:tplc="04090019" w:tentative="1">
+      <w:start w:val="1"/>
+      <w:numFmt w:val="lowerLetter"/>
+      <w:lvlText w:val="%2."/>
+      <w:lvlJc w:val="left"/>
+      <w:pPr>
+        <w:ind w:left="1440" w:hanging="360"/>
+      </w:pPr>
+    </w:lvl>
+    <w:lvl w:ilvl="2" w:tplc="0409001B" w:tentative="1">
+      <w:start w:val="1"/>
+      <w:numFmt w:val="lowerRoman"/>
+      <w:lvlText w:val="%3."/>
+      <w:lvlJc w:val="right"/>
+      <w:pPr>
+        <w:ind w:left="2160" w:hanging="180"/>
+      </w:pPr>
+    </w:lvl>
+    <w:lvl w:ilvl="3" w:tplc="0409000F" w:tentative="1">
+      <w:start w:val="1"/>
+      <w:numFmt w:val="decimal"/>
+      <w:lvlText w:val="%4."/>
+      <w:lvlJc w:val="left"/>
+      <w:pPr>
+        <w:ind w:left="2880" w:hanging="360"/>
+      </w:pPr>
+    </w:lvl>
+    <w:lvl w:ilvl="4" w:tplc="04090019" w:tentative="1">
+      <w:start w:val="1"/>
+      <w:numFmt w:val="lowerLetter"/>
+      <w:lvlText w:val="%5."/>
+      <w:lvlJc w:val="left"/>
+      <w:pPr>
+        <w:ind w:left="3600" w:hanging="360"/>
+      </w:pPr>
+    </w:lvl>
+    <w:lvl w:ilvl="5" w:tplc="0409001B" w:tentative="1">
+      <w:start w:val="1"/>
+      <w:numFmt w:val="lowerRoman"/>
+      <w:lvlText w:val="%6."/>
+      <w:lvlJc w:val="right"/>
+      <w:pPr>
+        <w:ind w:left="4320" w:hanging="180"/>
+      </w:pPr>
+    </w:lvl>
+    <w:lvl w:ilvl="6" w:tplc="0409000F" w:tentative="1">
+      <w:start w:val="1"/>
+      <w:numFmt w:val="decimal"/>
+      <w:lvlText w:val="%7."/>
+      <w:lvlJc w:val="left"/>
+      <w:pPr>
+        <w:ind w:left="5040" w:hanging="360"/>
+      </w:pPr>
+    </w:lvl>
+    <w:lvl w:ilvl="7" w:tplc="04090019" w:tentative="1">
+      <w:start w:val="1"/>
+      <w:numFmt w:val="lowerLetter"/>
+      <w:lvlText w:val="%8."/>
+      <w:lvlJc w:val="left"/>
+      <w:pPr>
+        <w:ind w:left="5760" w:hanging="360"/>
+      </w:pPr>
+    </w:lvl>
+    <w:lvl w:ilvl="8" w:tplc="0409001B" w:tentative="1">
+      <w:start w:val="1"/>
+      <w:numFmt w:val="lowerRoman"/>
+      <w:lvlText w:val="%9."/>
+      <w:lvlJc w:val="right"/>
+      <w:pPr>
+        <w:ind w:left="6480" w:hanging="180"/>
+      </w:pPr>
+    </w:lvl>
+  </w:abstractNum>
+  <w:num w:numId="1">
+    <w:abstractNumId w:val="0"/>
+  </w:num>
+</w:numbering>
+</file>
+
 <file path=word/styles.xml><?xml version="1.0" encoding="utf-8"?>
-<w:styles xmlns:r="http://schemas.openxmlformats.org/officeDocument/2006/relationships" xmlns:w="http://schemas.openxmlformats.org/wordprocessingml/2006/main">
+<w:styles xmlns:mc="http://schemas.openxmlformats.org/markup-compatibility/2006" xmlns:r="http://schemas.openxmlformats.org/officeDocument/2006/relationships" xmlns:w="http://schemas.openxmlformats.org/wordprocessingml/2006/main" xmlns:w14="http://schemas.microsoft.com/office/word/2010/wordml" mc:Ignorable="w14">
   <w:docDefaults>
     <w:rPrDefault>
       <w:rPr>
@@ -7047,7 +8790,6 @@
     <w:uiPriority w:val="99"/>
     <w:semiHidden/>
     <w:unhideWhenUsed/>
-    <w:qFormat/>
     <w:tblPr>
       <w:tblInd w:w="0" w:type="dxa"/>
       <w:tblCellMar>
@@ -7542,349 +9284,6 @@
 </w:styles>
 </file>
 
-<file path=word/glossary/document.xml><?xml version="1.0" encoding="utf-8"?>
-<w:glossaryDocument xmlns:ve="http://schemas.openxmlformats.org/markup-compatibility/2006" xmlns:o="urn:schemas-microsoft-com:office:office" xmlns:r="http://schemas.openxmlformats.org/officeDocument/2006/relationships" xmlns:m="http://schemas.openxmlformats.org/officeDocument/2006/math" xmlns:v="urn:schemas-microsoft-com:vml" xmlns:wp="http://schemas.openxmlformats.org/drawingml/2006/wordprocessingDrawing" xmlns:w10="urn:schemas-microsoft-com:office:word" xmlns:w="http://schemas.openxmlformats.org/wordprocessingml/2006/main" xmlns:wne="http://schemas.microsoft.com/office/word/2006/wordml">
-  <w:docParts/>
-</w:glossaryDocument>
-</file>
-
-<file path=word/glossary/fontTable.xml><?xml version="1.0" encoding="utf-8"?>
-<w:fonts xmlns:r="http://schemas.openxmlformats.org/officeDocument/2006/relationships" xmlns:w="http://schemas.openxmlformats.org/wordprocessingml/2006/main">
-  <w:font w:name="Calibri">
-    <w:panose1 w:val="020F0502020204030204"/>
-    <w:charset w:val="00"/>
-    <w:family w:val="swiss"/>
-    <w:pitch w:val="variable"/>
-    <w:sig w:usb0="E00002FF" w:usb1="4000ACFF" w:usb2="00000001" w:usb3="00000000" w:csb0="0000019F" w:csb1="00000000"/>
-  </w:font>
-  <w:font w:name="Times New Roman">
-    <w:panose1 w:val="02020603050405020304"/>
-    <w:charset w:val="00"/>
-    <w:family w:val="roman"/>
-    <w:pitch w:val="variable"/>
-    <w:sig w:usb0="E0002AFF" w:usb1="C0007841" w:usb2="00000009" w:usb3="00000000" w:csb0="000001FF" w:csb1="00000000"/>
-  </w:font>
-  <w:font w:name="Cambria">
-    <w:panose1 w:val="02040503050406030204"/>
-    <w:charset w:val="00"/>
-    <w:family w:val="roman"/>
-    <w:pitch w:val="variable"/>
-    <w:sig w:usb0="E00002FF" w:usb1="400004FF" w:usb2="00000000" w:usb3="00000000" w:csb0="0000019F" w:csb1="00000000"/>
-  </w:font>
-  <w:font w:name="Tahoma">
-    <w:panose1 w:val="020B0604030504040204"/>
-    <w:charset w:val="00"/>
-    <w:family w:val="swiss"/>
-    <w:pitch w:val="variable"/>
-    <w:sig w:usb0="E1002EFF" w:usb1="C000605B" w:usb2="00000029" w:usb3="00000000" w:csb0="000101FF" w:csb1="00000000"/>
-  </w:font>
-  <w:font w:name="SimSun">
-    <w:altName w:val="宋体"/>
-    <w:panose1 w:val="02010600030101010101"/>
-    <w:charset w:val="86"/>
-    <w:family w:val="auto"/>
-    <w:pitch w:val="variable"/>
-    <w:sig w:usb0="00000003" w:usb1="288F0000" w:usb2="00000016" w:usb3="00000000" w:csb0="00040001" w:csb1="00000000"/>
-  </w:font>
-  <w:font w:name="Mangal">
-    <w:panose1 w:val="02040503050203030202"/>
-    <w:charset w:val="00"/>
-    <w:family w:val="roman"/>
-    <w:pitch w:val="variable"/>
-    <w:sig w:usb0="00008003" w:usb1="00000000" w:usb2="00000000" w:usb3="00000000" w:csb0="00000001" w:csb1="00000000"/>
-  </w:font>
-  <w:font w:name="Courier New">
-    <w:panose1 w:val="02070309020205020404"/>
-    <w:charset w:val="00"/>
-    <w:family w:val="modern"/>
-    <w:pitch w:val="fixed"/>
-    <w:sig w:usb0="E0002AFF" w:usb1="C0007843" w:usb2="00000009" w:usb3="00000000" w:csb0="000001FF" w:csb1="00000000"/>
-  </w:font>
-  <w:font w:name="Consolas">
-    <w:panose1 w:val="020B0609020204030204"/>
-    <w:charset w:val="00"/>
-    <w:family w:val="modern"/>
-    <w:pitch w:val="fixed"/>
-    <w:sig w:usb0="E10002FF" w:usb1="4000FCFF" w:usb2="00000009" w:usb3="00000000" w:csb0="0000019F" w:csb1="00000000"/>
-  </w:font>
-  <w:font w:name="Arial">
-    <w:panose1 w:val="020B0604020202020204"/>
-    <w:charset w:val="00"/>
-    <w:family w:val="swiss"/>
-    <w:pitch w:val="variable"/>
-    <w:sig w:usb0="E0002AFF" w:usb1="C0007843" w:usb2="00000009" w:usb3="00000000" w:csb0="000001FF" w:csb1="00000000"/>
-  </w:font>
-</w:fonts>
-</file>
-
-<file path=word/glossary/settings.xml><?xml version="1.0" encoding="utf-8"?>
-<w:settings xmlns:o="urn:schemas-microsoft-com:office:office" xmlns:r="http://schemas.openxmlformats.org/officeDocument/2006/relationships" xmlns:m="http://schemas.openxmlformats.org/officeDocument/2006/math" xmlns:v="urn:schemas-microsoft-com:vml" xmlns:w10="urn:schemas-microsoft-com:office:word" xmlns:w="http://schemas.openxmlformats.org/wordprocessingml/2006/main" xmlns:sl="http://schemas.openxmlformats.org/schemaLibrary/2006/main">
-  <w:view w:val="normal"/>
-  <w:defaultTabStop w:val="720"/>
-  <w:characterSpacingControl w:val="doNotCompress"/>
-  <w:compat>
-    <w:useFELayout/>
-  </w:compat>
-  <w:rsids>
-    <w:rsidRoot w:val="00C8630E"/>
-    <w:rsid w:val="0015596D"/>
-    <w:rsid w:val="004C0605"/>
-    <w:rsid w:val="00805FA0"/>
-    <w:rsid w:val="008E38F9"/>
-    <w:rsid w:val="00AE3AAC"/>
-    <w:rsid w:val="00C8630E"/>
-    <w:rsid w:val="00E9775B"/>
-  </w:rsids>
-  <m:mathPr>
-    <m:mathFont m:val="Cambria Math"/>
-    <m:brkBin m:val="before"/>
-    <m:brkBinSub m:val="--"/>
-    <m:smallFrac m:val="off"/>
-    <m:dispDef/>
-    <m:lMargin m:val="0"/>
-    <m:rMargin m:val="0"/>
-    <m:defJc m:val="centerGroup"/>
-    <m:wrapIndent m:val="1440"/>
-    <m:intLim m:val="subSup"/>
-    <m:naryLim m:val="undOvr"/>
-  </m:mathPr>
-  <w:themeFontLang w:val="en-US"/>
-  <w:clrSchemeMapping w:bg1="light1" w:t1="dark1" w:bg2="light2" w:t2="dark2" w:accent1="accent1" w:accent2="accent2" w:accent3="accent3" w:accent4="accent4" w:accent5="accent5" w:accent6="accent6" w:hyperlink="hyperlink" w:followedHyperlink="followedHyperlink"/>
-  <w:decimalSymbol w:val="."/>
-  <w:listSeparator w:val=","/>
-</w:settings>
-</file>
-
-<file path=word/glossary/styles.xml><?xml version="1.0" encoding="utf-8"?>
-<w:styles xmlns:r="http://schemas.openxmlformats.org/officeDocument/2006/relationships" xmlns:w="http://schemas.openxmlformats.org/wordprocessingml/2006/main">
-  <w:docDefaults>
-    <w:rPrDefault>
-      <w:rPr>
-        <w:rFonts w:asciiTheme="minorHAnsi" w:eastAsiaTheme="minorEastAsia" w:hAnsiTheme="minorHAnsi" w:cstheme="minorBidi"/>
-        <w:sz w:val="22"/>
-        <w:szCs w:val="22"/>
-        <w:lang w:val="en-US" w:eastAsia="en-US" w:bidi="ar-SA"/>
-      </w:rPr>
-    </w:rPrDefault>
-    <w:pPrDefault>
-      <w:pPr>
-        <w:spacing w:after="200" w:line="276" w:lineRule="auto"/>
-      </w:pPr>
-    </w:pPrDefault>
-  </w:docDefaults>
-  <w:latentStyles w:defLockedState="0" w:defUIPriority="99" w:defSemiHidden="1" w:defUnhideWhenUsed="1" w:defQFormat="0" w:count="267">
-    <w:lsdException w:name="Normal" w:semiHidden="0" w:uiPriority="0" w:unhideWhenUsed="0" w:qFormat="1"/>
-    <w:lsdException w:name="heading 1" w:semiHidden="0" w:uiPriority="9" w:unhideWhenUsed="0" w:qFormat="1"/>
-    <w:lsdException w:name="heading 2" w:uiPriority="9" w:qFormat="1"/>
-    <w:lsdException w:name="heading 3" w:uiPriority="9" w:qFormat="1"/>
-    <w:lsdException w:name="heading 4" w:uiPriority="9" w:qFormat="1"/>
-    <w:lsdException w:name="heading 5" w:uiPriority="9" w:qFormat="1"/>
-    <w:lsdException w:name="heading 6" w:uiPriority="9" w:qFormat="1"/>
-    <w:lsdException w:name="heading 7" w:uiPriority="9" w:qFormat="1"/>
-    <w:lsdException w:name="heading 8" w:uiPriority="9" w:qFormat="1"/>
-    <w:lsdException w:name="heading 9" w:uiPriority="9" w:qFormat="1"/>
-    <w:lsdException w:name="toc 1" w:uiPriority="39"/>
-    <w:lsdException w:name="toc 2" w:uiPriority="39"/>
-    <w:lsdException w:name="toc 3" w:uiPriority="39"/>
-    <w:lsdException w:name="toc 4" w:uiPriority="39"/>
-    <w:lsdException w:name="toc 5" w:uiPriority="39"/>
-    <w:lsdException w:name="toc 6" w:uiPriority="39"/>
-    <w:lsdException w:name="toc 7" w:uiPriority="39"/>
-    <w:lsdException w:name="toc 8" w:uiPriority="39"/>
-    <w:lsdException w:name="toc 9" w:uiPriority="39"/>
-    <w:lsdException w:name="caption" w:uiPriority="35" w:qFormat="1"/>
-    <w:lsdException w:name="Title" w:semiHidden="0" w:uiPriority="10" w:unhideWhenUsed="0" w:qFormat="1"/>
-    <w:lsdException w:name="Default Paragraph Font" w:uiPriority="1"/>
-    <w:lsdException w:name="Subtitle" w:semiHidden="0" w:uiPriority="11" w:unhideWhenUsed="0" w:qFormat="1"/>
-    <w:lsdException w:name="Strong" w:semiHidden="0" w:uiPriority="22" w:unhideWhenUsed="0" w:qFormat="1"/>
-    <w:lsdException w:name="Emphasis" w:semiHidden="0" w:uiPriority="20" w:unhideWhenUsed="0" w:qFormat="1"/>
-    <w:lsdException w:name="Table Grid" w:semiHidden="0" w:uiPriority="59" w:unhideWhenUsed="0"/>
-    <w:lsdException w:name="Placeholder Text" w:unhideWhenUsed="0"/>
-    <w:lsdException w:name="No Spacing" w:semiHidden="0" w:uiPriority="1" w:unhideWhenUsed="0" w:qFormat="1"/>
-    <w:lsdException w:name="Light Shading" w:semiHidden="0" w:uiPriority="60" w:unhideWhenUsed="0"/>
-    <w:lsdException w:name="Light List" w:semiHidden="0" w:uiPriority="61" w:unhideWhenUsed="0"/>
-    <w:lsdException w:name="Light Grid" w:semiHidden="0" w:uiPriority="62" w:unhideWhenUsed="0"/>
-    <w:lsdException w:name="Medium Shading 1" w:semiHidden="0" w:uiPriority="63" w:unhideWhenUsed="0"/>
-    <w:lsdException w:name="Medium Shading 2" w:semiHidden="0" w:uiPriority="64" w:unhideWhenUsed="0"/>
-    <w:lsdException w:name="Medium List 1" w:semiHidden="0" w:uiPriority="65" w:unhideWhenUsed="0"/>
-    <w:lsdException w:name="Medium List 2" w:semiHidden="0" w:uiPriority="66" w:unhideWhenUsed="0"/>
-    <w:lsdException w:name="Medium Grid 1" w:semiHidden="0" w:uiPriority="67" w:unhideWhenUsed="0"/>
-    <w:lsdException w:name="Medium Grid 2" w:semiHidden="0" w:uiPriority="68" w:unhideWhenUsed="0"/>
-    <w:lsdException w:name="Medium Grid 3" w:semiHidden="0" w:uiPriority="69" w:unhideWhenUsed="0"/>
-    <w:lsdException w:name="Dark List" w:semiHidden="0" w:uiPriority="70" w:unhideWhenUsed="0"/>
-    <w:lsdException w:name="Colorful Shading" w:semiHidden="0" w:uiPriority="71" w:unhideWhenUsed="0"/>
-    <w:lsdException w:name="Colorful List" w:semiHidden="0" w:uiPriority="72" w:unhideWhenUsed="0"/>
-    <w:lsdException w:name="Colorful Grid" w:semiHidden="0" w:uiPriority="73" w:unhideWhenUsed="0"/>
-    <w:lsdException w:name="Light Shading Accent 1" w:semiHidden="0" w:uiPriority="60" w:unhideWhenUsed="0"/>
-    <w:lsdException w:name="Light List Accent 1" w:semiHidden="0" w:uiPriority="61" w:unhideWhenUsed="0"/>
-    <w:lsdException w:name="Light Grid Accent 1" w:semiHidden="0" w:uiPriority="62" w:unhideWhenUsed="0"/>
-    <w:lsdException w:name="Medium Shading 1 Accent 1" w:semiHidden="0" w:uiPriority="63" w:unhideWhenUsed="0"/>
-    <w:lsdException w:name="Medium Shading 2 Accent 1" w:semiHidden="0" w:uiPriority="64" w:unhideWhenUsed="0"/>
-    <w:lsdException w:name="Medium List 1 Accent 1" w:semiHidden="0" w:uiPriority="65" w:unhideWhenUsed="0"/>
-    <w:lsdException w:name="Revision" w:unhideWhenUsed="0"/>
-    <w:lsdException w:name="List Paragraph" w:semiHidden="0" w:uiPriority="34" w:unhideWhenUsed="0" w:qFormat="1"/>
-    <w:lsdException w:name="Quote" w:semiHidden="0" w:uiPriority="29" w:unhideWhenUsed="0" w:qFormat="1"/>
-    <w:lsdException w:name="Intense Quote" w:semiHidden="0" w:uiPriority="30" w:unhideWhenUsed="0" w:qFormat="1"/>
-    <w:lsdException w:name="Medium List 2 Accent 1" w:semiHidden="0" w:uiPriority="66" w:unhideWhenUsed="0"/>
-    <w:lsdException w:name="Medium Grid 1 Accent 1" w:semiHidden="0" w:uiPriority="67" w:unhideWhenUsed="0"/>
-    <w:lsdException w:name="Medium Grid 2 Accent 1" w:semiHidden="0" w:uiPriority="68" w:unhideWhenUsed="0"/>
-    <w:lsdException w:name="Medium Grid 3 Accent 1" w:semiHidden="0" w:uiPriority="69" w:unhideWhenUsed="0"/>
-    <w:lsdException w:name="Dark List Accent 1" w:semiHidden="0" w:uiPriority="70" w:unhideWhenUsed="0"/>
-    <w:lsdException w:name="Colorful Shading Accent 1" w:semiHidden="0" w:uiPriority="71" w:unhideWhenUsed="0"/>
-    <w:lsdException w:name="Colorful List Accent 1" w:semiHidden="0" w:uiPriority="72" w:unhideWhenUsed="0"/>
-    <w:lsdException w:name="Colorful Grid Accent 1" w:semiHidden="0" w:uiPriority="73" w:unhideWhenUsed="0"/>
-    <w:lsdException w:name="Light Shading Accent 2" w:semiHidden="0" w:uiPriority="60" w:unhideWhenUsed="0"/>
-    <w:lsdException w:name="Light List Accent 2" w:semiHidden="0" w:uiPriority="61" w:unhideWhenUsed="0"/>
-    <w:lsdException w:name="Light Grid Accent 2" w:semiHidden="0" w:uiPriority="62" w:unhideWhenUsed="0"/>
-    <w:lsdException w:name="Medium Shading 1 Accent 2" w:semiHidden="0" w:uiPriority="63" w:unhideWhenUsed="0"/>
-    <w:lsdException w:name="Medium Shading 2 Accent 2" w:semiHidden="0" w:uiPriority="64" w:unhideWhenUsed="0"/>
-    <w:lsdException w:name="Medium List 1 Accent 2" w:semiHidden="0" w:uiPriority="65" w:unhideWhenUsed="0"/>
-    <w:lsdException w:name="Medium List 2 Accent 2" w:semiHidden="0" w:uiPriority="66" w:unhideWhenUsed="0"/>
-    <w:lsdException w:name="Medium Grid 1 Accent 2" w:semiHidden="0" w:uiPriority="67" w:unhideWhenUsed="0"/>
-    <w:lsdException w:name="Medium Grid 2 Accent 2" w:semiHidden="0" w:uiPriority="68" w:unhideWhenUsed="0"/>
-    <w:lsdException w:name="Medium Grid 3 Accent 2" w:semiHidden="0" w:uiPriority="69" w:unhideWhenUsed="0"/>
-    <w:lsdException w:name="Dark List Accent 2" w:semiHidden="0" w:uiPriority="70" w:unhideWhenUsed="0"/>
-    <w:lsdException w:name="Colorful Shading Accent 2" w:semiHidden="0" w:uiPriority="71" w:unhideWhenUsed="0"/>
-    <w:lsdException w:name="Colorful List Accent 2" w:semiHidden="0" w:uiPriority="72" w:unhideWhenUsed="0"/>
-    <w:lsdException w:name="Colorful Grid Accent 2" w:semiHidden="0" w:uiPriority="73" w:unhideWhenUsed="0"/>
-    <w:lsdException w:name="Light Shading Accent 3" w:semiHidden="0" w:uiPriority="60" w:unhideWhenUsed="0"/>
-    <w:lsdException w:name="Light List Accent 3" w:semiHidden="0" w:uiPriority="61" w:unhideWhenUsed="0"/>
-    <w:lsdException w:name="Light Grid Accent 3" w:semiHidden="0" w:uiPriority="62" w:unhideWhenUsed="0"/>
-    <w:lsdException w:name="Medium Shading 1 Accent 3" w:semiHidden="0" w:uiPriority="63" w:unhideWhenUsed="0"/>
-    <w:lsdException w:name="Medium Shading 2 Accent 3" w:semiHidden="0" w:uiPriority="64" w:unhideWhenUsed="0"/>
-    <w:lsdException w:name="Medium List 1 Accent 3" w:semiHidden="0" w:uiPriority="65" w:unhideWhenUsed="0"/>
-    <w:lsdException w:name="Medium List 2 Accent 3" w:semiHidden="0" w:uiPriority="66" w:unhideWhenUsed="0"/>
-    <w:lsdException w:name="Medium Grid 1 Accent 3" w:semiHidden="0" w:uiPriority="67" w:unhideWhenUsed="0"/>
-    <w:lsdException w:name="Medium Grid 2 Accent 3" w:semiHidden="0" w:uiPriority="68" w:unhideWhenUsed="0"/>
-    <w:lsdException w:name="Medium Grid 3 Accent 3" w:semiHidden="0" w:uiPriority="69" w:unhideWhenUsed="0"/>
-    <w:lsdException w:name="Dark List Accent 3" w:semiHidden="0" w:uiPriority="70" w:unhideWhenUsed="0"/>
-    <w:lsdException w:name="Colorful Shading Accent 3" w:semiHidden="0" w:uiPriority="71" w:unhideWhenUsed="0"/>
-    <w:lsdException w:name="Colorful List Accent 3" w:semiHidden="0" w:uiPriority="72" w:unhideWhenUsed="0"/>
-    <w:lsdException w:name="Colorful Grid Accent 3" w:semiHidden="0" w:uiPriority="73" w:unhideWhenUsed="0"/>
-    <w:lsdException w:name="Light Shading Accent 4" w:semiHidden="0" w:uiPriority="60" w:unhideWhenUsed="0"/>
-    <w:lsdException w:name="Light List Accent 4" w:semiHidden="0" w:uiPriority="61" w:unhideWhenUsed="0"/>
-    <w:lsdException w:name="Light Grid Accent 4" w:semiHidden="0" w:uiPriority="62" w:unhideWhenUsed="0"/>
-    <w:lsdException w:name="Medium Shading 1 Accent 4" w:semiHidden="0" w:uiPriority="63" w:unhideWhenUsed="0"/>
-    <w:lsdException w:name="Medium Shading 2 Accent 4" w:semiHidden="0" w:uiPriority="64" w:unhideWhenUsed="0"/>
-    <w:lsdException w:name="Medium List 1 Accent 4" w:semiHidden="0" w:uiPriority="65" w:unhideWhenUsed="0"/>
-    <w:lsdException w:name="Medium List 2 Accent 4" w:semiHidden="0" w:uiPriority="66" w:unhideWhenUsed="0"/>
-    <w:lsdException w:name="Medium Grid 1 Accent 4" w:semiHidden="0" w:uiPriority="67" w:unhideWhenUsed="0"/>
-    <w:lsdException w:name="Medium Grid 2 Accent 4" w:semiHidden="0" w:uiPriority="68" w:unhideWhenUsed="0"/>
-    <w:lsdException w:name="Medium Grid 3 Accent 4" w:semiHidden="0" w:uiPriority="69" w:unhideWhenUsed="0"/>
-    <w:lsdException w:name="Dark List Accent 4" w:semiHidden="0" w:uiPriority="70" w:unhideWhenUsed="0"/>
-    <w:lsdException w:name="Colorful Shading Accent 4" w:semiHidden="0" w:uiPriority="71" w:unhideWhenUsed="0"/>
-    <w:lsdException w:name="Colorful List Accent 4" w:semiHidden="0" w:uiPriority="72" w:unhideWhenUsed="0"/>
-    <w:lsdException w:name="Colorful Grid Accent 4" w:semiHidden="0" w:uiPriority="73" w:unhideWhenUsed="0"/>
-    <w:lsdException w:name="Light Shading Accent 5" w:semiHidden="0" w:uiPriority="60" w:unhideWhenUsed="0"/>
-    <w:lsdException w:name="Light List Accent 5" w:semiHidden="0" w:uiPriority="61" w:unhideWhenUsed="0"/>
-    <w:lsdException w:name="Light Grid Accent 5" w:semiHidden="0" w:uiPriority="62" w:unhideWhenUsed="0"/>
-    <w:lsdException w:name="Medium Shading 1 Accent 5" w:semiHidden="0" w:uiPriority="63" w:unhideWhenUsed="0"/>
-    <w:lsdException w:name="Medium Shading 2 Accent 5" w:semiHidden="0" w:uiPriority="64" w:unhideWhenUsed="0"/>
-    <w:lsdException w:name="Medium List 1 Accent 5" w:semiHidden="0" w:uiPriority="65" w:unhideWhenUsed="0"/>
-    <w:lsdException w:name="Medium List 2 Accent 5" w:semiHidden="0" w:uiPriority="66" w:unhideWhenUsed="0"/>
-    <w:lsdException w:name="Medium Grid 1 Accent 5" w:semiHidden="0" w:uiPriority="67" w:unhideWhenUsed="0"/>
-    <w:lsdException w:name="Medium Grid 2 Accent 5" w:semiHidden="0" w:uiPriority="68" w:unhideWhenUsed="0"/>
-    <w:lsdException w:name="Medium Grid 3 Accent 5" w:semiHidden="0" w:uiPriority="69" w:unhideWhenUsed="0"/>
-    <w:lsdException w:name="Dark List Accent 5" w:semiHidden="0" w:uiPriority="70" w:unhideWhenUsed="0"/>
-    <w:lsdException w:name="Colorful Shading Accent 5" w:semiHidden="0" w:uiPriority="71" w:unhideWhenUsed="0"/>
-    <w:lsdException w:name="Colorful List Accent 5" w:semiHidden="0" w:uiPriority="72" w:unhideWhenUsed="0"/>
-    <w:lsdException w:name="Colorful Grid Accent 5" w:semiHidden="0" w:uiPriority="73" w:unhideWhenUsed="0"/>
-    <w:lsdException w:name="Light Shading Accent 6" w:semiHidden="0" w:uiPriority="60" w:unhideWhenUsed="0"/>
-    <w:lsdException w:name="Light List Accent 6" w:semiHidden="0" w:uiPriority="61" w:unhideWhenUsed="0"/>
-    <w:lsdException w:name="Light Grid Accent 6" w:semiHidden="0" w:uiPriority="62" w:unhideWhenUsed="0"/>
-    <w:lsdException w:name="Medium Shading 1 Accent 6" w:semiHidden="0" w:uiPriority="63" w:unhideWhenUsed="0"/>
-    <w:lsdException w:name="Medium Shading 2 Accent 6" w:semiHidden="0" w:uiPriority="64" w:unhideWhenUsed="0"/>
-    <w:lsdException w:name="Medium List 1 Accent 6" w:semiHidden="0" w:uiPriority="65" w:unhideWhenUsed="0"/>
-    <w:lsdException w:name="Medium List 2 Accent 6" w:semiHidden="0" w:uiPriority="66" w:unhideWhenUsed="0"/>
-    <w:lsdException w:name="Medium Grid 1 Accent 6" w:semiHidden="0" w:uiPriority="67" w:unhideWhenUsed="0"/>
-    <w:lsdException w:name="Medium Grid 2 Accent 6" w:semiHidden="0" w:uiPriority="68" w:unhideWhenUsed="0"/>
-    <w:lsdException w:name="Medium Grid 3 Accent 6" w:semiHidden="0" w:uiPriority="69" w:unhideWhenUsed="0"/>
-    <w:lsdException w:name="Dark List Accent 6" w:semiHidden="0" w:uiPriority="70" w:unhideWhenUsed="0"/>
-    <w:lsdException w:name="Colorful Shading Accent 6" w:semiHidden="0" w:uiPriority="71" w:unhideWhenUsed="0"/>
-    <w:lsdException w:name="Colorful List Accent 6" w:semiHidden="0" w:uiPriority="72" w:unhideWhenUsed="0"/>
-    <w:lsdException w:name="Colorful Grid Accent 6" w:semiHidden="0" w:uiPriority="73" w:unhideWhenUsed="0"/>
-    <w:lsdException w:name="Subtle Emphasis" w:semiHidden="0" w:uiPriority="19" w:unhideWhenUsed="0" w:qFormat="1"/>
-    <w:lsdException w:name="Intense Emphasis" w:semiHidden="0" w:uiPriority="21" w:unhideWhenUsed="0" w:qFormat="1"/>
-    <w:lsdException w:name="Subtle Reference" w:semiHidden="0" w:uiPriority="31" w:unhideWhenUsed="0" w:qFormat="1"/>
-    <w:lsdException w:name="Intense Reference" w:semiHidden="0" w:uiPriority="32" w:unhideWhenUsed="0" w:qFormat="1"/>
-    <w:lsdException w:name="Book Title" w:semiHidden="0" w:uiPriority="33" w:unhideWhenUsed="0" w:qFormat="1"/>
-    <w:lsdException w:name="Bibliography" w:uiPriority="37"/>
-    <w:lsdException w:name="TOC Heading" w:uiPriority="39" w:qFormat="1"/>
-  </w:latentStyles>
-  <w:style w:type="paragraph" w:default="1" w:styleId="Normal">
-    <w:name w:val="Normal"/>
-    <w:qFormat/>
-    <w:rsid w:val="00805FA0"/>
-  </w:style>
-  <w:style w:type="character" w:default="1" w:styleId="DefaultParagraphFont">
-    <w:name w:val="Default Paragraph Font"/>
-    <w:uiPriority w:val="1"/>
-    <w:semiHidden/>
-    <w:unhideWhenUsed/>
-  </w:style>
-  <w:style w:type="table" w:default="1" w:styleId="TableNormal">
-    <w:name w:val="Normal Table"/>
-    <w:uiPriority w:val="99"/>
-    <w:semiHidden/>
-    <w:unhideWhenUsed/>
-    <w:qFormat/>
-    <w:tblPr>
-      <w:tblInd w:w="0" w:type="dxa"/>
-      <w:tblCellMar>
-        <w:top w:w="0" w:type="dxa"/>
-        <w:left w:w="108" w:type="dxa"/>
-        <w:bottom w:w="0" w:type="dxa"/>
-        <w:right w:w="108" w:type="dxa"/>
-      </w:tblCellMar>
-    </w:tblPr>
-  </w:style>
-  <w:style w:type="numbering" w:default="1" w:styleId="NoList">
-    <w:name w:val="No List"/>
-    <w:uiPriority w:val="99"/>
-    <w:semiHidden/>
-    <w:unhideWhenUsed/>
-  </w:style>
-  <w:style w:type="paragraph" w:customStyle="1" w:styleId="D540D90C8BE140AF94A6FCAF0EC86C4B">
-    <w:name w:val="D540D90C8BE140AF94A6FCAF0EC86C4B"/>
-    <w:rsid w:val="00C8630E"/>
-  </w:style>
-  <w:style w:type="paragraph" w:customStyle="1" w:styleId="9604BF28F149485CA20C9F3FC421FB58">
-    <w:name w:val="9604BF28F149485CA20C9F3FC421FB58"/>
-    <w:rsid w:val="00C8630E"/>
-  </w:style>
-  <w:style w:type="paragraph" w:customStyle="1" w:styleId="B67D0FB8F7574D4F9575C796461FEF50">
-    <w:name w:val="B67D0FB8F7574D4F9575C796461FEF50"/>
-    <w:rsid w:val="00C8630E"/>
-  </w:style>
-  <w:style w:type="paragraph" w:customStyle="1" w:styleId="EC5694FDF3F44659857A37CEA2BBCA81">
-    <w:name w:val="EC5694FDF3F44659857A37CEA2BBCA81"/>
-    <w:rsid w:val="00C8630E"/>
-  </w:style>
-  <w:style w:type="paragraph" w:customStyle="1" w:styleId="CFF0A83A431A4E049C903FEF3C22FC25">
-    <w:name w:val="CFF0A83A431A4E049C903FEF3C22FC25"/>
-    <w:rsid w:val="00C8630E"/>
-  </w:style>
-  <w:style w:type="paragraph" w:customStyle="1" w:styleId="D8A2643023DA471E97768F4AE8AE34D2">
-    <w:name w:val="D8A2643023DA471E97768F4AE8AE34D2"/>
-    <w:rsid w:val="00C8630E"/>
-  </w:style>
-  <w:style w:type="paragraph" w:customStyle="1" w:styleId="657CD29FA9CA4155ADABE9E3B41FBA4D">
-    <w:name w:val="657CD29FA9CA4155ADABE9E3B41FBA4D"/>
-    <w:rsid w:val="00C8630E"/>
-  </w:style>
-  <w:style w:type="paragraph" w:customStyle="1" w:styleId="6488BBA1A76541E1AD087D517EADBC12">
-    <w:name w:val="6488BBA1A76541E1AD087D517EADBC12"/>
-    <w:rsid w:val="00C8630E"/>
-  </w:style>
-</w:styles>
-</file>
-
-<file path=word/glossary/webSettings.xml><?xml version="1.0" encoding="utf-8"?>
-<w:webSettings xmlns:r="http://schemas.openxmlformats.org/officeDocument/2006/relationships" xmlns:w="http://schemas.openxmlformats.org/wordprocessingml/2006/main">
-  <w:optimizeForBrowser/>
-</w:webSettings>
-</file>
-
 <file path=word/theme/theme1.xml><?xml version="1.0" encoding="utf-8"?>
 <a:theme xmlns:a="http://schemas.openxmlformats.org/drawingml/2006/main" name="Office Theme">
   <a:themeElements>
@@ -8192,7 +9591,7 @@
 </file>
 
 <file path=customXml/itemProps2.xml><?xml version="1.0" encoding="utf-8"?>
-<ds:datastoreItem xmlns:ds="http://schemas.openxmlformats.org/officeDocument/2006/customXml" ds:itemID="{CBFA4EAC-CBEB-4CC3-BD0F-B46DDEDAA06B}">
+<ds:datastoreItem xmlns:ds="http://schemas.openxmlformats.org/officeDocument/2006/customXml" ds:itemID="{9285740E-E882-40F0-AC02-DC9703FFA1C2}">
   <ds:schemaRefs>
     <ds:schemaRef ds:uri="http://schemas.openxmlformats.org/officeDocument/2006/bibliography"/>
   </ds:schemaRefs>

</xml_diff>